<commit_message>
Updates for Windows 8
</commit_message>
<xml_diff>
--- a/owlcms/doc/Guides/Competition Setup.docx
+++ b/owlcms/doc/Guides/Competition Setup.docx
@@ -1,6 +1,6 @@
 
 <file path=word/document.xml><?xml version="1.0" encoding="utf-8"?>
-<w:document xmlns:ve="http://schemas.openxmlformats.org/markup-compatibility/2006" xmlns:o="urn:schemas-microsoft-com:office:office" xmlns:r="http://schemas.openxmlformats.org/officeDocument/2006/relationships" xmlns:m="http://schemas.openxmlformats.org/officeDocument/2006/math" xmlns:v="urn:schemas-microsoft-com:vml" xmlns:wp="http://schemas.openxmlformats.org/drawingml/2006/wordprocessingDrawing" xmlns:w10="urn:schemas-microsoft-com:office:word" xmlns:w="http://schemas.openxmlformats.org/wordprocessingml/2006/main" xmlns:wne="http://schemas.microsoft.com/office/word/2006/wordml">
+<w:document xmlns:wpc="http://schemas.microsoft.com/office/word/2010/wordprocessingCanvas" xmlns:mc="http://schemas.openxmlformats.org/markup-compatibility/2006" xmlns:o="urn:schemas-microsoft-com:office:office" xmlns:r="http://schemas.openxmlformats.org/officeDocument/2006/relationships" xmlns:m="http://schemas.openxmlformats.org/officeDocument/2006/math" xmlns:v="urn:schemas-microsoft-com:vml" xmlns:wp14="http://schemas.microsoft.com/office/word/2010/wordprocessingDrawing" xmlns:wp="http://schemas.openxmlformats.org/drawingml/2006/wordprocessingDrawing" xmlns:w10="urn:schemas-microsoft-com:office:word" xmlns:w="http://schemas.openxmlformats.org/wordprocessingml/2006/main" xmlns:w14="http://schemas.microsoft.com/office/word/2010/wordml" xmlns:wpg="http://schemas.microsoft.com/office/word/2010/wordprocessingGroup" xmlns:wpi="http://schemas.microsoft.com/office/word/2010/wordprocessingInk" xmlns:wne="http://schemas.microsoft.com/office/word/2006/wordml" xmlns:wps="http://schemas.microsoft.com/office/word/2010/wordprocessingShape" mc:Ignorable="w14 wp14">
   <w:body>
     <w:p>
       <w:pPr>
@@ -68,14 +68,21 @@
           <w:sz w:val="40"/>
           <w:lang w:val="en-CA"/>
         </w:rPr>
-        <w:t>v2.8.</w:t>
+        <w:t>v2.12</w:t>
       </w:r>
       <w:r>
         <w:rPr>
           <w:sz w:val="40"/>
           <w:lang w:val="en-CA"/>
         </w:rPr>
-        <w:t>2</w:t>
+        <w:t>.</w:t>
+      </w:r>
+      <w:r>
+        <w:rPr>
+          <w:sz w:val="40"/>
+          <w:lang w:val="en-CA"/>
+        </w:rPr>
+        <w:t>4</w:t>
       </w:r>
       <w:r>
         <w:rPr>
@@ -91,19 +98,11 @@
           <w:lang w:val="fr-FR"/>
         </w:rPr>
       </w:pPr>
-      <w:proofErr w:type="spellStart"/>
       <w:r>
         <w:rPr>
           <w:lang w:val="fr-FR"/>
         </w:rPr>
-        <w:t>Competition</w:t>
-      </w:r>
-      <w:proofErr w:type="spellEnd"/>
-      <w:r>
-        <w:rPr>
-          <w:lang w:val="fr-FR"/>
-        </w:rPr>
-        <w:t xml:space="preserve"> Setup Guide</w:t>
+        <w:t>Competition Setup Guide</w:t>
       </w:r>
     </w:p>
     <w:p/>
@@ -151,15 +150,7 @@
       </w:pPr>
       <w:r>
         <w:lastRenderedPageBreak/>
-        <w:t xml:space="preserve">About </w:t>
-      </w:r>
-      <w:proofErr w:type="spellStart"/>
-      <w:r>
-        <w:t>this</w:t>
-      </w:r>
-      <w:proofErr w:type="spellEnd"/>
-      <w:r>
-        <w:t xml:space="preserve"> guide</w:t>
+        <w:t>About this guide</w:t>
       </w:r>
     </w:p>
     <w:p>
@@ -318,21 +309,7 @@
         <w:rPr>
           <w:lang w:val="en-CA"/>
         </w:rPr>
-        <w:t xml:space="preserve">For larger competitions, you will use additional laptops so you can attach projectors, computer screens, or flat-screen TVs to display the results, attempt screens, lifter displays, and so on.  Other officials such as the timekeeper or </w:t>
-      </w:r>
-      <w:proofErr w:type="spellStart"/>
-      <w:r>
-        <w:rPr>
-          <w:lang w:val="en-CA"/>
-        </w:rPr>
-        <w:t>marshall</w:t>
-      </w:r>
-      <w:proofErr w:type="spellEnd"/>
-      <w:r>
-        <w:rPr>
-          <w:lang w:val="en-CA"/>
-        </w:rPr>
-        <w:t xml:space="preserve"> may also use additional laptops.</w:t>
+        <w:t>For larger competitions, you will use additional laptops so you can attach projectors, computer screens, or flat-screen TVs to display the results, attempt screens, lifter displays, and so on.  Other officials such as the timekeeper or marshall may also use additional laptops.</w:t>
       </w:r>
     </w:p>
     <w:p>
@@ -346,49 +323,7 @@
         <w:rPr>
           <w:lang w:val="en-CA"/>
         </w:rPr>
-        <w:t xml:space="preserve">Even though the system should work in any modern browser (Internet Explorer 8, </w:t>
-      </w:r>
-      <w:proofErr w:type="spellStart"/>
-      <w:r>
-        <w:rPr>
-          <w:lang w:val="en-CA"/>
-        </w:rPr>
-        <w:t>Firefox</w:t>
-      </w:r>
-      <w:proofErr w:type="spellEnd"/>
-      <w:r>
-        <w:rPr>
-          <w:lang w:val="en-CA"/>
-        </w:rPr>
-        <w:t xml:space="preserve">, Chrome, Safari, </w:t>
-      </w:r>
-      <w:proofErr w:type="spellStart"/>
-      <w:r>
-        <w:rPr>
-          <w:lang w:val="en-CA"/>
-        </w:rPr>
-        <w:t>WebKit</w:t>
-      </w:r>
-      <w:proofErr w:type="spellEnd"/>
-      <w:r>
-        <w:rPr>
-          <w:lang w:val="en-CA"/>
-        </w:rPr>
-        <w:t xml:space="preserve">) under Windows, Linux, Android and </w:t>
-      </w:r>
-      <w:proofErr w:type="spellStart"/>
-      <w:r>
-        <w:rPr>
-          <w:lang w:val="en-CA"/>
-        </w:rPr>
-        <w:t>iOS</w:t>
-      </w:r>
-      <w:proofErr w:type="spellEnd"/>
-      <w:r>
-        <w:rPr>
-          <w:lang w:val="en-CA"/>
-        </w:rPr>
-        <w:t>, the most tested variation is Chrome under Windows.</w:t>
+        <w:t>Even though the system should work in any modern browser (Internet Explorer 8, Firefox, Chrome, Safari, WebKit) under Windows, Linux, Android and iOS, the most tested variation is Chrome under Windows.</w:t>
       </w:r>
     </w:p>
     <w:p>
@@ -494,19 +429,55 @@
         <w:rPr>
           <w:lang w:val="en-CA"/>
         </w:rPr>
-        <w:t>.  You should see a black icon</w:t>
-      </w:r>
-      <w:r>
-        <w:rPr>
-          <w:lang w:val="en-CA"/>
-        </w:rPr>
-        <w:t xml:space="preserve"> appear</w:t>
-      </w:r>
-      <w:r>
-        <w:rPr>
-          <w:lang w:val="en-CA"/>
-        </w:rPr>
-        <w:t xml:space="preserve"> in the task bar at the bottom of the screen.</w:t>
+        <w:t xml:space="preserve">.  You should </w:t>
+      </w:r>
+      <w:r>
+        <w:rPr>
+          <w:lang w:val="en-CA"/>
+        </w:rPr>
+        <w:t>an</w:t>
+      </w:r>
+      <w:r>
+        <w:rPr>
+          <w:lang w:val="en-CA"/>
+        </w:rPr>
+        <w:t xml:space="preserve"> icon</w:t>
+      </w:r>
+      <w:r>
+        <w:rPr>
+          <w:lang w:val="en-CA"/>
+        </w:rPr>
+        <w:t xml:space="preserve"> </w:t>
+      </w:r>
+      <w:r>
+        <w:rPr>
+          <w:lang w:val="en-CA"/>
+        </w:rPr>
+        <w:t xml:space="preserve">with competition plates </w:t>
+      </w:r>
+      <w:r>
+        <w:rPr>
+          <w:lang w:val="en-CA"/>
+        </w:rPr>
+        <w:t>appear</w:t>
+      </w:r>
+      <w:r>
+        <w:rPr>
+          <w:lang w:val="en-CA"/>
+        </w:rPr>
+        <w:t xml:space="preserve"> in the task bar at the bottom of the screen</w:t>
+      </w:r>
+      <w:r>
+        <w:rPr>
+          <w:lang w:val="en-CA"/>
+        </w:rPr>
+        <w:t xml:space="preserve"> (the actual look of the icon may vary)</w:t>
+      </w:r>
+      <w:r>
+        <w:rPr>
+          <w:lang w:val="en-CA"/>
+        </w:rPr>
+        <w:t>.</w:t>
       </w:r>
       <w:r>
         <w:rPr>
@@ -517,7 +488,7 @@
       <w:r>
         <w:rPr>
           <w:noProof/>
-          <w:lang w:val="fr-FR"/>
+          <w:lang w:eastAsia="fr-CA"/>
         </w:rPr>
         <w:drawing>
           <wp:inline distT="0" distB="0" distL="0" distR="0">
@@ -537,7 +508,7 @@
                     </pic:cNvPicPr>
                   </pic:nvPicPr>
                   <pic:blipFill>
-                    <a:blip r:embed="rId8" cstate="print"/>
+                    <a:blip r:embed="rId9" cstate="print"/>
                     <a:srcRect t="95425"/>
                     <a:stretch>
                       <a:fillRect/>
@@ -581,7 +552,13 @@
         <w:rPr>
           <w:lang w:val="en-CA"/>
         </w:rPr>
-        <w:t>Start the application using the “Competition App” shortcut found on the desktop. You should see a screen like this</w:t>
+        <w:t xml:space="preserve">Start the application using the “Competition App” shortcut found on the desktop. You should see a screen </w:t>
+      </w:r>
+      <w:r>
+        <w:rPr>
+          <w:lang w:val="en-CA"/>
+        </w:rPr>
+        <w:t>similar to the following:</w:t>
       </w:r>
       <w:r>
         <w:rPr>
@@ -592,7 +569,7 @@
       <w:r>
         <w:rPr>
           <w:noProof/>
-          <w:lang w:val="fr-FR"/>
+          <w:lang w:eastAsia="fr-CA"/>
         </w:rPr>
         <w:drawing>
           <wp:inline distT="0" distB="0" distL="0" distR="0">
@@ -612,7 +589,7 @@
                     </pic:cNvPicPr>
                   </pic:nvPicPr>
                   <pic:blipFill>
-                    <a:blip r:embed="rId8" cstate="print"/>
+                    <a:blip r:embed="rId9" cstate="print"/>
                     <a:srcRect b="33505"/>
                     <a:stretch>
                       <a:fillRect/>
@@ -740,14 +717,12 @@
         </w:rPr>
         <w:t xml:space="preserve">Data </w:t>
       </w:r>
-      <w:proofErr w:type="gramStart"/>
-      <w:r>
-        <w:rPr>
-          <w:lang w:val="en-CA"/>
-        </w:rPr>
-        <w:t>From</w:t>
-      </w:r>
-      <w:proofErr w:type="gramEnd"/>
+      <w:r>
+        <w:rPr>
+          <w:lang w:val="en-CA"/>
+        </w:rPr>
+        <w:t>from</w:t>
+      </w:r>
       <w:r>
         <w:rPr>
           <w:lang w:val="en-CA"/>
@@ -766,21 +741,7 @@
         <w:rPr>
           <w:lang w:val="en-CA"/>
         </w:rPr>
-        <w:t xml:space="preserve">Typically, within a club or federation, much data remains the same between one </w:t>
-      </w:r>
-      <w:proofErr w:type="gramStart"/>
-      <w:r>
-        <w:rPr>
-          <w:lang w:val="en-CA"/>
-        </w:rPr>
-        <w:t>competition</w:t>
-      </w:r>
-      <w:proofErr w:type="gramEnd"/>
-      <w:r>
-        <w:rPr>
-          <w:lang w:val="en-CA"/>
-        </w:rPr>
-        <w:t xml:space="preserve"> to the next, so normally you only want to remove the actual lifting data from the previous meet.</w:t>
+        <w:t>Typically, within a club or federation, much data remains the same between one competition to the next, so normally you only want to remove the actual lifting data from the previous meet.</w:t>
       </w:r>
     </w:p>
     <w:p>
@@ -823,7 +784,7 @@
       <w:r>
         <w:rPr>
           <w:noProof/>
-          <w:lang w:val="fr-FR"/>
+          <w:lang w:eastAsia="fr-CA"/>
         </w:rPr>
         <w:drawing>
           <wp:inline distT="0" distB="0" distL="0" distR="0">
@@ -843,7 +804,7 @@
                     </pic:cNvPicPr>
                   </pic:nvPicPr>
                   <pic:blipFill>
-                    <a:blip r:embed="rId9" cstate="print"/>
+                    <a:blip r:embed="rId10" cstate="print"/>
                     <a:srcRect/>
                     <a:stretch>
                       <a:fillRect/>
@@ -910,7 +871,7 @@
       <w:r>
         <w:rPr>
           <w:noProof/>
-          <w:lang w:val="fr-FR"/>
+          <w:lang w:eastAsia="fr-CA"/>
         </w:rPr>
         <w:drawing>
           <wp:inline distT="0" distB="0" distL="0" distR="0">
@@ -930,7 +891,7 @@
                     </pic:cNvPicPr>
                   </pic:nvPicPr>
                   <pic:blipFill>
-                    <a:blip r:embed="rId10" cstate="print"/>
+                    <a:blip r:embed="rId11" cstate="print"/>
                     <a:srcRect b="55714"/>
                     <a:stretch>
                       <a:fillRect/>
@@ -1143,21 +1104,7 @@
         <w:rPr>
           <w:lang w:val="en-CA"/>
         </w:rPr>
-        <w:t xml:space="preserve">), so that they can be referred to in competition documents.  In order to assign athletes to sessions, creating the list of sessions is one of the first things that </w:t>
-      </w:r>
-      <w:proofErr w:type="gramStart"/>
-      <w:r>
-        <w:rPr>
-          <w:lang w:val="en-CA"/>
-        </w:rPr>
-        <w:t>needs</w:t>
-      </w:r>
-      <w:proofErr w:type="gramEnd"/>
-      <w:r>
-        <w:rPr>
-          <w:lang w:val="en-CA"/>
-        </w:rPr>
-        <w:t xml:space="preserve"> to be done.</w:t>
+        <w:t>), so that they can be referred to in competition documents.  In order to assign athletes to sessions, creating the list of sessions is one of the first things that needs to be done.</w:t>
       </w:r>
     </w:p>
     <w:p>
@@ -1213,7 +1160,7 @@
       <w:r>
         <w:rPr>
           <w:noProof/>
-          <w:lang w:val="fr-FR" w:eastAsia="fr-FR"/>
+          <w:lang w:eastAsia="fr-CA"/>
         </w:rPr>
         <w:drawing>
           <wp:inline distT="0" distB="0" distL="0" distR="0">
@@ -1233,7 +1180,7 @@
                     </pic:cNvPicPr>
                   </pic:nvPicPr>
                   <pic:blipFill>
-                    <a:blip r:embed="rId11" cstate="print"/>
+                    <a:blip r:embed="rId12" cstate="print"/>
                     <a:srcRect b="56611"/>
                     <a:stretch>
                       <a:fillRect/>
@@ -1312,7 +1259,7 @@
       <w:r>
         <w:rPr>
           <w:noProof/>
-          <w:lang w:val="fr-FR" w:eastAsia="fr-FR"/>
+          <w:lang w:eastAsia="fr-CA"/>
         </w:rPr>
         <w:drawing>
           <wp:inline distT="0" distB="0" distL="0" distR="0">
@@ -1332,7 +1279,7 @@
                     </pic:cNvPicPr>
                   </pic:nvPicPr>
                   <pic:blipFill>
-                    <a:blip r:embed="rId12" cstate="print"/>
+                    <a:blip r:embed="rId13" cstate="print"/>
                     <a:srcRect b="46073"/>
                     <a:stretch>
                       <a:fillRect/>
@@ -1440,6 +1387,12 @@
         <w:rPr>
           <w:lang w:val="en-CA"/>
         </w:rPr>
+        <w:t xml:space="preserve">Windows XP/Vista/7 - </w:t>
+      </w:r>
+      <w:r>
+        <w:rPr>
+          <w:lang w:val="en-CA"/>
+        </w:rPr>
         <w:t>Locate the R</w:t>
       </w:r>
       <w:r>
@@ -1513,21 +1466,7 @@
         <w:rPr>
           <w:lang w:val="en-CA"/>
         </w:rPr>
-        <w:t xml:space="preserve"> – the link will obviously be in </w:t>
-      </w:r>
-      <w:proofErr w:type="gramStart"/>
-      <w:r>
-        <w:rPr>
-          <w:lang w:val="en-CA"/>
-        </w:rPr>
-        <w:t>your whatever</w:t>
-      </w:r>
-      <w:proofErr w:type="gramEnd"/>
-      <w:r>
-        <w:rPr>
-          <w:lang w:val="en-CA"/>
-        </w:rPr>
-        <w:t xml:space="preserve"> language you run Windows under…</w:t>
+        <w:t xml:space="preserve"> – the link will obviously be in whatever language you run Windows under…</w:t>
       </w:r>
       <w:r>
         <w:rPr>
@@ -1544,7 +1483,7 @@
       <w:r>
         <w:rPr>
           <w:noProof/>
-          <w:lang w:val="fr-FR"/>
+          <w:lang w:eastAsia="fr-CA"/>
         </w:rPr>
         <w:drawing>
           <wp:inline distT="0" distB="0" distL="0" distR="0">
@@ -1564,7 +1503,7 @@
                     </pic:cNvPicPr>
                   </pic:nvPicPr>
                   <pic:blipFill>
-                    <a:blip r:embed="rId13" cstate="print"/>
+                    <a:blip r:embed="rId14" cstate="print"/>
                     <a:srcRect t="23333"/>
                     <a:stretch>
                       <a:fillRect/>
@@ -1643,7 +1582,7 @@
         <w:rPr>
           <w:b/>
           <w:noProof/>
-          <w:lang w:val="fr-FR"/>
+          <w:lang w:eastAsia="fr-CA"/>
         </w:rPr>
         <w:drawing>
           <wp:inline distT="0" distB="0" distL="0" distR="0">
@@ -1663,7 +1602,7 @@
                     </pic:cNvPicPr>
                   </pic:nvPicPr>
                   <pic:blipFill>
-                    <a:blip r:embed="rId14" cstate="print"/>
+                    <a:blip r:embed="rId15" cstate="print"/>
                     <a:srcRect/>
                     <a:stretch>
                       <a:fillRect/>
@@ -1730,9 +1669,222 @@
         <w:pStyle w:val="Titre3"/>
       </w:pPr>
       <w:r>
+        <w:t>Windows 8 – Locate the Registration Template</w:t>
+      </w:r>
+    </w:p>
+    <w:p>
+      <w:pPr>
+        <w:pStyle w:val="Corpsdetexte"/>
+        <w:numPr>
+          <w:ilvl w:val="0"/>
+          <w:numId w:val="44"/>
+        </w:numPr>
+        <w:rPr>
+          <w:lang w:val="en-CA"/>
+        </w:rPr>
+      </w:pPr>
+      <w:r>
+        <w:rPr>
+          <w:lang w:val="en-CA"/>
+        </w:rPr>
+        <w:t>On the Start screen, locate the tile for the application (typically to the right of the screen)</w:t>
+      </w:r>
+      <w:r>
+        <w:rPr>
+          <w:lang w:val="en-CA"/>
+        </w:rPr>
+        <w:br/>
+      </w:r>
+      <w:r>
+        <w:rPr>
+          <w:noProof/>
+          <w:lang w:eastAsia="fr-CA"/>
+        </w:rPr>
+        <w:drawing>
+          <wp:inline distT="0" distB="0" distL="0" distR="0" wp14:anchorId="54F3603A" wp14:editId="28A87976">
+            <wp:extent cx="2486025" cy="2314575"/>
+            <wp:effectExtent l="0" t="0" r="9525" b="9525"/>
+            <wp:docPr id="1" name="Image 1"/>
+            <wp:cNvGraphicFramePr>
+              <a:graphicFrameLocks xmlns:a="http://schemas.openxmlformats.org/drawingml/2006/main" noChangeAspect="1"/>
+            </wp:cNvGraphicFramePr>
+            <a:graphic xmlns:a="http://schemas.openxmlformats.org/drawingml/2006/main">
+              <a:graphicData uri="http://schemas.openxmlformats.org/drawingml/2006/picture">
+                <pic:pic xmlns:pic="http://schemas.openxmlformats.org/drawingml/2006/picture">
+                  <pic:nvPicPr>
+                    <pic:cNvPr id="0" name=""/>
+                    <pic:cNvPicPr/>
+                  </pic:nvPicPr>
+                  <pic:blipFill>
+                    <a:blip r:embed="rId16"/>
+                    <a:stretch>
+                      <a:fillRect/>
+                    </a:stretch>
+                  </pic:blipFill>
+                  <pic:spPr>
+                    <a:xfrm>
+                      <a:off x="0" y="0"/>
+                      <a:ext cx="2486025" cy="2314575"/>
+                    </a:xfrm>
+                    <a:prstGeom prst="rect">
+                      <a:avLst/>
+                    </a:prstGeom>
+                  </pic:spPr>
+                </pic:pic>
+              </a:graphicData>
+            </a:graphic>
+          </wp:inline>
+        </w:drawing>
+      </w:r>
+    </w:p>
+    <w:p>
+      <w:pPr>
+        <w:pStyle w:val="Corpsdetexte"/>
+        <w:numPr>
+          <w:ilvl w:val="0"/>
+          <w:numId w:val="44"/>
+        </w:numPr>
+        <w:rPr>
+          <w:lang w:val="en-CA"/>
+        </w:rPr>
+      </w:pPr>
+      <w:r>
+        <w:rPr>
+          <w:lang w:val="en-CA"/>
+        </w:rPr>
+        <w:t>Right-click on the tile, and a toolbar will appear at the bottom of the screen.  Click on “Open File Location”</w:t>
+      </w:r>
+      <w:r>
+        <w:rPr>
+          <w:lang w:val="en-CA"/>
+        </w:rPr>
+        <w:br/>
+      </w:r>
+      <w:r>
+        <w:rPr>
+          <w:noProof/>
+          <w:lang w:eastAsia="fr-CA"/>
+        </w:rPr>
+        <w:drawing>
+          <wp:inline distT="0" distB="0" distL="0" distR="0" wp14:anchorId="594B870C" wp14:editId="34955C9B">
+            <wp:extent cx="5895975" cy="942975"/>
+            <wp:effectExtent l="0" t="0" r="9525" b="9525"/>
+            <wp:docPr id="2" name="Image 2"/>
+            <wp:cNvGraphicFramePr>
+              <a:graphicFrameLocks xmlns:a="http://schemas.openxmlformats.org/drawingml/2006/main" noChangeAspect="1"/>
+            </wp:cNvGraphicFramePr>
+            <a:graphic xmlns:a="http://schemas.openxmlformats.org/drawingml/2006/main">
+              <a:graphicData uri="http://schemas.openxmlformats.org/drawingml/2006/picture">
+                <pic:pic xmlns:pic="http://schemas.openxmlformats.org/drawingml/2006/picture">
+                  <pic:nvPicPr>
+                    <pic:cNvPr id="0" name=""/>
+                    <pic:cNvPicPr/>
+                  </pic:nvPicPr>
+                  <pic:blipFill>
+                    <a:blip r:embed="rId17"/>
+                    <a:stretch>
+                      <a:fillRect/>
+                    </a:stretch>
+                  </pic:blipFill>
+                  <pic:spPr>
+                    <a:xfrm>
+                      <a:off x="0" y="0"/>
+                      <a:ext cx="5895975" cy="942975"/>
+                    </a:xfrm>
+                    <a:prstGeom prst="rect">
+                      <a:avLst/>
+                    </a:prstGeom>
+                  </pic:spPr>
+                </pic:pic>
+              </a:graphicData>
+            </a:graphic>
+          </wp:inline>
+        </w:drawing>
+      </w:r>
+    </w:p>
+    <w:p>
+      <w:pPr>
+        <w:pStyle w:val="Corpsdetexte"/>
+        <w:numPr>
+          <w:ilvl w:val="0"/>
+          <w:numId w:val="44"/>
+        </w:numPr>
+        <w:rPr>
+          <w:lang w:val="en-CA"/>
+        </w:rPr>
+      </w:pPr>
+      <w:r>
+        <w:rPr>
+          <w:lang w:val="en-CA"/>
+        </w:rPr>
+        <w:t>This will open the Folder where the applications shortcuts are found.   Click on the Documentation link to locate the RegistrationTemplate.xlsx file.</w:t>
+      </w:r>
+      <w:r>
+        <w:rPr>
+          <w:lang w:val="en-CA"/>
+        </w:rPr>
+        <w:br/>
+      </w:r>
+      <w:r>
+        <w:rPr>
+          <w:noProof/>
+          <w:lang w:eastAsia="fr-CA"/>
+        </w:rPr>
+        <w:drawing>
+          <wp:inline distT="0" distB="0" distL="0" distR="0" wp14:anchorId="3192518E" wp14:editId="074C37B2">
+            <wp:extent cx="5943600" cy="1577340"/>
+            <wp:effectExtent l="0" t="0" r="0" b="3810"/>
+            <wp:docPr id="4" name="Image 4"/>
+            <wp:cNvGraphicFramePr>
+              <a:graphicFrameLocks xmlns:a="http://schemas.openxmlformats.org/drawingml/2006/main" noChangeAspect="1"/>
+            </wp:cNvGraphicFramePr>
+            <a:graphic xmlns:a="http://schemas.openxmlformats.org/drawingml/2006/main">
+              <a:graphicData uri="http://schemas.openxmlformats.org/drawingml/2006/picture">
+                <pic:pic xmlns:pic="http://schemas.openxmlformats.org/drawingml/2006/picture">
+                  <pic:nvPicPr>
+                    <pic:cNvPr id="0" name=""/>
+                    <pic:cNvPicPr/>
+                  </pic:nvPicPr>
+                  <pic:blipFill>
+                    <a:blip r:embed="rId18"/>
+                    <a:stretch>
+                      <a:fillRect/>
+                    </a:stretch>
+                  </pic:blipFill>
+                  <pic:spPr>
+                    <a:xfrm>
+                      <a:off x="0" y="0"/>
+                      <a:ext cx="5943600" cy="1577340"/>
+                    </a:xfrm>
+                    <a:prstGeom prst="rect">
+                      <a:avLst/>
+                    </a:prstGeom>
+                  </pic:spPr>
+                </pic:pic>
+              </a:graphicData>
+            </a:graphic>
+          </wp:inline>
+        </w:drawing>
+      </w:r>
+    </w:p>
+    <w:p>
+      <w:pPr>
+        <w:pStyle w:val="Titre3"/>
+        <w:rPr>
+          <w:lang w:val="en-CA"/>
+        </w:rPr>
+      </w:pPr>
+      <w:r>
+        <w:rPr>
+          <w:lang w:val="en-CA"/>
+        </w:rPr>
+        <w:lastRenderedPageBreak/>
         <w:t>Update</w:t>
       </w:r>
       <w:r>
+        <w:rPr>
+          <w:lang w:val="en-CA"/>
+        </w:rPr>
         <w:t xml:space="preserve"> Administrative Information</w:t>
       </w:r>
     </w:p>
@@ -1803,7 +1955,7 @@
       <w:r>
         <w:rPr>
           <w:noProof/>
-          <w:lang w:val="fr-FR" w:eastAsia="fr-FR"/>
+          <w:lang w:eastAsia="fr-CA"/>
         </w:rPr>
         <w:drawing>
           <wp:inline distT="0" distB="0" distL="0" distR="0">
@@ -1823,7 +1975,7 @@
                     </pic:cNvPicPr>
                   </pic:nvPicPr>
                   <pic:blipFill>
-                    <a:blip r:embed="rId15" cstate="print"/>
+                    <a:blip r:embed="rId19" cstate="print"/>
                     <a:srcRect b="56307"/>
                     <a:stretch>
                       <a:fillRect/>
@@ -1913,7 +2065,13 @@
         <w:rPr>
           <w:lang w:val="en-CA"/>
         </w:rPr>
-        <w:t xml:space="preserve"> 2013-01-02 is January 2</w:t>
+        <w:t xml:space="preserve"> 2013-01-02 means</w:t>
+      </w:r>
+      <w:r>
+        <w:rPr>
+          <w:lang w:val="en-CA"/>
+        </w:rPr>
+        <w:t xml:space="preserve"> January 2</w:t>
       </w:r>
       <w:r>
         <w:rPr>
@@ -2071,7 +2229,25 @@
         <w:rPr>
           <w:lang w:val="en-CA"/>
         </w:rPr>
-        <w:t>The birth column is currently used for the Year-of-birth only.  4 digits are expected.</w:t>
+        <w:t xml:space="preserve">The </w:t>
+      </w:r>
+      <w:r>
+        <w:rPr>
+          <w:lang w:val="en-CA"/>
+        </w:rPr>
+        <w:t>birth date</w:t>
+      </w:r>
+      <w:r>
+        <w:rPr>
+          <w:lang w:val="en-CA"/>
+        </w:rPr>
+        <w:t xml:space="preserve"> column </w:t>
+      </w:r>
+      <w:r>
+        <w:rPr>
+          <w:lang w:val="en-CA"/>
+        </w:rPr>
+        <w:t>is for the athlete’s birth date.  This column should be formatted in the Excel “Short Date” format, and be understood by Excel as a date.   We do suggest you use the ISO8601 year-month-day format, for consistency with how the application displays dates.</w:t>
       </w:r>
     </w:p>
     <w:p>
@@ -2114,87 +2290,87 @@
         <w:rPr>
           <w:lang w:val="en-CA"/>
         </w:rPr>
+        <w:t>The</w:t>
+      </w:r>
+      <w:r>
+        <w:rPr>
+          <w:lang w:val="en-CA"/>
+        </w:rPr>
+        <w:t xml:space="preserve"> Registration Category</w:t>
+      </w:r>
+      <w:r>
+        <w:rPr>
+          <w:lang w:val="en-CA"/>
+        </w:rPr>
+        <w:t xml:space="preserve"> string, if used, must match the list that appears in the “Administration” – “Categories” screen.  </w:t>
+      </w:r>
+      <w:r>
+        <w:rPr>
+          <w:lang w:val="en-CA"/>
+        </w:rPr>
+        <w:t>Beware that “</w:t>
+      </w:r>
+      <w:r>
+        <w:rPr>
+          <w:lang w:val="en-CA"/>
+        </w:rPr>
+        <w:t>over 105 men</w:t>
+      </w:r>
+      <w:r>
+        <w:rPr>
+          <w:lang w:val="en-CA"/>
+        </w:rPr>
+        <w:t>”</w:t>
+      </w:r>
+      <w:r>
+        <w:rPr>
+          <w:lang w:val="en-CA"/>
+        </w:rPr>
+        <w:t xml:space="preserve"> is written as m&gt;105 and </w:t>
+      </w:r>
+      <w:r>
+        <w:rPr>
+          <w:lang w:val="en-CA"/>
+        </w:rPr>
+        <w:t>“</w:t>
+      </w:r>
+      <w:r>
+        <w:rPr>
+          <w:lang w:val="en-CA"/>
+        </w:rPr>
+        <w:t>over 75 women</w:t>
+      </w:r>
+      <w:r>
+        <w:rPr>
+          <w:lang w:val="en-CA"/>
+        </w:rPr>
+        <w:t>”</w:t>
+      </w:r>
+      <w:r>
+        <w:rPr>
+          <w:lang w:val="en-CA"/>
+        </w:rPr>
+        <w:t xml:space="preserve"> is written as f&gt;75</w:t>
+      </w:r>
+      <w:r>
+        <w:rPr>
+          <w:lang w:val="en-CA"/>
+        </w:rPr>
+        <w:t>.</w:t>
+      </w:r>
+    </w:p>
+    <w:p>
+      <w:pPr>
+        <w:pStyle w:val="Puce"/>
+        <w:rPr>
+          <w:lang w:val="en-CA"/>
+        </w:rPr>
+      </w:pPr>
+      <w:r>
+        <w:rPr>
+          <w:lang w:val="en-CA"/>
+        </w:rPr>
         <w:lastRenderedPageBreak/>
-        <w:t>The</w:t>
-      </w:r>
-      <w:r>
-        <w:rPr>
-          <w:lang w:val="en-CA"/>
-        </w:rPr>
-        <w:t xml:space="preserve"> Registration Category</w:t>
-      </w:r>
-      <w:r>
-        <w:rPr>
-          <w:lang w:val="en-CA"/>
-        </w:rPr>
-        <w:t xml:space="preserve"> string, if used, must match the list that appears in the “Administration” – “Categories” screen.  </w:t>
-      </w:r>
-      <w:r>
-        <w:rPr>
-          <w:lang w:val="en-CA"/>
-        </w:rPr>
-        <w:t>Beware that “</w:t>
-      </w:r>
-      <w:r>
-        <w:rPr>
-          <w:lang w:val="en-CA"/>
-        </w:rPr>
-        <w:t>over 105 men</w:t>
-      </w:r>
-      <w:r>
-        <w:rPr>
-          <w:lang w:val="en-CA"/>
-        </w:rPr>
-        <w:t>”</w:t>
-      </w:r>
-      <w:r>
-        <w:rPr>
-          <w:lang w:val="en-CA"/>
-        </w:rPr>
-        <w:t xml:space="preserve"> is written as m&gt;105 and </w:t>
-      </w:r>
-      <w:r>
-        <w:rPr>
-          <w:lang w:val="en-CA"/>
-        </w:rPr>
-        <w:t>“</w:t>
-      </w:r>
-      <w:r>
-        <w:rPr>
-          <w:lang w:val="en-CA"/>
-        </w:rPr>
-        <w:t>over 75 women</w:t>
-      </w:r>
-      <w:r>
-        <w:rPr>
-          <w:lang w:val="en-CA"/>
-        </w:rPr>
-        <w:t>”</w:t>
-      </w:r>
-      <w:r>
-        <w:rPr>
-          <w:lang w:val="en-CA"/>
-        </w:rPr>
-        <w:t xml:space="preserve"> is written as f&gt;75</w:t>
-      </w:r>
-      <w:r>
-        <w:rPr>
-          <w:lang w:val="en-CA"/>
-        </w:rPr>
-        <w:t>.</w:t>
-      </w:r>
-    </w:p>
-    <w:p>
-      <w:pPr>
-        <w:pStyle w:val="Puce"/>
-        <w:rPr>
-          <w:lang w:val="en-CA"/>
-        </w:rPr>
-      </w:pPr>
-      <w:r>
-        <w:rPr>
-          <w:lang w:val="en-CA"/>
-        </w:rPr>
         <w:t xml:space="preserve">A sample </w:t>
       </w:r>
       <w:r>
@@ -2212,7 +2388,7 @@
       <w:r>
         <w:rPr>
           <w:noProof/>
-          <w:lang w:val="fr-FR" w:eastAsia="fr-FR"/>
+          <w:lang w:eastAsia="fr-CA"/>
         </w:rPr>
         <w:drawing>
           <wp:inline distT="0" distB="0" distL="0" distR="0">
@@ -2232,7 +2408,7 @@
                     </pic:cNvPicPr>
                   </pic:nvPicPr>
                   <pic:blipFill>
-                    <a:blip r:embed="rId16" cstate="print"/>
+                    <a:blip r:embed="rId20" cstate="print"/>
                     <a:srcRect r="27928" b="30562"/>
                     <a:stretch>
                       <a:fillRect/>
@@ -2337,7 +2513,7 @@
       <w:r>
         <w:rPr>
           <w:noProof/>
-          <w:lang w:val="fr-FR" w:eastAsia="fr-FR"/>
+          <w:lang w:eastAsia="fr-CA"/>
         </w:rPr>
         <w:drawing>
           <wp:inline distT="0" distB="0" distL="0" distR="0">
@@ -2357,7 +2533,7 @@
                     </pic:cNvPicPr>
                   </pic:nvPicPr>
                   <pic:blipFill>
-                    <a:blip r:embed="rId17" cstate="print"/>
+                    <a:blip r:embed="rId21" cstate="print"/>
                     <a:srcRect/>
                     <a:stretch>
                       <a:fillRect/>
@@ -2417,7 +2593,7 @@
       <w:r>
         <w:rPr>
           <w:noProof/>
-          <w:lang w:val="fr-FR" w:eastAsia="fr-FR"/>
+          <w:lang w:eastAsia="fr-CA"/>
         </w:rPr>
         <w:drawing>
           <wp:inline distT="0" distB="0" distL="0" distR="0">
@@ -2437,7 +2613,7 @@
                     </pic:cNvPicPr>
                   </pic:nvPicPr>
                   <pic:blipFill>
-                    <a:blip r:embed="rId18" cstate="print"/>
+                    <a:blip r:embed="rId22" cstate="print"/>
                     <a:srcRect/>
                     <a:stretch>
                       <a:fillRect/>
@@ -2492,7 +2668,6 @@
           <w:noProof/>
           <w:lang w:val="en-CA" w:eastAsia="en-CA"/>
         </w:rPr>
-        <w:lastRenderedPageBreak/>
         <w:pict>
           <v:oval id="_x0000_s1034" style="position:absolute;left:0;text-align:left;margin-left:364.35pt;margin-top:114.2pt;width:20.2pt;height:46.7pt;z-index:251666432" filled="f" strokecolor="#ffc000" strokeweight="1.5pt"/>
         </w:pict>
@@ -2543,7 +2718,14 @@
         <w:rPr>
           <w:lang w:val="en-CA"/>
         </w:rPr>
-        <w:t xml:space="preserve"> how to fix this in sections </w:t>
+        <w:t xml:space="preserve"> how to fix this in </w:t>
+      </w:r>
+      <w:r>
+        <w:rPr>
+          <w:lang w:val="en-CA"/>
+        </w:rPr>
+        <w:lastRenderedPageBreak/>
+        <w:t xml:space="preserve">sections </w:t>
       </w:r>
       <w:r>
         <w:rPr>
@@ -2636,7 +2818,7 @@
       <w:r>
         <w:rPr>
           <w:noProof/>
-          <w:lang w:val="fr-FR" w:eastAsia="fr-FR"/>
+          <w:lang w:eastAsia="fr-CA"/>
         </w:rPr>
         <w:drawing>
           <wp:inline distT="0" distB="0" distL="0" distR="0">
@@ -2656,7 +2838,7 @@
                     </pic:cNvPicPr>
                   </pic:nvPicPr>
                   <pic:blipFill>
-                    <a:blip r:embed="rId19" cstate="print"/>
+                    <a:blip r:embed="rId23" cstate="print"/>
                     <a:srcRect b="33966"/>
                     <a:stretch>
                       <a:fillRect/>
@@ -2690,21 +2872,8 @@
         <w:pStyle w:val="Titre1"/>
         <w:pageBreakBefore w:val="0"/>
       </w:pPr>
-      <w:proofErr w:type="spellStart"/>
-      <w:r>
-        <w:t>Edit</w:t>
-      </w:r>
-      <w:proofErr w:type="spellEnd"/>
-      <w:r>
-        <w:t xml:space="preserve"> </w:t>
-      </w:r>
-      <w:proofErr w:type="spellStart"/>
-      <w:r>
-        <w:t>Competition</w:t>
-      </w:r>
-      <w:proofErr w:type="spellEnd"/>
-      <w:r>
-        <w:t xml:space="preserve"> Information</w:t>
+      <w:r>
+        <w:t>Edit Competition Information</w:t>
       </w:r>
     </w:p>
     <w:p>
@@ -2781,7 +2950,7 @@
       <w:r>
         <w:rPr>
           <w:noProof/>
-          <w:lang w:val="fr-FR"/>
+          <w:lang w:eastAsia="fr-CA"/>
         </w:rPr>
         <w:drawing>
           <wp:inline distT="0" distB="0" distL="0" distR="0">
@@ -2801,7 +2970,7 @@
                     </pic:cNvPicPr>
                   </pic:nvPicPr>
                   <pic:blipFill>
-                    <a:blip r:embed="rId20" cstate="print"/>
+                    <a:blip r:embed="rId24" cstate="print"/>
                     <a:srcRect/>
                     <a:stretch>
                       <a:fillRect/>
@@ -3116,7 +3285,6 @@
         <w:rPr>
           <w:lang w:val="en-CA"/>
         </w:rPr>
-        <w:lastRenderedPageBreak/>
         <w:t>Enable instead the m&gt;94 category.  Double-check that the maximum is 999.0.</w:t>
       </w:r>
       <w:r>
@@ -3161,6 +3329,7 @@
         <w:rPr>
           <w:lang w:val="en-CA"/>
         </w:rPr>
+        <w:lastRenderedPageBreak/>
         <w:t>Check that all used categories are active</w:t>
       </w:r>
     </w:p>
@@ -3406,9 +3575,10 @@
       <w:r>
         <w:rPr>
           <w:rFonts w:ascii="Courier New" w:hAnsi="Courier New" w:cs="Courier New"/>
+          <w:noProof/>
           <w:sz w:val="18"/>
           <w:szCs w:val="18"/>
-          <w:lang w:val="en-CA"/>
+          <w:lang w:eastAsia="fr-CA"/>
         </w:rPr>
         <w:drawing>
           <wp:inline distT="0" distB="0" distL="0" distR="0">
@@ -3428,7 +3598,7 @@
                     </pic:cNvPicPr>
                   </pic:nvPicPr>
                   <pic:blipFill>
-                    <a:blip r:embed="rId21" cstate="print"/>
+                    <a:blip r:embed="rId25" cstate="print"/>
                     <a:srcRect/>
                     <a:stretch>
                       <a:fillRect/>
@@ -3637,7 +3807,7 @@
       <w:r>
         <w:rPr>
           <w:noProof/>
-          <w:lang w:val="fr-FR" w:eastAsia="fr-FR"/>
+          <w:lang w:eastAsia="fr-CA"/>
         </w:rPr>
         <w:drawing>
           <wp:inline distT="0" distB="0" distL="0" distR="0">
@@ -3657,7 +3827,7 @@
                     </pic:cNvPicPr>
                   </pic:nvPicPr>
                   <pic:blipFill>
-                    <a:blip r:embed="rId22" cstate="print"/>
+                    <a:blip r:embed="rId26" cstate="print"/>
                     <a:srcRect/>
                     <a:stretch>
                       <a:fillRect/>
@@ -3860,7 +4030,7 @@
       <w:r>
         <w:rPr>
           <w:noProof/>
-          <w:lang w:val="fr-FR"/>
+          <w:lang w:eastAsia="fr-CA"/>
         </w:rPr>
         <w:drawing>
           <wp:inline distT="0" distB="0" distL="0" distR="0">
@@ -3880,7 +4050,7 @@
                     </pic:cNvPicPr>
                   </pic:nvPicPr>
                   <pic:blipFill>
-                    <a:blip r:embed="rId23" cstate="print"/>
+                    <a:blip r:embed="rId27" cstate="print"/>
                     <a:srcRect b="38898"/>
                     <a:stretch>
                       <a:fillRect/>
@@ -4005,7 +4175,7 @@
       <w:r>
         <w:rPr>
           <w:noProof/>
-          <w:lang w:val="fr-FR" w:eastAsia="fr-FR"/>
+          <w:lang w:eastAsia="fr-CA"/>
         </w:rPr>
         <w:drawing>
           <wp:inline distT="0" distB="0" distL="0" distR="0">
@@ -4025,7 +4195,7 @@
                     </pic:cNvPicPr>
                   </pic:nvPicPr>
                   <pic:blipFill>
-                    <a:blip r:embed="rId24" cstate="print"/>
+                    <a:blip r:embed="rId28" cstate="print"/>
                     <a:srcRect r="25213" b="-115"/>
                     <a:stretch>
                       <a:fillRect/>
@@ -4070,19 +4240,19 @@
           <w:lang w:val="en-CA"/>
         </w:rPr>
         <w:lastRenderedPageBreak/>
-        <w:t xml:space="preserve">Likewise, the “Cards” feature will produce the lifter cards.  Note that you will get a security warning about the content. </w:t>
-      </w:r>
-      <w:r>
-        <w:rPr>
-          <w:lang w:val="en-CA"/>
-        </w:rPr>
-        <w:t>Please</w:t>
-      </w:r>
-      <w:r>
-        <w:rPr>
-          <w:lang w:val="en-CA"/>
-        </w:rPr>
-        <w:t xml:space="preserve"> allow the macros to run in order to get proper page breaks.</w:t>
+        <w:t xml:space="preserve">Likewise, the “Cards” feature </w:t>
+      </w:r>
+      <w:r>
+        <w:rPr>
+          <w:lang w:val="en-CA"/>
+        </w:rPr>
+        <w:t>will produce the lifter cards</w:t>
+      </w:r>
+      <w:r>
+        <w:rPr>
+          <w:lang w:val="en-CA"/>
+        </w:rPr>
+        <w:t>.</w:t>
       </w:r>
       <w:r>
         <w:rPr>
@@ -4093,7 +4263,7 @@
       <w:r>
         <w:rPr>
           <w:noProof/>
-          <w:lang w:val="fr-FR" w:eastAsia="fr-FR"/>
+          <w:lang w:eastAsia="fr-CA"/>
         </w:rPr>
         <w:drawing>
           <wp:inline distT="0" distB="0" distL="0" distR="0">
@@ -4113,7 +4283,7 @@
                     </pic:cNvPicPr>
                   </pic:nvPicPr>
                   <pic:blipFill>
-                    <a:blip r:embed="rId25" cstate="print"/>
+                    <a:blip r:embed="rId29" cstate="print"/>
                     <a:srcRect r="25336" b="1454"/>
                     <a:stretch>
                       <a:fillRect/>
@@ -4265,7 +4435,7 @@
       <w:r>
         <w:rPr>
           <w:noProof/>
-          <w:lang w:val="fr-FR" w:eastAsia="fr-FR"/>
+          <w:lang w:eastAsia="fr-CA"/>
         </w:rPr>
         <w:drawing>
           <wp:inline distT="0" distB="0" distL="0" distR="0">
@@ -4285,7 +4455,7 @@
                     </pic:cNvPicPr>
                   </pic:nvPicPr>
                   <pic:blipFill>
-                    <a:blip r:embed="rId26" cstate="print"/>
+                    <a:blip r:embed="rId30" cstate="print"/>
                     <a:srcRect b="53248"/>
                     <a:stretch>
                       <a:fillRect/>
@@ -4341,7 +4511,7 @@
       <w:r>
         <w:rPr>
           <w:noProof/>
-          <w:lang w:val="fr-FR" w:eastAsia="fr-FR"/>
+          <w:lang w:eastAsia="fr-CA"/>
         </w:rPr>
         <w:drawing>
           <wp:inline distT="0" distB="0" distL="0" distR="0">
@@ -4361,7 +4531,7 @@
                     </pic:cNvPicPr>
                   </pic:nvPicPr>
                   <pic:blipFill>
-                    <a:blip r:embed="rId27" cstate="print"/>
+                    <a:blip r:embed="rId31" cstate="print"/>
                     <a:srcRect/>
                     <a:stretch>
                       <a:fillRect/>
@@ -4417,7 +4587,6 @@
           <w:lang w:val="en-CA"/>
         </w:rPr>
       </w:pPr>
-      <w:proofErr w:type="gramStart"/>
       <w:r>
         <w:rPr>
           <w:lang w:val="en-CA"/>
@@ -4425,7 +4594,6 @@
         <w:lastRenderedPageBreak/>
         <w:t>Category Changes, Group Changes and Withdrawals.</w:t>
       </w:r>
-      <w:proofErr w:type="gramEnd"/>
     </w:p>
     <w:p>
       <w:pPr>
@@ -4519,7 +4687,15 @@
         <w:rPr>
           <w:lang w:val="en-CA"/>
         </w:rPr>
-        <w:t>should</w:t>
+        <w:t xml:space="preserve">you </w:t>
+      </w:r>
+      <w:r>
+        <w:rPr>
+          <w:i/>
+          <w:u w:val="single"/>
+          <w:lang w:val="en-CA"/>
+        </w:rPr>
+        <w:t>must</w:t>
       </w:r>
       <w:r>
         <w:rPr>
@@ -4572,7 +4748,20 @@
         <w:rPr>
           <w:lang w:val="en-CA"/>
         </w:rPr>
-        <w:t xml:space="preserve">  If this takes place after the announcer has already loaded the group, then the announcer should use the “Reload” button on his screen.</w:t>
+        <w:t xml:space="preserve">  If this takes place after the announcer has already loaded the group, then the announcer </w:t>
+      </w:r>
+      <w:r>
+        <w:rPr>
+          <w:u w:val="single"/>
+          <w:lang w:val="en-CA"/>
+        </w:rPr>
+        <w:t>must</w:t>
+      </w:r>
+      <w:r>
+        <w:rPr>
+          <w:lang w:val="en-CA"/>
+        </w:rPr>
+        <w:t xml:space="preserve"> use the “Reload” button on his screen.</w:t>
       </w:r>
     </w:p>
     <w:p>
@@ -4677,21 +4866,107 @@
         <w:rPr>
           <w:lang w:val="en-CA"/>
         </w:rPr>
-        <w:t xml:space="preserve">Weigh-ins </w:t>
-      </w:r>
-      <w:proofErr w:type="gramStart"/>
-      <w:r>
-        <w:rPr>
-          <w:lang w:val="en-CA"/>
-        </w:rPr>
-        <w:t>are</w:t>
-      </w:r>
-      <w:proofErr w:type="gramEnd"/>
-      <w:r>
-        <w:rPr>
-          <w:lang w:val="en-CA"/>
-        </w:rPr>
-        <w:t xml:space="preserve"> normally done one session at a time; there is a drop-down at the top of the page to select which session is being weighed.</w:t>
+        <w:t>Weigh-ins are normally done one session at a time; there is a drop-down at the top of the page to select which session is being weighed.</w:t>
+      </w:r>
+    </w:p>
+    <w:p>
+      <w:pPr>
+        <w:pStyle w:val="Titre2"/>
+        <w:rPr>
+          <w:lang w:val="en-CA"/>
+        </w:rPr>
+      </w:pPr>
+      <w:r>
+        <w:rPr>
+          <w:lang w:val="en-CA"/>
+        </w:rPr>
+        <w:t>Assignment of Start Numbers</w:t>
+      </w:r>
+      <w:r>
+        <w:rPr>
+          <w:lang w:val="en-CA"/>
+        </w:rPr>
+        <w:t xml:space="preserve"> and Starting Weights Sheets</w:t>
+      </w:r>
+    </w:p>
+    <w:p>
+      <w:pPr>
+        <w:pStyle w:val="Corpsdetexte"/>
+        <w:numPr>
+          <w:ilvl w:val="0"/>
+          <w:numId w:val="43"/>
+        </w:numPr>
+        <w:rPr>
+          <w:lang w:val="en-CA"/>
+        </w:rPr>
+      </w:pPr>
+      <w:r>
+        <w:rPr>
+          <w:lang w:val="en-CA"/>
+        </w:rPr>
+        <w:t>IWF rules as revised in 2013 state explicitly that the start number is used to determine lifting order.</w:t>
+      </w:r>
+    </w:p>
+    <w:p>
+      <w:pPr>
+        <w:pStyle w:val="Corpsdetexte"/>
+        <w:numPr>
+          <w:ilvl w:val="0"/>
+          <w:numId w:val="43"/>
+        </w:numPr>
+        <w:rPr>
+          <w:lang w:val="en-CA"/>
+        </w:rPr>
+      </w:pPr>
+      <w:r>
+        <w:rPr>
+          <w:lang w:val="en-CA"/>
+        </w:rPr>
+        <w:t>At the end of the weigh-in session, the “Start Numbers” button should be used to assign start numbers.</w:t>
+      </w:r>
+    </w:p>
+    <w:p>
+      <w:pPr>
+        <w:pStyle w:val="Corpsdetexte"/>
+        <w:numPr>
+          <w:ilvl w:val="0"/>
+          <w:numId w:val="43"/>
+        </w:numPr>
+        <w:rPr>
+          <w:lang w:val="en-CA"/>
+        </w:rPr>
+      </w:pPr>
+      <w:r>
+        <w:rPr>
+          <w:lang w:val="en-CA"/>
+        </w:rPr>
+        <w:t>If you printed the lifter cards as suggested in this manual, the start number is empty. The competition secretary should print a Starting Weights  sheet using the button at the top of the page, and double check that the information is correct relative to the lifter cards.  At the same time, the start number is written down on the lifter card.</w:t>
+      </w:r>
+    </w:p>
+    <w:p>
+      <w:pPr>
+        <w:pStyle w:val="Corpsdetexte"/>
+        <w:numPr>
+          <w:ilvl w:val="0"/>
+          <w:numId w:val="43"/>
+        </w:numPr>
+        <w:rPr>
+          <w:lang w:val="en-CA"/>
+        </w:rPr>
+      </w:pPr>
+      <w:r>
+        <w:rPr>
+          <w:lang w:val="en-CA"/>
+        </w:rPr>
+        <w:t>The requisite number of starting weights sheets is then printed (the starting weights sheet is the same as a protocol sheet, except that the weights declared at weigh-in are printed</w:t>
+      </w:r>
+      <w:bookmarkStart w:id="3" w:name="_GoBack"/>
+      <w:bookmarkEnd w:id="3"/>
+      <w:r>
+        <w:rPr>
+          <w:lang w:val="en-CA"/>
+        </w:rPr>
+        <w:t>).</w:t>
       </w:r>
     </w:p>
     <w:p>
@@ -4813,30 +5088,16 @@
         <w:rPr>
           <w:lang w:val="en-CA"/>
         </w:rPr>
-        <w:t xml:space="preserve">The system is capable of handling Masters </w:t>
-      </w:r>
-      <w:proofErr w:type="gramStart"/>
-      <w:r>
-        <w:rPr>
-          <w:lang w:val="en-CA"/>
-        </w:rPr>
-        <w:t>championships</w:t>
-      </w:r>
-      <w:proofErr w:type="gramEnd"/>
-      <w:r>
-        <w:rPr>
-          <w:lang w:val="en-CA"/>
-        </w:rPr>
-        <w:t>. This is enabled on the Competition editing page.  However, these features are used less frequently, and tested less strenuously.  If you intend to run a Masters championship with the program, kindly let the author know so a spot check can be done.</w:t>
+        <w:t>The system is capable of handling Masters championships. This is enabled on the Competition editing page.  However, these features are used less frequently, and tested less strenuously.  If you intend to run a Masters championship with the program, kindly let the author know so a spot check can be done.</w:t>
       </w:r>
     </w:p>
     <w:sectPr>
-      <w:headerReference w:type="even" r:id="rId28"/>
-      <w:headerReference w:type="default" r:id="rId29"/>
-      <w:footerReference w:type="even" r:id="rId30"/>
-      <w:footerReference w:type="default" r:id="rId31"/>
-      <w:headerReference w:type="first" r:id="rId32"/>
-      <w:footerReference w:type="first" r:id="rId33"/>
+      <w:headerReference w:type="even" r:id="rId32"/>
+      <w:headerReference w:type="default" r:id="rId33"/>
+      <w:footerReference w:type="even" r:id="rId34"/>
+      <w:footerReference w:type="default" r:id="rId35"/>
+      <w:headerReference w:type="first" r:id="rId36"/>
+      <w:footerReference w:type="first" r:id="rId37"/>
       <w:pgSz w:w="12240" w:h="15840"/>
       <w:pgMar w:top="1417" w:right="1417" w:bottom="1417" w:left="1417" w:header="708" w:footer="708" w:gutter="0"/>
       <w:cols w:space="708"/>
@@ -4848,7 +5109,7 @@
 </file>
 
 <file path=word/endnotes.xml><?xml version="1.0" encoding="utf-8"?>
-<w:endnotes xmlns:ve="http://schemas.openxmlformats.org/markup-compatibility/2006" xmlns:o="urn:schemas-microsoft-com:office:office" xmlns:r="http://schemas.openxmlformats.org/officeDocument/2006/relationships" xmlns:m="http://schemas.openxmlformats.org/officeDocument/2006/math" xmlns:v="urn:schemas-microsoft-com:vml" xmlns:wp="http://schemas.openxmlformats.org/drawingml/2006/wordprocessingDrawing" xmlns:w10="urn:schemas-microsoft-com:office:word" xmlns:w="http://schemas.openxmlformats.org/wordprocessingml/2006/main" xmlns:wne="http://schemas.microsoft.com/office/word/2006/wordml">
+<w:endnotes xmlns:wpc="http://schemas.microsoft.com/office/word/2010/wordprocessingCanvas" xmlns:mc="http://schemas.openxmlformats.org/markup-compatibility/2006" xmlns:o="urn:schemas-microsoft-com:office:office" xmlns:r="http://schemas.openxmlformats.org/officeDocument/2006/relationships" xmlns:m="http://schemas.openxmlformats.org/officeDocument/2006/math" xmlns:v="urn:schemas-microsoft-com:vml" xmlns:wp14="http://schemas.microsoft.com/office/word/2010/wordprocessingDrawing" xmlns:wp="http://schemas.openxmlformats.org/drawingml/2006/wordprocessingDrawing" xmlns:w10="urn:schemas-microsoft-com:office:word" xmlns:w="http://schemas.openxmlformats.org/wordprocessingml/2006/main" xmlns:w14="http://schemas.microsoft.com/office/word/2010/wordml" xmlns:wpg="http://schemas.microsoft.com/office/word/2010/wordprocessingGroup" xmlns:wpi="http://schemas.microsoft.com/office/word/2010/wordprocessingInk" xmlns:wne="http://schemas.microsoft.com/office/word/2006/wordml" xmlns:wps="http://schemas.microsoft.com/office/word/2010/wordprocessingShape" mc:Ignorable="w14 wp14">
   <w:endnote w:type="separator" w:id="-1">
     <w:p>
       <w:r>
@@ -4867,7 +5128,7 @@
 </file>
 
 <file path=word/footer1.xml><?xml version="1.0" encoding="utf-8"?>
-<w:ftr xmlns:ve="http://schemas.openxmlformats.org/markup-compatibility/2006" xmlns:o="urn:schemas-microsoft-com:office:office" xmlns:r="http://schemas.openxmlformats.org/officeDocument/2006/relationships" xmlns:m="http://schemas.openxmlformats.org/officeDocument/2006/math" xmlns:v="urn:schemas-microsoft-com:vml" xmlns:wp="http://schemas.openxmlformats.org/drawingml/2006/wordprocessingDrawing" xmlns:w10="urn:schemas-microsoft-com:office:word" xmlns:w="http://schemas.openxmlformats.org/wordprocessingml/2006/main" xmlns:wne="http://schemas.microsoft.com/office/word/2006/wordml">
+<w:ftr xmlns:wpc="http://schemas.microsoft.com/office/word/2010/wordprocessingCanvas" xmlns:mc="http://schemas.openxmlformats.org/markup-compatibility/2006" xmlns:o="urn:schemas-microsoft-com:office:office" xmlns:r="http://schemas.openxmlformats.org/officeDocument/2006/relationships" xmlns:m="http://schemas.openxmlformats.org/officeDocument/2006/math" xmlns:v="urn:schemas-microsoft-com:vml" xmlns:wp14="http://schemas.microsoft.com/office/word/2010/wordprocessingDrawing" xmlns:wp="http://schemas.openxmlformats.org/drawingml/2006/wordprocessingDrawing" xmlns:w10="urn:schemas-microsoft-com:office:word" xmlns:w="http://schemas.openxmlformats.org/wordprocessingml/2006/main" xmlns:w14="http://schemas.microsoft.com/office/word/2010/wordml" xmlns:wpg="http://schemas.microsoft.com/office/word/2010/wordprocessingGroup" xmlns:wpi="http://schemas.microsoft.com/office/word/2010/wordprocessingInk" xmlns:wne="http://schemas.microsoft.com/office/word/2006/wordml" xmlns:wps="http://schemas.microsoft.com/office/word/2010/wordprocessingShape" mc:Ignorable="w14 wp14">
   <w:p>
     <w:pPr>
       <w:pStyle w:val="Pieddepage"/>
@@ -4877,7 +5138,7 @@
 </file>
 
 <file path=word/footer2.xml><?xml version="1.0" encoding="utf-8"?>
-<w:ftr xmlns:ve="http://schemas.openxmlformats.org/markup-compatibility/2006" xmlns:o="urn:schemas-microsoft-com:office:office" xmlns:r="http://schemas.openxmlformats.org/officeDocument/2006/relationships" xmlns:m="http://schemas.openxmlformats.org/officeDocument/2006/math" xmlns:v="urn:schemas-microsoft-com:vml" xmlns:wp="http://schemas.openxmlformats.org/drawingml/2006/wordprocessingDrawing" xmlns:w10="urn:schemas-microsoft-com:office:word" xmlns:w="http://schemas.openxmlformats.org/wordprocessingml/2006/main" xmlns:wne="http://schemas.microsoft.com/office/word/2006/wordml">
+<w:ftr xmlns:wpc="http://schemas.microsoft.com/office/word/2010/wordprocessingCanvas" xmlns:mc="http://schemas.openxmlformats.org/markup-compatibility/2006" xmlns:o="urn:schemas-microsoft-com:office:office" xmlns:r="http://schemas.openxmlformats.org/officeDocument/2006/relationships" xmlns:m="http://schemas.openxmlformats.org/officeDocument/2006/math" xmlns:v="urn:schemas-microsoft-com:vml" xmlns:wp14="http://schemas.microsoft.com/office/word/2010/wordprocessingDrawing" xmlns:wp="http://schemas.openxmlformats.org/drawingml/2006/wordprocessingDrawing" xmlns:w10="urn:schemas-microsoft-com:office:word" xmlns:w="http://schemas.openxmlformats.org/wordprocessingml/2006/main" xmlns:w14="http://schemas.microsoft.com/office/word/2010/wordml" xmlns:wpg="http://schemas.microsoft.com/office/word/2010/wordprocessingGroup" xmlns:wpi="http://schemas.microsoft.com/office/word/2010/wordprocessingInk" xmlns:wne="http://schemas.microsoft.com/office/word/2006/wordml" xmlns:wps="http://schemas.microsoft.com/office/word/2010/wordprocessingShape" mc:Ignorable="w14 wp14">
   <w:sdt>
     <w:sdtPr>
       <w:id w:val="515952247"/>
@@ -4886,20 +5147,34 @@
         <w:docPartUnique/>
       </w:docPartObj>
     </w:sdtPr>
+    <w:sdtEndPr/>
     <w:sdtContent>
       <w:p>
         <w:pPr>
           <w:pStyle w:val="Pieddepage"/>
           <w:jc w:val="center"/>
         </w:pPr>
-        <w:fldSimple w:instr=" PAGE   \* MERGEFORMAT ">
-          <w:r>
-            <w:rPr>
-              <w:noProof/>
-            </w:rPr>
-            <w:t>13</w:t>
-          </w:r>
-        </w:fldSimple>
+        <w:r>
+          <w:fldChar w:fldCharType="begin"/>
+        </w:r>
+        <w:r>
+          <w:instrText xml:space="preserve"> PAGE   \* MERGEFORMAT </w:instrText>
+        </w:r>
+        <w:r>
+          <w:fldChar w:fldCharType="separate"/>
+        </w:r>
+        <w:r>
+          <w:rPr>
+            <w:noProof/>
+          </w:rPr>
+          <w:t>14</w:t>
+        </w:r>
+        <w:r>
+          <w:rPr>
+            <w:noProof/>
+          </w:rPr>
+          <w:fldChar w:fldCharType="end"/>
+        </w:r>
       </w:p>
     </w:sdtContent>
   </w:sdt>
@@ -4912,7 +5187,7 @@
 </file>
 
 <file path=word/footer3.xml><?xml version="1.0" encoding="utf-8"?>
-<w:ftr xmlns:ve="http://schemas.openxmlformats.org/markup-compatibility/2006" xmlns:o="urn:schemas-microsoft-com:office:office" xmlns:r="http://schemas.openxmlformats.org/officeDocument/2006/relationships" xmlns:m="http://schemas.openxmlformats.org/officeDocument/2006/math" xmlns:v="urn:schemas-microsoft-com:vml" xmlns:wp="http://schemas.openxmlformats.org/drawingml/2006/wordprocessingDrawing" xmlns:w10="urn:schemas-microsoft-com:office:word" xmlns:w="http://schemas.openxmlformats.org/wordprocessingml/2006/main" xmlns:wne="http://schemas.microsoft.com/office/word/2006/wordml">
+<w:ftr xmlns:wpc="http://schemas.microsoft.com/office/word/2010/wordprocessingCanvas" xmlns:mc="http://schemas.openxmlformats.org/markup-compatibility/2006" xmlns:o="urn:schemas-microsoft-com:office:office" xmlns:r="http://schemas.openxmlformats.org/officeDocument/2006/relationships" xmlns:m="http://schemas.openxmlformats.org/officeDocument/2006/math" xmlns:v="urn:schemas-microsoft-com:vml" xmlns:wp14="http://schemas.microsoft.com/office/word/2010/wordprocessingDrawing" xmlns:wp="http://schemas.openxmlformats.org/drawingml/2006/wordprocessingDrawing" xmlns:w10="urn:schemas-microsoft-com:office:word" xmlns:w="http://schemas.openxmlformats.org/wordprocessingml/2006/main" xmlns:w14="http://schemas.microsoft.com/office/word/2010/wordml" xmlns:wpg="http://schemas.microsoft.com/office/word/2010/wordprocessingGroup" xmlns:wpi="http://schemas.microsoft.com/office/word/2010/wordprocessingInk" xmlns:wne="http://schemas.microsoft.com/office/word/2006/wordml" xmlns:wps="http://schemas.microsoft.com/office/word/2010/wordprocessingShape" mc:Ignorable="w14 wp14">
   <w:p>
     <w:pPr>
       <w:pStyle w:val="Pieddepage"/>
@@ -4922,7 +5197,7 @@
 </file>
 
 <file path=word/footnotes.xml><?xml version="1.0" encoding="utf-8"?>
-<w:footnotes xmlns:ve="http://schemas.openxmlformats.org/markup-compatibility/2006" xmlns:o="urn:schemas-microsoft-com:office:office" xmlns:r="http://schemas.openxmlformats.org/officeDocument/2006/relationships" xmlns:m="http://schemas.openxmlformats.org/officeDocument/2006/math" xmlns:v="urn:schemas-microsoft-com:vml" xmlns:wp="http://schemas.openxmlformats.org/drawingml/2006/wordprocessingDrawing" xmlns:w10="urn:schemas-microsoft-com:office:word" xmlns:w="http://schemas.openxmlformats.org/wordprocessingml/2006/main" xmlns:wne="http://schemas.microsoft.com/office/word/2006/wordml">
+<w:footnotes xmlns:wpc="http://schemas.microsoft.com/office/word/2010/wordprocessingCanvas" xmlns:mc="http://schemas.openxmlformats.org/markup-compatibility/2006" xmlns:o="urn:schemas-microsoft-com:office:office" xmlns:r="http://schemas.openxmlformats.org/officeDocument/2006/relationships" xmlns:m="http://schemas.openxmlformats.org/officeDocument/2006/math" xmlns:v="urn:schemas-microsoft-com:vml" xmlns:wp14="http://schemas.microsoft.com/office/word/2010/wordprocessingDrawing" xmlns:wp="http://schemas.openxmlformats.org/drawingml/2006/wordprocessingDrawing" xmlns:w10="urn:schemas-microsoft-com:office:word" xmlns:w="http://schemas.openxmlformats.org/wordprocessingml/2006/main" xmlns:w14="http://schemas.microsoft.com/office/word/2010/wordml" xmlns:wpg="http://schemas.microsoft.com/office/word/2010/wordprocessingGroup" xmlns:wpi="http://schemas.microsoft.com/office/word/2010/wordprocessingInk" xmlns:wne="http://schemas.microsoft.com/office/word/2006/wordml" xmlns:wps="http://schemas.microsoft.com/office/word/2010/wordprocessingShape" mc:Ignorable="w14 wp14">
   <w:footnote w:type="separator" w:id="-1">
     <w:p>
       <w:r>
@@ -4941,7 +5216,7 @@
 </file>
 
 <file path=word/header1.xml><?xml version="1.0" encoding="utf-8"?>
-<w:hdr xmlns:ve="http://schemas.openxmlformats.org/markup-compatibility/2006" xmlns:o="urn:schemas-microsoft-com:office:office" xmlns:r="http://schemas.openxmlformats.org/officeDocument/2006/relationships" xmlns:m="http://schemas.openxmlformats.org/officeDocument/2006/math" xmlns:v="urn:schemas-microsoft-com:vml" xmlns:wp="http://schemas.openxmlformats.org/drawingml/2006/wordprocessingDrawing" xmlns:w10="urn:schemas-microsoft-com:office:word" xmlns:w="http://schemas.openxmlformats.org/wordprocessingml/2006/main" xmlns:wne="http://schemas.microsoft.com/office/word/2006/wordml">
+<w:hdr xmlns:wpc="http://schemas.microsoft.com/office/word/2010/wordprocessingCanvas" xmlns:mc="http://schemas.openxmlformats.org/markup-compatibility/2006" xmlns:o="urn:schemas-microsoft-com:office:office" xmlns:r="http://schemas.openxmlformats.org/officeDocument/2006/relationships" xmlns:m="http://schemas.openxmlformats.org/officeDocument/2006/math" xmlns:v="urn:schemas-microsoft-com:vml" xmlns:wp14="http://schemas.microsoft.com/office/word/2010/wordprocessingDrawing" xmlns:wp="http://schemas.openxmlformats.org/drawingml/2006/wordprocessingDrawing" xmlns:w10="urn:schemas-microsoft-com:office:word" xmlns:w="http://schemas.openxmlformats.org/wordprocessingml/2006/main" xmlns:w14="http://schemas.microsoft.com/office/word/2010/wordml" xmlns:wpg="http://schemas.microsoft.com/office/word/2010/wordprocessingGroup" xmlns:wpi="http://schemas.microsoft.com/office/word/2010/wordprocessingInk" xmlns:wne="http://schemas.microsoft.com/office/word/2006/wordml" xmlns:wps="http://schemas.microsoft.com/office/word/2010/wordprocessingShape" mc:Ignorable="w14 wp14">
   <w:p>
     <w:pPr>
       <w:pStyle w:val="En-tte"/>
@@ -4951,7 +5226,7 @@
 </file>
 
 <file path=word/header2.xml><?xml version="1.0" encoding="utf-8"?>
-<w:hdr xmlns:ve="http://schemas.openxmlformats.org/markup-compatibility/2006" xmlns:o="urn:schemas-microsoft-com:office:office" xmlns:r="http://schemas.openxmlformats.org/officeDocument/2006/relationships" xmlns:m="http://schemas.openxmlformats.org/officeDocument/2006/math" xmlns:v="urn:schemas-microsoft-com:vml" xmlns:wp="http://schemas.openxmlformats.org/drawingml/2006/wordprocessingDrawing" xmlns:w10="urn:schemas-microsoft-com:office:word" xmlns:w="http://schemas.openxmlformats.org/wordprocessingml/2006/main" xmlns:wne="http://schemas.microsoft.com/office/word/2006/wordml">
+<w:hdr xmlns:wpc="http://schemas.microsoft.com/office/word/2010/wordprocessingCanvas" xmlns:mc="http://schemas.openxmlformats.org/markup-compatibility/2006" xmlns:o="urn:schemas-microsoft-com:office:office" xmlns:r="http://schemas.openxmlformats.org/officeDocument/2006/relationships" xmlns:m="http://schemas.openxmlformats.org/officeDocument/2006/math" xmlns:v="urn:schemas-microsoft-com:vml" xmlns:wp14="http://schemas.microsoft.com/office/word/2010/wordprocessingDrawing" xmlns:wp="http://schemas.openxmlformats.org/drawingml/2006/wordprocessingDrawing" xmlns:w10="urn:schemas-microsoft-com:office:word" xmlns:w="http://schemas.openxmlformats.org/wordprocessingml/2006/main" xmlns:w14="http://schemas.microsoft.com/office/word/2010/wordml" xmlns:wpg="http://schemas.microsoft.com/office/word/2010/wordprocessingGroup" xmlns:wpi="http://schemas.microsoft.com/office/word/2010/wordprocessingInk" xmlns:wne="http://schemas.microsoft.com/office/word/2006/wordml" xmlns:wps="http://schemas.microsoft.com/office/word/2010/wordprocessingShape" mc:Ignorable="w14 wp14">
   <w:p>
     <w:pPr>
       <w:pStyle w:val="En-tte"/>
@@ -4961,7 +5236,7 @@
 </file>
 
 <file path=word/header3.xml><?xml version="1.0" encoding="utf-8"?>
-<w:hdr xmlns:ve="http://schemas.openxmlformats.org/markup-compatibility/2006" xmlns:o="urn:schemas-microsoft-com:office:office" xmlns:r="http://schemas.openxmlformats.org/officeDocument/2006/relationships" xmlns:m="http://schemas.openxmlformats.org/officeDocument/2006/math" xmlns:v="urn:schemas-microsoft-com:vml" xmlns:wp="http://schemas.openxmlformats.org/drawingml/2006/wordprocessingDrawing" xmlns:w10="urn:schemas-microsoft-com:office:word" xmlns:w="http://schemas.openxmlformats.org/wordprocessingml/2006/main" xmlns:wne="http://schemas.microsoft.com/office/word/2006/wordml">
+<w:hdr xmlns:wpc="http://schemas.microsoft.com/office/word/2010/wordprocessingCanvas" xmlns:mc="http://schemas.openxmlformats.org/markup-compatibility/2006" xmlns:o="urn:schemas-microsoft-com:office:office" xmlns:r="http://schemas.openxmlformats.org/officeDocument/2006/relationships" xmlns:m="http://schemas.openxmlformats.org/officeDocument/2006/math" xmlns:v="urn:schemas-microsoft-com:vml" xmlns:wp14="http://schemas.microsoft.com/office/word/2010/wordprocessingDrawing" xmlns:wp="http://schemas.openxmlformats.org/drawingml/2006/wordprocessingDrawing" xmlns:w10="urn:schemas-microsoft-com:office:word" xmlns:w="http://schemas.openxmlformats.org/wordprocessingml/2006/main" xmlns:w14="http://schemas.microsoft.com/office/word/2010/wordml" xmlns:wpg="http://schemas.microsoft.com/office/word/2010/wordprocessingGroup" xmlns:wpi="http://schemas.microsoft.com/office/word/2010/wordprocessingInk" xmlns:wne="http://schemas.microsoft.com/office/word/2006/wordml" xmlns:wps="http://schemas.microsoft.com/office/word/2010/wordprocessingShape" mc:Ignorable="w14 wp14">
   <w:p>
     <w:pPr>
       <w:pStyle w:val="En-tte"/>
@@ -4971,7 +5246,7 @@
 </file>
 
 <file path=word/numbering.xml><?xml version="1.0" encoding="utf-8"?>
-<w:numbering xmlns:ve="http://schemas.openxmlformats.org/markup-compatibility/2006" xmlns:o="urn:schemas-microsoft-com:office:office" xmlns:r="http://schemas.openxmlformats.org/officeDocument/2006/relationships" xmlns:m="http://schemas.openxmlformats.org/officeDocument/2006/math" xmlns:v="urn:schemas-microsoft-com:vml" xmlns:wp="http://schemas.openxmlformats.org/drawingml/2006/wordprocessingDrawing" xmlns:w10="urn:schemas-microsoft-com:office:word" xmlns:w="http://schemas.openxmlformats.org/wordprocessingml/2006/main" xmlns:wne="http://schemas.microsoft.com/office/word/2006/wordml">
+<w:numbering xmlns:wpc="http://schemas.microsoft.com/office/word/2010/wordprocessingCanvas" xmlns:mc="http://schemas.openxmlformats.org/markup-compatibility/2006" xmlns:o="urn:schemas-microsoft-com:office:office" xmlns:r="http://schemas.openxmlformats.org/officeDocument/2006/relationships" xmlns:m="http://schemas.openxmlformats.org/officeDocument/2006/math" xmlns:v="urn:schemas-microsoft-com:vml" xmlns:wp14="http://schemas.microsoft.com/office/word/2010/wordprocessingDrawing" xmlns:wp="http://schemas.openxmlformats.org/drawingml/2006/wordprocessingDrawing" xmlns:w10="urn:schemas-microsoft-com:office:word" xmlns:w="http://schemas.openxmlformats.org/wordprocessingml/2006/main" xmlns:w14="http://schemas.microsoft.com/office/word/2010/wordml" xmlns:wpg="http://schemas.microsoft.com/office/word/2010/wordprocessingGroup" xmlns:wpi="http://schemas.microsoft.com/office/word/2010/wordprocessingInk" xmlns:wne="http://schemas.microsoft.com/office/word/2006/wordml" xmlns:wps="http://schemas.microsoft.com/office/word/2010/wordprocessingShape" mc:Ignorable="w14 wp14">
   <w:abstractNum w:abstractNumId="0">
     <w:nsid w:val="FFFFFFFB"/>
     <w:multiLevelType w:val="multilevel"/>
@@ -6065,6 +6340,119 @@
     </w:lvl>
   </w:abstractNum>
   <w:abstractNum w:abstractNumId="10">
+    <w:nsid w:val="327D1D1D"/>
+    <w:multiLevelType w:val="hybridMultilevel"/>
+    <w:tmpl w:val="18747554"/>
+    <w:lvl w:ilvl="0" w:tplc="0C0C0001">
+      <w:start w:val="1"/>
+      <w:numFmt w:val="bullet"/>
+      <w:lvlText w:val=""/>
+      <w:lvlJc w:val="left"/>
+      <w:pPr>
+        <w:ind w:left="720" w:hanging="360"/>
+      </w:pPr>
+      <w:rPr>
+        <w:rFonts w:ascii="Symbol" w:hAnsi="Symbol" w:hint="default"/>
+      </w:rPr>
+    </w:lvl>
+    <w:lvl w:ilvl="1" w:tplc="0C0C0003" w:tentative="1">
+      <w:start w:val="1"/>
+      <w:numFmt w:val="bullet"/>
+      <w:lvlText w:val="o"/>
+      <w:lvlJc w:val="left"/>
+      <w:pPr>
+        <w:ind w:left="1440" w:hanging="360"/>
+      </w:pPr>
+      <w:rPr>
+        <w:rFonts w:ascii="Courier New" w:hAnsi="Courier New" w:cs="Courier New" w:hint="default"/>
+      </w:rPr>
+    </w:lvl>
+    <w:lvl w:ilvl="2" w:tplc="0C0C0005" w:tentative="1">
+      <w:start w:val="1"/>
+      <w:numFmt w:val="bullet"/>
+      <w:lvlText w:val=""/>
+      <w:lvlJc w:val="left"/>
+      <w:pPr>
+        <w:ind w:left="2160" w:hanging="360"/>
+      </w:pPr>
+      <w:rPr>
+        <w:rFonts w:ascii="Wingdings" w:hAnsi="Wingdings" w:hint="default"/>
+      </w:rPr>
+    </w:lvl>
+    <w:lvl w:ilvl="3" w:tplc="0C0C0001" w:tentative="1">
+      <w:start w:val="1"/>
+      <w:numFmt w:val="bullet"/>
+      <w:lvlText w:val=""/>
+      <w:lvlJc w:val="left"/>
+      <w:pPr>
+        <w:ind w:left="2880" w:hanging="360"/>
+      </w:pPr>
+      <w:rPr>
+        <w:rFonts w:ascii="Symbol" w:hAnsi="Symbol" w:hint="default"/>
+      </w:rPr>
+    </w:lvl>
+    <w:lvl w:ilvl="4" w:tplc="0C0C0003" w:tentative="1">
+      <w:start w:val="1"/>
+      <w:numFmt w:val="bullet"/>
+      <w:lvlText w:val="o"/>
+      <w:lvlJc w:val="left"/>
+      <w:pPr>
+        <w:ind w:left="3600" w:hanging="360"/>
+      </w:pPr>
+      <w:rPr>
+        <w:rFonts w:ascii="Courier New" w:hAnsi="Courier New" w:cs="Courier New" w:hint="default"/>
+      </w:rPr>
+    </w:lvl>
+    <w:lvl w:ilvl="5" w:tplc="0C0C0005" w:tentative="1">
+      <w:start w:val="1"/>
+      <w:numFmt w:val="bullet"/>
+      <w:lvlText w:val=""/>
+      <w:lvlJc w:val="left"/>
+      <w:pPr>
+        <w:ind w:left="4320" w:hanging="360"/>
+      </w:pPr>
+      <w:rPr>
+        <w:rFonts w:ascii="Wingdings" w:hAnsi="Wingdings" w:hint="default"/>
+      </w:rPr>
+    </w:lvl>
+    <w:lvl w:ilvl="6" w:tplc="0C0C0001" w:tentative="1">
+      <w:start w:val="1"/>
+      <w:numFmt w:val="bullet"/>
+      <w:lvlText w:val=""/>
+      <w:lvlJc w:val="left"/>
+      <w:pPr>
+        <w:ind w:left="5040" w:hanging="360"/>
+      </w:pPr>
+      <w:rPr>
+        <w:rFonts w:ascii="Symbol" w:hAnsi="Symbol" w:hint="default"/>
+      </w:rPr>
+    </w:lvl>
+    <w:lvl w:ilvl="7" w:tplc="0C0C0003" w:tentative="1">
+      <w:start w:val="1"/>
+      <w:numFmt w:val="bullet"/>
+      <w:lvlText w:val="o"/>
+      <w:lvlJc w:val="left"/>
+      <w:pPr>
+        <w:ind w:left="5760" w:hanging="360"/>
+      </w:pPr>
+      <w:rPr>
+        <w:rFonts w:ascii="Courier New" w:hAnsi="Courier New" w:cs="Courier New" w:hint="default"/>
+      </w:rPr>
+    </w:lvl>
+    <w:lvl w:ilvl="8" w:tplc="0C0C0005" w:tentative="1">
+      <w:start w:val="1"/>
+      <w:numFmt w:val="bullet"/>
+      <w:lvlText w:val=""/>
+      <w:lvlJc w:val="left"/>
+      <w:pPr>
+        <w:ind w:left="6480" w:hanging="360"/>
+      </w:pPr>
+      <w:rPr>
+        <w:rFonts w:ascii="Wingdings" w:hAnsi="Wingdings" w:hint="default"/>
+      </w:rPr>
+    </w:lvl>
+  </w:abstractNum>
+  <w:abstractNum w:abstractNumId="11">
     <w:nsid w:val="3832209F"/>
     <w:multiLevelType w:val="hybridMultilevel"/>
     <w:tmpl w:val="74AEB822"/>
@@ -6177,7 +6565,120 @@
       </w:rPr>
     </w:lvl>
   </w:abstractNum>
-  <w:abstractNum w:abstractNumId="11">
+  <w:abstractNum w:abstractNumId="12">
+    <w:nsid w:val="39356C0F"/>
+    <w:multiLevelType w:val="hybridMultilevel"/>
+    <w:tmpl w:val="B7A47C52"/>
+    <w:lvl w:ilvl="0" w:tplc="0C0C0001">
+      <w:start w:val="1"/>
+      <w:numFmt w:val="bullet"/>
+      <w:lvlText w:val=""/>
+      <w:lvlJc w:val="left"/>
+      <w:pPr>
+        <w:ind w:left="720" w:hanging="360"/>
+      </w:pPr>
+      <w:rPr>
+        <w:rFonts w:ascii="Symbol" w:hAnsi="Symbol" w:hint="default"/>
+      </w:rPr>
+    </w:lvl>
+    <w:lvl w:ilvl="1" w:tplc="0C0C0003" w:tentative="1">
+      <w:start w:val="1"/>
+      <w:numFmt w:val="bullet"/>
+      <w:lvlText w:val="o"/>
+      <w:lvlJc w:val="left"/>
+      <w:pPr>
+        <w:ind w:left="1440" w:hanging="360"/>
+      </w:pPr>
+      <w:rPr>
+        <w:rFonts w:ascii="Courier New" w:hAnsi="Courier New" w:cs="Courier New" w:hint="default"/>
+      </w:rPr>
+    </w:lvl>
+    <w:lvl w:ilvl="2" w:tplc="0C0C0005" w:tentative="1">
+      <w:start w:val="1"/>
+      <w:numFmt w:val="bullet"/>
+      <w:lvlText w:val=""/>
+      <w:lvlJc w:val="left"/>
+      <w:pPr>
+        <w:ind w:left="2160" w:hanging="360"/>
+      </w:pPr>
+      <w:rPr>
+        <w:rFonts w:ascii="Wingdings" w:hAnsi="Wingdings" w:hint="default"/>
+      </w:rPr>
+    </w:lvl>
+    <w:lvl w:ilvl="3" w:tplc="0C0C0001" w:tentative="1">
+      <w:start w:val="1"/>
+      <w:numFmt w:val="bullet"/>
+      <w:lvlText w:val=""/>
+      <w:lvlJc w:val="left"/>
+      <w:pPr>
+        <w:ind w:left="2880" w:hanging="360"/>
+      </w:pPr>
+      <w:rPr>
+        <w:rFonts w:ascii="Symbol" w:hAnsi="Symbol" w:hint="default"/>
+      </w:rPr>
+    </w:lvl>
+    <w:lvl w:ilvl="4" w:tplc="0C0C0003" w:tentative="1">
+      <w:start w:val="1"/>
+      <w:numFmt w:val="bullet"/>
+      <w:lvlText w:val="o"/>
+      <w:lvlJc w:val="left"/>
+      <w:pPr>
+        <w:ind w:left="3600" w:hanging="360"/>
+      </w:pPr>
+      <w:rPr>
+        <w:rFonts w:ascii="Courier New" w:hAnsi="Courier New" w:cs="Courier New" w:hint="default"/>
+      </w:rPr>
+    </w:lvl>
+    <w:lvl w:ilvl="5" w:tplc="0C0C0005" w:tentative="1">
+      <w:start w:val="1"/>
+      <w:numFmt w:val="bullet"/>
+      <w:lvlText w:val=""/>
+      <w:lvlJc w:val="left"/>
+      <w:pPr>
+        <w:ind w:left="4320" w:hanging="360"/>
+      </w:pPr>
+      <w:rPr>
+        <w:rFonts w:ascii="Wingdings" w:hAnsi="Wingdings" w:hint="default"/>
+      </w:rPr>
+    </w:lvl>
+    <w:lvl w:ilvl="6" w:tplc="0C0C0001" w:tentative="1">
+      <w:start w:val="1"/>
+      <w:numFmt w:val="bullet"/>
+      <w:lvlText w:val=""/>
+      <w:lvlJc w:val="left"/>
+      <w:pPr>
+        <w:ind w:left="5040" w:hanging="360"/>
+      </w:pPr>
+      <w:rPr>
+        <w:rFonts w:ascii="Symbol" w:hAnsi="Symbol" w:hint="default"/>
+      </w:rPr>
+    </w:lvl>
+    <w:lvl w:ilvl="7" w:tplc="0C0C0003" w:tentative="1">
+      <w:start w:val="1"/>
+      <w:numFmt w:val="bullet"/>
+      <w:lvlText w:val="o"/>
+      <w:lvlJc w:val="left"/>
+      <w:pPr>
+        <w:ind w:left="5760" w:hanging="360"/>
+      </w:pPr>
+      <w:rPr>
+        <w:rFonts w:ascii="Courier New" w:hAnsi="Courier New" w:cs="Courier New" w:hint="default"/>
+      </w:rPr>
+    </w:lvl>
+    <w:lvl w:ilvl="8" w:tplc="0C0C0005" w:tentative="1">
+      <w:start w:val="1"/>
+      <w:numFmt w:val="bullet"/>
+      <w:lvlText w:val=""/>
+      <w:lvlJc w:val="left"/>
+      <w:pPr>
+        <w:ind w:left="6480" w:hanging="360"/>
+      </w:pPr>
+      <w:rPr>
+        <w:rFonts w:ascii="Wingdings" w:hAnsi="Wingdings" w:hint="default"/>
+      </w:rPr>
+    </w:lvl>
+  </w:abstractNum>
+  <w:abstractNum w:abstractNumId="13">
     <w:nsid w:val="418E139F"/>
     <w:multiLevelType w:val="hybridMultilevel"/>
     <w:tmpl w:val="BA9452A4"/>
@@ -6290,7 +6791,7 @@
       </w:rPr>
     </w:lvl>
   </w:abstractNum>
-  <w:abstractNum w:abstractNumId="12">
+  <w:abstractNum w:abstractNumId="14">
     <w:nsid w:val="48D60CE5"/>
     <w:multiLevelType w:val="hybridMultilevel"/>
     <w:tmpl w:val="9CD07E1A"/>
@@ -6403,7 +6904,7 @@
       </w:rPr>
     </w:lvl>
   </w:abstractNum>
-  <w:abstractNum w:abstractNumId="13">
+  <w:abstractNum w:abstractNumId="15">
     <w:nsid w:val="5BAA4CF1"/>
     <w:multiLevelType w:val="hybridMultilevel"/>
     <w:tmpl w:val="E60844C8"/>
@@ -6516,7 +7017,7 @@
       </w:rPr>
     </w:lvl>
   </w:abstractNum>
-  <w:abstractNum w:abstractNumId="14">
+  <w:abstractNum w:abstractNumId="16">
     <w:nsid w:val="66C974AB"/>
     <w:multiLevelType w:val="hybridMultilevel"/>
     <w:tmpl w:val="2060668C"/>
@@ -6629,7 +7130,7 @@
       </w:rPr>
     </w:lvl>
   </w:abstractNum>
-  <w:abstractNum w:abstractNumId="15">
+  <w:abstractNum w:abstractNumId="17">
     <w:nsid w:val="70F542EE"/>
     <w:multiLevelType w:val="hybridMultilevel"/>
     <w:tmpl w:val="E9EE0C06"/>
@@ -6773,10 +7274,10 @@
     <w:abstractNumId w:val="7"/>
   </w:num>
   <w:num w:numId="11">
-    <w:abstractNumId w:val="12"/>
+    <w:abstractNumId w:val="14"/>
   </w:num>
   <w:num w:numId="12">
-    <w:abstractNumId w:val="11"/>
+    <w:abstractNumId w:val="13"/>
   </w:num>
   <w:num w:numId="13">
     <w:abstractNumId w:val="5"/>
@@ -6854,22 +7355,22 @@
     <w:abstractNumId w:val="3"/>
   </w:num>
   <w:num w:numId="29">
-    <w:abstractNumId w:val="13"/>
+    <w:abstractNumId w:val="15"/>
   </w:num>
   <w:num w:numId="30">
     <w:abstractNumId w:val="1"/>
   </w:num>
   <w:num w:numId="31">
-    <w:abstractNumId w:val="14"/>
+    <w:abstractNumId w:val="16"/>
   </w:num>
   <w:num w:numId="32">
     <w:abstractNumId w:val="6"/>
   </w:num>
   <w:num w:numId="33">
-    <w:abstractNumId w:val="15"/>
+    <w:abstractNumId w:val="17"/>
   </w:num>
   <w:num w:numId="34">
-    <w:abstractNumId w:val="10"/>
+    <w:abstractNumId w:val="11"/>
   </w:num>
   <w:num w:numId="35">
     <w:abstractNumId w:val="8"/>
@@ -6892,11 +7393,20 @@
   <w:num w:numId="41">
     <w:abstractNumId w:val="9"/>
   </w:num>
+  <w:num w:numId="42">
+    <w:abstractNumId w:val="0"/>
+  </w:num>
+  <w:num w:numId="43">
+    <w:abstractNumId w:val="12"/>
+  </w:num>
+  <w:num w:numId="44">
+    <w:abstractNumId w:val="10"/>
+  </w:num>
 </w:numbering>
 </file>
 
 <file path=word/styles.xml><?xml version="1.0" encoding="utf-8"?>
-<w:styles xmlns:r="http://schemas.openxmlformats.org/officeDocument/2006/relationships" xmlns:w="http://schemas.openxmlformats.org/wordprocessingml/2006/main">
+<w:styles xmlns:mc="http://schemas.openxmlformats.org/markup-compatibility/2006" xmlns:r="http://schemas.openxmlformats.org/officeDocument/2006/relationships" xmlns:w="http://schemas.openxmlformats.org/wordprocessingml/2006/main" xmlns:w14="http://schemas.microsoft.com/office/word/2010/wordml" mc:Ignorable="w14">
   <w:docDefaults>
     <w:rPrDefault>
       <w:rPr>
@@ -7258,7 +7768,6 @@
     <w:uiPriority w:val="99"/>
     <w:semiHidden/>
     <w:unhideWhenUsed/>
-    <w:qFormat/>
     <w:tblPr>
       <w:tblInd w:w="0" w:type="dxa"/>
       <w:tblCellMar>
@@ -7680,6 +8189,196 @@
 </w:styles>
 </file>
 
+<file path=word/stylesWithEffects.xml><?xml version="1.0" encoding="utf-8"?>
+<w:styles xmlns:wpc="http://schemas.microsoft.com/office/word/2010/wordprocessingCanvas" xmlns:mc="http://schemas.openxmlformats.org/markup-compatibility/2006" xmlns:o="urn:schemas-microsoft-com:office:office" xmlns:r="http://schemas.openxmlformats.org/officeDocument/2006/relationships" xmlns:m="http://schemas.openxmlformats.org/officeDocument/2006/math" xmlns:v="urn:schemas-microsoft-com:vml" xmlns:wp14="http://schemas.microsoft.com/office/word/2010/wordprocessingDrawing" xmlns:wp="http://schemas.openxmlformats.org/drawingml/2006/wordprocessingDrawing" xmlns:w10="urn:schemas-microsoft-com:office:word" xmlns:w="http://schemas.openxmlformats.org/wordprocessingml/2006/main" xmlns:w14="http://schemas.microsoft.com/office/word/2010/wordml" xmlns:wpg="http://schemas.microsoft.com/office/word/2010/wordprocessingGroup" xmlns:wpi="http://schemas.microsoft.com/office/word/2010/wordprocessingInk" xmlns:wne="http://schemas.microsoft.com/office/word/2006/wordml" xmlns:wps="http://schemas.microsoft.com/office/word/2010/wordprocessingShape" mc:Ignorable="w14 wp14">
+  <w:docDefaults>
+    <w:rPrDefault>
+      <w:rPr>
+        <w:rFonts w:asciiTheme="minorHAnsi" w:eastAsiaTheme="minorEastAsia" w:hAnsiTheme="minorHAnsi" w:cstheme="minorBidi"/>
+        <w:sz w:val="22"/>
+        <w:szCs w:val="22"/>
+        <w:lang w:val="fr-CA" w:eastAsia="fr-CA" w:bidi="ar-SA"/>
+      </w:rPr>
+    </w:rPrDefault>
+    <w:pPrDefault>
+      <w:pPr>
+        <w:spacing w:after="200" w:line="276" w:lineRule="auto"/>
+      </w:pPr>
+    </w:pPrDefault>
+  </w:docDefaults>
+  <w:latentStyles w:defLockedState="0" w:defUIPriority="99" w:defSemiHidden="1" w:defUnhideWhenUsed="1" w:defQFormat="0" w:count="267">
+    <w:lsdException w:name="Normal" w:semiHidden="0" w:uiPriority="0" w:unhideWhenUsed="0" w:qFormat="1"/>
+    <w:lsdException w:name="heading 1" w:semiHidden="0" w:uiPriority="9" w:unhideWhenUsed="0" w:qFormat="1"/>
+    <w:lsdException w:name="heading 2" w:uiPriority="9" w:qFormat="1"/>
+    <w:lsdException w:name="heading 3" w:uiPriority="9" w:qFormat="1"/>
+    <w:lsdException w:name="heading 4" w:uiPriority="9" w:qFormat="1"/>
+    <w:lsdException w:name="heading 5" w:uiPriority="9" w:qFormat="1"/>
+    <w:lsdException w:name="heading 6" w:uiPriority="9" w:qFormat="1"/>
+    <w:lsdException w:name="heading 7" w:uiPriority="9" w:qFormat="1"/>
+    <w:lsdException w:name="heading 8" w:uiPriority="9" w:qFormat="1"/>
+    <w:lsdException w:name="heading 9" w:uiPriority="9" w:qFormat="1"/>
+    <w:lsdException w:name="toc 1" w:uiPriority="39"/>
+    <w:lsdException w:name="toc 2" w:uiPriority="39"/>
+    <w:lsdException w:name="toc 3" w:uiPriority="39"/>
+    <w:lsdException w:name="toc 4" w:uiPriority="39"/>
+    <w:lsdException w:name="toc 5" w:uiPriority="39"/>
+    <w:lsdException w:name="toc 6" w:uiPriority="39"/>
+    <w:lsdException w:name="toc 7" w:uiPriority="39"/>
+    <w:lsdException w:name="toc 8" w:uiPriority="39"/>
+    <w:lsdException w:name="toc 9" w:uiPriority="39"/>
+    <w:lsdException w:name="caption" w:uiPriority="35" w:qFormat="1"/>
+    <w:lsdException w:name="Title" w:semiHidden="0" w:uiPriority="10" w:unhideWhenUsed="0" w:qFormat="1"/>
+    <w:lsdException w:name="Default Paragraph Font" w:uiPriority="1"/>
+    <w:lsdException w:name="Subtitle" w:semiHidden="0" w:uiPriority="11" w:unhideWhenUsed="0" w:qFormat="1"/>
+    <w:lsdException w:name="Strong" w:semiHidden="0" w:uiPriority="22" w:unhideWhenUsed="0" w:qFormat="1"/>
+    <w:lsdException w:name="Emphasis" w:semiHidden="0" w:uiPriority="20" w:unhideWhenUsed="0" w:qFormat="1"/>
+    <w:lsdException w:name="Table Grid" w:semiHidden="0" w:uiPriority="59" w:unhideWhenUsed="0"/>
+    <w:lsdException w:name="Placeholder Text" w:unhideWhenUsed="0"/>
+    <w:lsdException w:name="No Spacing" w:semiHidden="0" w:uiPriority="1" w:unhideWhenUsed="0" w:qFormat="1"/>
+    <w:lsdException w:name="Light Shading" w:semiHidden="0" w:uiPriority="60" w:unhideWhenUsed="0"/>
+    <w:lsdException w:name="Light List" w:semiHidden="0" w:uiPriority="61" w:unhideWhenUsed="0"/>
+    <w:lsdException w:name="Light Grid" w:semiHidden="0" w:uiPriority="62" w:unhideWhenUsed="0"/>
+    <w:lsdException w:name="Medium Shading 1" w:semiHidden="0" w:uiPriority="63" w:unhideWhenUsed="0"/>
+    <w:lsdException w:name="Medium Shading 2" w:semiHidden="0" w:uiPriority="64" w:unhideWhenUsed="0"/>
+    <w:lsdException w:name="Medium List 1" w:semiHidden="0" w:uiPriority="65" w:unhideWhenUsed="0"/>
+    <w:lsdException w:name="Medium List 2" w:semiHidden="0" w:uiPriority="66" w:unhideWhenUsed="0"/>
+    <w:lsdException w:name="Medium Grid 1" w:semiHidden="0" w:uiPriority="67" w:unhideWhenUsed="0"/>
+    <w:lsdException w:name="Medium Grid 2" w:semiHidden="0" w:uiPriority="68" w:unhideWhenUsed="0"/>
+    <w:lsdException w:name="Medium Grid 3" w:semiHidden="0" w:uiPriority="69" w:unhideWhenUsed="0"/>
+    <w:lsdException w:name="Dark List" w:semiHidden="0" w:uiPriority="70" w:unhideWhenUsed="0"/>
+    <w:lsdException w:name="Colorful Shading" w:semiHidden="0" w:uiPriority="71" w:unhideWhenUsed="0"/>
+    <w:lsdException w:name="Colorful List" w:semiHidden="0" w:uiPriority="72" w:unhideWhenUsed="0"/>
+    <w:lsdException w:name="Colorful Grid" w:semiHidden="0" w:uiPriority="73" w:unhideWhenUsed="0"/>
+    <w:lsdException w:name="Light Shading Accent 1" w:semiHidden="0" w:uiPriority="60" w:unhideWhenUsed="0"/>
+    <w:lsdException w:name="Light List Accent 1" w:semiHidden="0" w:uiPriority="61" w:unhideWhenUsed="0"/>
+    <w:lsdException w:name="Light Grid Accent 1" w:semiHidden="0" w:uiPriority="62" w:unhideWhenUsed="0"/>
+    <w:lsdException w:name="Medium Shading 1 Accent 1" w:semiHidden="0" w:uiPriority="63" w:unhideWhenUsed="0"/>
+    <w:lsdException w:name="Medium Shading 2 Accent 1" w:semiHidden="0" w:uiPriority="64" w:unhideWhenUsed="0"/>
+    <w:lsdException w:name="Medium List 1 Accent 1" w:semiHidden="0" w:uiPriority="65" w:unhideWhenUsed="0"/>
+    <w:lsdException w:name="Revision" w:unhideWhenUsed="0"/>
+    <w:lsdException w:name="List Paragraph" w:semiHidden="0" w:uiPriority="34" w:unhideWhenUsed="0" w:qFormat="1"/>
+    <w:lsdException w:name="Quote" w:semiHidden="0" w:uiPriority="29" w:unhideWhenUsed="0" w:qFormat="1"/>
+    <w:lsdException w:name="Intense Quote" w:semiHidden="0" w:uiPriority="30" w:unhideWhenUsed="0" w:qFormat="1"/>
+    <w:lsdException w:name="Medium List 2 Accent 1" w:semiHidden="0" w:uiPriority="66" w:unhideWhenUsed="0"/>
+    <w:lsdException w:name="Medium Grid 1 Accent 1" w:semiHidden="0" w:uiPriority="67" w:unhideWhenUsed="0"/>
+    <w:lsdException w:name="Medium Grid 2 Accent 1" w:semiHidden="0" w:uiPriority="68" w:unhideWhenUsed="0"/>
+    <w:lsdException w:name="Medium Grid 3 Accent 1" w:semiHidden="0" w:uiPriority="69" w:unhideWhenUsed="0"/>
+    <w:lsdException w:name="Dark List Accent 1" w:semiHidden="0" w:uiPriority="70" w:unhideWhenUsed="0"/>
+    <w:lsdException w:name="Colorful Shading Accent 1" w:semiHidden="0" w:uiPriority="71" w:unhideWhenUsed="0"/>
+    <w:lsdException w:name="Colorful List Accent 1" w:semiHidden="0" w:uiPriority="72" w:unhideWhenUsed="0"/>
+    <w:lsdException w:name="Colorful Grid Accent 1" w:semiHidden="0" w:uiPriority="73" w:unhideWhenUsed="0"/>
+    <w:lsdException w:name="Light Shading Accent 2" w:semiHidden="0" w:uiPriority="60" w:unhideWhenUsed="0"/>
+    <w:lsdException w:name="Light List Accent 2" w:semiHidden="0" w:uiPriority="61" w:unhideWhenUsed="0"/>
+    <w:lsdException w:name="Light Grid Accent 2" w:semiHidden="0" w:uiPriority="62" w:unhideWhenUsed="0"/>
+    <w:lsdException w:name="Medium Shading 1 Accent 2" w:semiHidden="0" w:uiPriority="63" w:unhideWhenUsed="0"/>
+    <w:lsdException w:name="Medium Shading 2 Accent 2" w:semiHidden="0" w:uiPriority="64" w:unhideWhenUsed="0"/>
+    <w:lsdException w:name="Medium List 1 Accent 2" w:semiHidden="0" w:uiPriority="65" w:unhideWhenUsed="0"/>
+    <w:lsdException w:name="Medium List 2 Accent 2" w:semiHidden="0" w:uiPriority="66" w:unhideWhenUsed="0"/>
+    <w:lsdException w:name="Medium Grid 1 Accent 2" w:semiHidden="0" w:uiPriority="67" w:unhideWhenUsed="0"/>
+    <w:lsdException w:name="Medium Grid 2 Accent 2" w:semiHidden="0" w:uiPriority="68" w:unhideWhenUsed="0"/>
+    <w:lsdException w:name="Medium Grid 3 Accent 2" w:semiHidden="0" w:uiPriority="69" w:unhideWhenUsed="0"/>
+    <w:lsdException w:name="Dark List Accent 2" w:semiHidden="0" w:uiPriority="70" w:unhideWhenUsed="0"/>
+    <w:lsdException w:name="Colorful Shading Accent 2" w:semiHidden="0" w:uiPriority="71" w:unhideWhenUsed="0"/>
+    <w:lsdException w:name="Colorful List Accent 2" w:semiHidden="0" w:uiPriority="72" w:unhideWhenUsed="0"/>
+    <w:lsdException w:name="Colorful Grid Accent 2" w:semiHidden="0" w:uiPriority="73" w:unhideWhenUsed="0"/>
+    <w:lsdException w:name="Light Shading Accent 3" w:semiHidden="0" w:uiPriority="60" w:unhideWhenUsed="0"/>
+    <w:lsdException w:name="Light List Accent 3" w:semiHidden="0" w:uiPriority="61" w:unhideWhenUsed="0"/>
+    <w:lsdException w:name="Light Grid Accent 3" w:semiHidden="0" w:uiPriority="62" w:unhideWhenUsed="0"/>
+    <w:lsdException w:name="Medium Shading 1 Accent 3" w:semiHidden="0" w:uiPriority="63" w:unhideWhenUsed="0"/>
+    <w:lsdException w:name="Medium Shading 2 Accent 3" w:semiHidden="0" w:uiPriority="64" w:unhideWhenUsed="0"/>
+    <w:lsdException w:name="Medium List 1 Accent 3" w:semiHidden="0" w:uiPriority="65" w:unhideWhenUsed="0"/>
+    <w:lsdException w:name="Medium List 2 Accent 3" w:semiHidden="0" w:uiPriority="66" w:unhideWhenUsed="0"/>
+    <w:lsdException w:name="Medium Grid 1 Accent 3" w:semiHidden="0" w:uiPriority="67" w:unhideWhenUsed="0"/>
+    <w:lsdException w:name="Medium Grid 2 Accent 3" w:semiHidden="0" w:uiPriority="68" w:unhideWhenUsed="0"/>
+    <w:lsdException w:name="Medium Grid 3 Accent 3" w:semiHidden="0" w:uiPriority="69" w:unhideWhenUsed="0"/>
+    <w:lsdException w:name="Dark List Accent 3" w:semiHidden="0" w:uiPriority="70" w:unhideWhenUsed="0"/>
+    <w:lsdException w:name="Colorful Shading Accent 3" w:semiHidden="0" w:uiPriority="71" w:unhideWhenUsed="0"/>
+    <w:lsdException w:name="Colorful List Accent 3" w:semiHidden="0" w:uiPriority="72" w:unhideWhenUsed="0"/>
+    <w:lsdException w:name="Colorful Grid Accent 3" w:semiHidden="0" w:uiPriority="73" w:unhideWhenUsed="0"/>
+    <w:lsdException w:name="Light Shading Accent 4" w:semiHidden="0" w:uiPriority="60" w:unhideWhenUsed="0"/>
+    <w:lsdException w:name="Light List Accent 4" w:semiHidden="0" w:uiPriority="61" w:unhideWhenUsed="0"/>
+    <w:lsdException w:name="Light Grid Accent 4" w:semiHidden="0" w:uiPriority="62" w:unhideWhenUsed="0"/>
+    <w:lsdException w:name="Medium Shading 1 Accent 4" w:semiHidden="0" w:uiPriority="63" w:unhideWhenUsed="0"/>
+    <w:lsdException w:name="Medium Shading 2 Accent 4" w:semiHidden="0" w:uiPriority="64" w:unhideWhenUsed="0"/>
+    <w:lsdException w:name="Medium List 1 Accent 4" w:semiHidden="0" w:uiPriority="65" w:unhideWhenUsed="0"/>
+    <w:lsdException w:name="Medium List 2 Accent 4" w:semiHidden="0" w:uiPriority="66" w:unhideWhenUsed="0"/>
+    <w:lsdException w:name="Medium Grid 1 Accent 4" w:semiHidden="0" w:uiPriority="67" w:unhideWhenUsed="0"/>
+    <w:lsdException w:name="Medium Grid 2 Accent 4" w:semiHidden="0" w:uiPriority="68" w:unhideWhenUsed="0"/>
+    <w:lsdException w:name="Medium Grid 3 Accent 4" w:semiHidden="0" w:uiPriority="69" w:unhideWhenUsed="0"/>
+    <w:lsdException w:name="Dark List Accent 4" w:semiHidden="0" w:uiPriority="70" w:unhideWhenUsed="0"/>
+    <w:lsdException w:name="Colorful Shading Accent 4" w:semiHidden="0" w:uiPriority="71" w:unhideWhenUsed="0"/>
+    <w:lsdException w:name="Colorful List Accent 4" w:semiHidden="0" w:uiPriority="72" w:unhideWhenUsed="0"/>
+    <w:lsdException w:name="Colorful Grid Accent 4" w:semiHidden="0" w:uiPriority="73" w:unhideWhenUsed="0"/>
+    <w:lsdException w:name="Light Shading Accent 5" w:semiHidden="0" w:uiPriority="60" w:unhideWhenUsed="0"/>
+    <w:lsdException w:name="Light List Accent 5" w:semiHidden="0" w:uiPriority="61" w:unhideWhenUsed="0"/>
+    <w:lsdException w:name="Light Grid Accent 5" w:semiHidden="0" w:uiPriority="62" w:unhideWhenUsed="0"/>
+    <w:lsdException w:name="Medium Shading 1 Accent 5" w:semiHidden="0" w:uiPriority="63" w:unhideWhenUsed="0"/>
+    <w:lsdException w:name="Medium Shading 2 Accent 5" w:semiHidden="0" w:uiPriority="64" w:unhideWhenUsed="0"/>
+    <w:lsdException w:name="Medium List 1 Accent 5" w:semiHidden="0" w:uiPriority="65" w:unhideWhenUsed="0"/>
+    <w:lsdException w:name="Medium List 2 Accent 5" w:semiHidden="0" w:uiPriority="66" w:unhideWhenUsed="0"/>
+    <w:lsdException w:name="Medium Grid 1 Accent 5" w:semiHidden="0" w:uiPriority="67" w:unhideWhenUsed="0"/>
+    <w:lsdException w:name="Medium Grid 2 Accent 5" w:semiHidden="0" w:uiPriority="68" w:unhideWhenUsed="0"/>
+    <w:lsdException w:name="Medium Grid 3 Accent 5" w:semiHidden="0" w:uiPriority="69" w:unhideWhenUsed="0"/>
+    <w:lsdException w:name="Dark List Accent 5" w:semiHidden="0" w:uiPriority="70" w:unhideWhenUsed="0"/>
+    <w:lsdException w:name="Colorful Shading Accent 5" w:semiHidden="0" w:uiPriority="71" w:unhideWhenUsed="0"/>
+    <w:lsdException w:name="Colorful List Accent 5" w:semiHidden="0" w:uiPriority="72" w:unhideWhenUsed="0"/>
+    <w:lsdException w:name="Colorful Grid Accent 5" w:semiHidden="0" w:uiPriority="73" w:unhideWhenUsed="0"/>
+    <w:lsdException w:name="Light Shading Accent 6" w:semiHidden="0" w:uiPriority="60" w:unhideWhenUsed="0"/>
+    <w:lsdException w:name="Light List Accent 6" w:semiHidden="0" w:uiPriority="61" w:unhideWhenUsed="0"/>
+    <w:lsdException w:name="Light Grid Accent 6" w:semiHidden="0" w:uiPriority="62" w:unhideWhenUsed="0"/>
+    <w:lsdException w:name="Medium Shading 1 Accent 6" w:semiHidden="0" w:uiPriority="63" w:unhideWhenUsed="0"/>
+    <w:lsdException w:name="Medium Shading 2 Accent 6" w:semiHidden="0" w:uiPriority="64" w:unhideWhenUsed="0"/>
+    <w:lsdException w:name="Medium List 1 Accent 6" w:semiHidden="0" w:uiPriority="65" w:unhideWhenUsed="0"/>
+    <w:lsdException w:name="Medium List 2 Accent 6" w:semiHidden="0" w:uiPriority="66" w:unhideWhenUsed="0"/>
+    <w:lsdException w:name="Medium Grid 1 Accent 6" w:semiHidden="0" w:uiPriority="67" w:unhideWhenUsed="0"/>
+    <w:lsdException w:name="Medium Grid 2 Accent 6" w:semiHidden="0" w:uiPriority="68" w:unhideWhenUsed="0"/>
+    <w:lsdException w:name="Medium Grid 3 Accent 6" w:semiHidden="0" w:uiPriority="69" w:unhideWhenUsed="0"/>
+    <w:lsdException w:name="Dark List Accent 6" w:semiHidden="0" w:uiPriority="70" w:unhideWhenUsed="0"/>
+    <w:lsdException w:name="Colorful Shading Accent 6" w:semiHidden="0" w:uiPriority="71" w:unhideWhenUsed="0"/>
+    <w:lsdException w:name="Colorful List Accent 6" w:semiHidden="0" w:uiPriority="72" w:unhideWhenUsed="0"/>
+    <w:lsdException w:name="Colorful Grid Accent 6" w:semiHidden="0" w:uiPriority="73" w:unhideWhenUsed="0"/>
+    <w:lsdException w:name="Subtle Emphasis" w:semiHidden="0" w:uiPriority="19" w:unhideWhenUsed="0" w:qFormat="1"/>
+    <w:lsdException w:name="Intense Emphasis" w:semiHidden="0" w:uiPriority="21" w:unhideWhenUsed="0" w:qFormat="1"/>
+    <w:lsdException w:name="Subtle Reference" w:semiHidden="0" w:uiPriority="31" w:unhideWhenUsed="0" w:qFormat="1"/>
+    <w:lsdException w:name="Intense Reference" w:semiHidden="0" w:uiPriority="32" w:unhideWhenUsed="0" w:qFormat="1"/>
+    <w:lsdException w:name="Book Title" w:semiHidden="0" w:uiPriority="33" w:unhideWhenUsed="0" w:qFormat="1"/>
+    <w:lsdException w:name="Bibliography" w:uiPriority="37"/>
+    <w:lsdException w:name="TOC Heading" w:uiPriority="39" w:qFormat="1"/>
+  </w:latentStyles>
+  <w:style w:type="paragraph" w:default="1" w:styleId="Normal">
+    <w:name w:val="Normal"/>
+    <w:qFormat/>
+  </w:style>
+  <w:style w:type="character" w:default="1" w:styleId="Policepardfaut">
+    <w:name w:val="Default Paragraph Font"/>
+    <w:uiPriority w:val="1"/>
+    <w:semiHidden/>
+    <w:unhideWhenUsed/>
+  </w:style>
+  <w:style w:type="table" w:default="1" w:styleId="TableauNormal">
+    <w:name w:val="Normal Table"/>
+    <w:uiPriority w:val="99"/>
+    <w:semiHidden/>
+    <w:unhideWhenUsed/>
+    <w:tblPr>
+      <w:tblInd w:w="0" w:type="dxa"/>
+      <w:tblCellMar>
+        <w:top w:w="0" w:type="dxa"/>
+        <w:left w:w="108" w:type="dxa"/>
+        <w:bottom w:w="0" w:type="dxa"/>
+        <w:right w:w="108" w:type="dxa"/>
+      </w:tblCellMar>
+    </w:tblPr>
+  </w:style>
+  <w:style w:type="numbering" w:default="1" w:styleId="Aucuneliste">
+    <w:name w:val="No List"/>
+    <w:uiPriority w:val="99"/>
+    <w:semiHidden/>
+    <w:unhideWhenUsed/>
+  </w:style>
+</w:styles>
+</file>
+
 <file path=word/theme/theme1.xml><?xml version="1.0" encoding="utf-8"?>
 <a:theme xmlns:a="http://schemas.openxmlformats.org/drawingml/2006/main" name="Thème Office">
   <a:themeElements>
@@ -7968,7 +8667,7 @@
 </file>
 
 <file path=customXml/itemProps1.xml><?xml version="1.0" encoding="utf-8"?>
-<ds:datastoreItem xmlns:ds="http://schemas.openxmlformats.org/officeDocument/2006/customXml" ds:itemID="{64AB849A-E11D-4BAD-A918-CD10AE293CFA}">
+<ds:datastoreItem xmlns:ds="http://schemas.openxmlformats.org/officeDocument/2006/customXml" ds:itemID="{AC37561D-CC6A-4BE2-AF87-8C0BE38FCE24}">
   <ds:schemaRefs>
     <ds:schemaRef ds:uri="http://schemas.openxmlformats.org/officeDocument/2006/bibliography"/>
   </ds:schemaRefs>

</xml_diff>

<commit_message>
flow: Merged <release> '2.12.4' to <master> ('default').
</commit_message>
<xml_diff>
--- a/owlcms/doc/Guides/Competition Setup.docx
+++ b/owlcms/doc/Guides/Competition Setup.docx
@@ -1,6 +1,6 @@
 
 <file path=word/document.xml><?xml version="1.0" encoding="utf-8"?>
-<w:document xmlns:ve="http://schemas.openxmlformats.org/markup-compatibility/2006" xmlns:o="urn:schemas-microsoft-com:office:office" xmlns:r="http://schemas.openxmlformats.org/officeDocument/2006/relationships" xmlns:m="http://schemas.openxmlformats.org/officeDocument/2006/math" xmlns:v="urn:schemas-microsoft-com:vml" xmlns:wp="http://schemas.openxmlformats.org/drawingml/2006/wordprocessingDrawing" xmlns:w10="urn:schemas-microsoft-com:office:word" xmlns:w="http://schemas.openxmlformats.org/wordprocessingml/2006/main" xmlns:wne="http://schemas.microsoft.com/office/word/2006/wordml">
+<w:document xmlns:wpc="http://schemas.microsoft.com/office/word/2010/wordprocessingCanvas" xmlns:mc="http://schemas.openxmlformats.org/markup-compatibility/2006" xmlns:o="urn:schemas-microsoft-com:office:office" xmlns:r="http://schemas.openxmlformats.org/officeDocument/2006/relationships" xmlns:m="http://schemas.openxmlformats.org/officeDocument/2006/math" xmlns:v="urn:schemas-microsoft-com:vml" xmlns:wp14="http://schemas.microsoft.com/office/word/2010/wordprocessingDrawing" xmlns:wp="http://schemas.openxmlformats.org/drawingml/2006/wordprocessingDrawing" xmlns:w10="urn:schemas-microsoft-com:office:word" xmlns:w="http://schemas.openxmlformats.org/wordprocessingml/2006/main" xmlns:w14="http://schemas.microsoft.com/office/word/2010/wordml" xmlns:wpg="http://schemas.microsoft.com/office/word/2010/wordprocessingGroup" xmlns:wpi="http://schemas.microsoft.com/office/word/2010/wordprocessingInk" xmlns:wne="http://schemas.microsoft.com/office/word/2006/wordml" xmlns:wps="http://schemas.microsoft.com/office/word/2010/wordprocessingShape" mc:Ignorable="w14 wp14">
   <w:body>
     <w:p>
       <w:pPr>
@@ -68,14 +68,21 @@
           <w:sz w:val="40"/>
           <w:lang w:val="en-CA"/>
         </w:rPr>
-        <w:t>v2.8.</w:t>
+        <w:t>v2.12</w:t>
       </w:r>
       <w:r>
         <w:rPr>
           <w:sz w:val="40"/>
           <w:lang w:val="en-CA"/>
         </w:rPr>
-        <w:t>2</w:t>
+        <w:t>.</w:t>
+      </w:r>
+      <w:r>
+        <w:rPr>
+          <w:sz w:val="40"/>
+          <w:lang w:val="en-CA"/>
+        </w:rPr>
+        <w:t>4</w:t>
       </w:r>
       <w:r>
         <w:rPr>
@@ -91,19 +98,11 @@
           <w:lang w:val="fr-FR"/>
         </w:rPr>
       </w:pPr>
-      <w:proofErr w:type="spellStart"/>
       <w:r>
         <w:rPr>
           <w:lang w:val="fr-FR"/>
         </w:rPr>
-        <w:t>Competition</w:t>
-      </w:r>
-      <w:proofErr w:type="spellEnd"/>
-      <w:r>
-        <w:rPr>
-          <w:lang w:val="fr-FR"/>
-        </w:rPr>
-        <w:t xml:space="preserve"> Setup Guide</w:t>
+        <w:t>Competition Setup Guide</w:t>
       </w:r>
     </w:p>
     <w:p/>
@@ -151,15 +150,7 @@
       </w:pPr>
       <w:r>
         <w:lastRenderedPageBreak/>
-        <w:t xml:space="preserve">About </w:t>
-      </w:r>
-      <w:proofErr w:type="spellStart"/>
-      <w:r>
-        <w:t>this</w:t>
-      </w:r>
-      <w:proofErr w:type="spellEnd"/>
-      <w:r>
-        <w:t xml:space="preserve"> guide</w:t>
+        <w:t>About this guide</w:t>
       </w:r>
     </w:p>
     <w:p>
@@ -318,21 +309,7 @@
         <w:rPr>
           <w:lang w:val="en-CA"/>
         </w:rPr>
-        <w:t xml:space="preserve">For larger competitions, you will use additional laptops so you can attach projectors, computer screens, or flat-screen TVs to display the results, attempt screens, lifter displays, and so on.  Other officials such as the timekeeper or </w:t>
-      </w:r>
-      <w:proofErr w:type="spellStart"/>
-      <w:r>
-        <w:rPr>
-          <w:lang w:val="en-CA"/>
-        </w:rPr>
-        <w:t>marshall</w:t>
-      </w:r>
-      <w:proofErr w:type="spellEnd"/>
-      <w:r>
-        <w:rPr>
-          <w:lang w:val="en-CA"/>
-        </w:rPr>
-        <w:t xml:space="preserve"> may also use additional laptops.</w:t>
+        <w:t>For larger competitions, you will use additional laptops so you can attach projectors, computer screens, or flat-screen TVs to display the results, attempt screens, lifter displays, and so on.  Other officials such as the timekeeper or marshall may also use additional laptops.</w:t>
       </w:r>
     </w:p>
     <w:p>
@@ -346,49 +323,7 @@
         <w:rPr>
           <w:lang w:val="en-CA"/>
         </w:rPr>
-        <w:t xml:space="preserve">Even though the system should work in any modern browser (Internet Explorer 8, </w:t>
-      </w:r>
-      <w:proofErr w:type="spellStart"/>
-      <w:r>
-        <w:rPr>
-          <w:lang w:val="en-CA"/>
-        </w:rPr>
-        <w:t>Firefox</w:t>
-      </w:r>
-      <w:proofErr w:type="spellEnd"/>
-      <w:r>
-        <w:rPr>
-          <w:lang w:val="en-CA"/>
-        </w:rPr>
-        <w:t xml:space="preserve">, Chrome, Safari, </w:t>
-      </w:r>
-      <w:proofErr w:type="spellStart"/>
-      <w:r>
-        <w:rPr>
-          <w:lang w:val="en-CA"/>
-        </w:rPr>
-        <w:t>WebKit</w:t>
-      </w:r>
-      <w:proofErr w:type="spellEnd"/>
-      <w:r>
-        <w:rPr>
-          <w:lang w:val="en-CA"/>
-        </w:rPr>
-        <w:t xml:space="preserve">) under Windows, Linux, Android and </w:t>
-      </w:r>
-      <w:proofErr w:type="spellStart"/>
-      <w:r>
-        <w:rPr>
-          <w:lang w:val="en-CA"/>
-        </w:rPr>
-        <w:t>iOS</w:t>
-      </w:r>
-      <w:proofErr w:type="spellEnd"/>
-      <w:r>
-        <w:rPr>
-          <w:lang w:val="en-CA"/>
-        </w:rPr>
-        <w:t>, the most tested variation is Chrome under Windows.</w:t>
+        <w:t>Even though the system should work in any modern browser (Internet Explorer 8, Firefox, Chrome, Safari, WebKit) under Windows, Linux, Android and iOS, the most tested variation is Chrome under Windows.</w:t>
       </w:r>
     </w:p>
     <w:p>
@@ -494,19 +429,55 @@
         <w:rPr>
           <w:lang w:val="en-CA"/>
         </w:rPr>
-        <w:t>.  You should see a black icon</w:t>
-      </w:r>
-      <w:r>
-        <w:rPr>
-          <w:lang w:val="en-CA"/>
-        </w:rPr>
-        <w:t xml:space="preserve"> appear</w:t>
-      </w:r>
-      <w:r>
-        <w:rPr>
-          <w:lang w:val="en-CA"/>
-        </w:rPr>
-        <w:t xml:space="preserve"> in the task bar at the bottom of the screen.</w:t>
+        <w:t xml:space="preserve">.  You should </w:t>
+      </w:r>
+      <w:r>
+        <w:rPr>
+          <w:lang w:val="en-CA"/>
+        </w:rPr>
+        <w:t>an</w:t>
+      </w:r>
+      <w:r>
+        <w:rPr>
+          <w:lang w:val="en-CA"/>
+        </w:rPr>
+        <w:t xml:space="preserve"> icon</w:t>
+      </w:r>
+      <w:r>
+        <w:rPr>
+          <w:lang w:val="en-CA"/>
+        </w:rPr>
+        <w:t xml:space="preserve"> </w:t>
+      </w:r>
+      <w:r>
+        <w:rPr>
+          <w:lang w:val="en-CA"/>
+        </w:rPr>
+        <w:t xml:space="preserve">with competition plates </w:t>
+      </w:r>
+      <w:r>
+        <w:rPr>
+          <w:lang w:val="en-CA"/>
+        </w:rPr>
+        <w:t>appear</w:t>
+      </w:r>
+      <w:r>
+        <w:rPr>
+          <w:lang w:val="en-CA"/>
+        </w:rPr>
+        <w:t xml:space="preserve"> in the task bar at the bottom of the screen</w:t>
+      </w:r>
+      <w:r>
+        <w:rPr>
+          <w:lang w:val="en-CA"/>
+        </w:rPr>
+        <w:t xml:space="preserve"> (the actual look of the icon may vary)</w:t>
+      </w:r>
+      <w:r>
+        <w:rPr>
+          <w:lang w:val="en-CA"/>
+        </w:rPr>
+        <w:t>.</w:t>
       </w:r>
       <w:r>
         <w:rPr>
@@ -517,7 +488,7 @@
       <w:r>
         <w:rPr>
           <w:noProof/>
-          <w:lang w:val="fr-FR"/>
+          <w:lang w:eastAsia="fr-CA"/>
         </w:rPr>
         <w:drawing>
           <wp:inline distT="0" distB="0" distL="0" distR="0">
@@ -537,7 +508,7 @@
                     </pic:cNvPicPr>
                   </pic:nvPicPr>
                   <pic:blipFill>
-                    <a:blip r:embed="rId8" cstate="print"/>
+                    <a:blip r:embed="rId9" cstate="print"/>
                     <a:srcRect t="95425"/>
                     <a:stretch>
                       <a:fillRect/>
@@ -581,7 +552,13 @@
         <w:rPr>
           <w:lang w:val="en-CA"/>
         </w:rPr>
-        <w:t>Start the application using the “Competition App” shortcut found on the desktop. You should see a screen like this</w:t>
+        <w:t xml:space="preserve">Start the application using the “Competition App” shortcut found on the desktop. You should see a screen </w:t>
+      </w:r>
+      <w:r>
+        <w:rPr>
+          <w:lang w:val="en-CA"/>
+        </w:rPr>
+        <w:t>similar to the following:</w:t>
       </w:r>
       <w:r>
         <w:rPr>
@@ -592,7 +569,7 @@
       <w:r>
         <w:rPr>
           <w:noProof/>
-          <w:lang w:val="fr-FR"/>
+          <w:lang w:eastAsia="fr-CA"/>
         </w:rPr>
         <w:drawing>
           <wp:inline distT="0" distB="0" distL="0" distR="0">
@@ -612,7 +589,7 @@
                     </pic:cNvPicPr>
                   </pic:nvPicPr>
                   <pic:blipFill>
-                    <a:blip r:embed="rId8" cstate="print"/>
+                    <a:blip r:embed="rId9" cstate="print"/>
                     <a:srcRect b="33505"/>
                     <a:stretch>
                       <a:fillRect/>
@@ -740,14 +717,12 @@
         </w:rPr>
         <w:t xml:space="preserve">Data </w:t>
       </w:r>
-      <w:proofErr w:type="gramStart"/>
-      <w:r>
-        <w:rPr>
-          <w:lang w:val="en-CA"/>
-        </w:rPr>
-        <w:t>From</w:t>
-      </w:r>
-      <w:proofErr w:type="gramEnd"/>
+      <w:r>
+        <w:rPr>
+          <w:lang w:val="en-CA"/>
+        </w:rPr>
+        <w:t>from</w:t>
+      </w:r>
       <w:r>
         <w:rPr>
           <w:lang w:val="en-CA"/>
@@ -766,21 +741,7 @@
         <w:rPr>
           <w:lang w:val="en-CA"/>
         </w:rPr>
-        <w:t xml:space="preserve">Typically, within a club or federation, much data remains the same between one </w:t>
-      </w:r>
-      <w:proofErr w:type="gramStart"/>
-      <w:r>
-        <w:rPr>
-          <w:lang w:val="en-CA"/>
-        </w:rPr>
-        <w:t>competition</w:t>
-      </w:r>
-      <w:proofErr w:type="gramEnd"/>
-      <w:r>
-        <w:rPr>
-          <w:lang w:val="en-CA"/>
-        </w:rPr>
-        <w:t xml:space="preserve"> to the next, so normally you only want to remove the actual lifting data from the previous meet.</w:t>
+        <w:t>Typically, within a club or federation, much data remains the same between one competition to the next, so normally you only want to remove the actual lifting data from the previous meet.</w:t>
       </w:r>
     </w:p>
     <w:p>
@@ -823,7 +784,7 @@
       <w:r>
         <w:rPr>
           <w:noProof/>
-          <w:lang w:val="fr-FR"/>
+          <w:lang w:eastAsia="fr-CA"/>
         </w:rPr>
         <w:drawing>
           <wp:inline distT="0" distB="0" distL="0" distR="0">
@@ -843,7 +804,7 @@
                     </pic:cNvPicPr>
                   </pic:nvPicPr>
                   <pic:blipFill>
-                    <a:blip r:embed="rId9" cstate="print"/>
+                    <a:blip r:embed="rId10" cstate="print"/>
                     <a:srcRect/>
                     <a:stretch>
                       <a:fillRect/>
@@ -910,7 +871,7 @@
       <w:r>
         <w:rPr>
           <w:noProof/>
-          <w:lang w:val="fr-FR"/>
+          <w:lang w:eastAsia="fr-CA"/>
         </w:rPr>
         <w:drawing>
           <wp:inline distT="0" distB="0" distL="0" distR="0">
@@ -930,7 +891,7 @@
                     </pic:cNvPicPr>
                   </pic:nvPicPr>
                   <pic:blipFill>
-                    <a:blip r:embed="rId10" cstate="print"/>
+                    <a:blip r:embed="rId11" cstate="print"/>
                     <a:srcRect b="55714"/>
                     <a:stretch>
                       <a:fillRect/>
@@ -1143,21 +1104,7 @@
         <w:rPr>
           <w:lang w:val="en-CA"/>
         </w:rPr>
-        <w:t xml:space="preserve">), so that they can be referred to in competition documents.  In order to assign athletes to sessions, creating the list of sessions is one of the first things that </w:t>
-      </w:r>
-      <w:proofErr w:type="gramStart"/>
-      <w:r>
-        <w:rPr>
-          <w:lang w:val="en-CA"/>
-        </w:rPr>
-        <w:t>needs</w:t>
-      </w:r>
-      <w:proofErr w:type="gramEnd"/>
-      <w:r>
-        <w:rPr>
-          <w:lang w:val="en-CA"/>
-        </w:rPr>
-        <w:t xml:space="preserve"> to be done.</w:t>
+        <w:t>), so that they can be referred to in competition documents.  In order to assign athletes to sessions, creating the list of sessions is one of the first things that needs to be done.</w:t>
       </w:r>
     </w:p>
     <w:p>
@@ -1213,7 +1160,7 @@
       <w:r>
         <w:rPr>
           <w:noProof/>
-          <w:lang w:val="fr-FR" w:eastAsia="fr-FR"/>
+          <w:lang w:eastAsia="fr-CA"/>
         </w:rPr>
         <w:drawing>
           <wp:inline distT="0" distB="0" distL="0" distR="0">
@@ -1233,7 +1180,7 @@
                     </pic:cNvPicPr>
                   </pic:nvPicPr>
                   <pic:blipFill>
-                    <a:blip r:embed="rId11" cstate="print"/>
+                    <a:blip r:embed="rId12" cstate="print"/>
                     <a:srcRect b="56611"/>
                     <a:stretch>
                       <a:fillRect/>
@@ -1312,7 +1259,7 @@
       <w:r>
         <w:rPr>
           <w:noProof/>
-          <w:lang w:val="fr-FR" w:eastAsia="fr-FR"/>
+          <w:lang w:eastAsia="fr-CA"/>
         </w:rPr>
         <w:drawing>
           <wp:inline distT="0" distB="0" distL="0" distR="0">
@@ -1332,7 +1279,7 @@
                     </pic:cNvPicPr>
                   </pic:nvPicPr>
                   <pic:blipFill>
-                    <a:blip r:embed="rId12" cstate="print"/>
+                    <a:blip r:embed="rId13" cstate="print"/>
                     <a:srcRect b="46073"/>
                     <a:stretch>
                       <a:fillRect/>
@@ -1440,6 +1387,12 @@
         <w:rPr>
           <w:lang w:val="en-CA"/>
         </w:rPr>
+        <w:t xml:space="preserve">Windows XP/Vista/7 - </w:t>
+      </w:r>
+      <w:r>
+        <w:rPr>
+          <w:lang w:val="en-CA"/>
+        </w:rPr>
         <w:t>Locate the R</w:t>
       </w:r>
       <w:r>
@@ -1513,21 +1466,7 @@
         <w:rPr>
           <w:lang w:val="en-CA"/>
         </w:rPr>
-        <w:t xml:space="preserve"> – the link will obviously be in </w:t>
-      </w:r>
-      <w:proofErr w:type="gramStart"/>
-      <w:r>
-        <w:rPr>
-          <w:lang w:val="en-CA"/>
-        </w:rPr>
-        <w:t>your whatever</w:t>
-      </w:r>
-      <w:proofErr w:type="gramEnd"/>
-      <w:r>
-        <w:rPr>
-          <w:lang w:val="en-CA"/>
-        </w:rPr>
-        <w:t xml:space="preserve"> language you run Windows under…</w:t>
+        <w:t xml:space="preserve"> – the link will obviously be in whatever language you run Windows under…</w:t>
       </w:r>
       <w:r>
         <w:rPr>
@@ -1544,7 +1483,7 @@
       <w:r>
         <w:rPr>
           <w:noProof/>
-          <w:lang w:val="fr-FR"/>
+          <w:lang w:eastAsia="fr-CA"/>
         </w:rPr>
         <w:drawing>
           <wp:inline distT="0" distB="0" distL="0" distR="0">
@@ -1564,7 +1503,7 @@
                     </pic:cNvPicPr>
                   </pic:nvPicPr>
                   <pic:blipFill>
-                    <a:blip r:embed="rId13" cstate="print"/>
+                    <a:blip r:embed="rId14" cstate="print"/>
                     <a:srcRect t="23333"/>
                     <a:stretch>
                       <a:fillRect/>
@@ -1643,7 +1582,7 @@
         <w:rPr>
           <w:b/>
           <w:noProof/>
-          <w:lang w:val="fr-FR"/>
+          <w:lang w:eastAsia="fr-CA"/>
         </w:rPr>
         <w:drawing>
           <wp:inline distT="0" distB="0" distL="0" distR="0">
@@ -1663,7 +1602,7 @@
                     </pic:cNvPicPr>
                   </pic:nvPicPr>
                   <pic:blipFill>
-                    <a:blip r:embed="rId14" cstate="print"/>
+                    <a:blip r:embed="rId15" cstate="print"/>
                     <a:srcRect/>
                     <a:stretch>
                       <a:fillRect/>
@@ -1730,9 +1669,222 @@
         <w:pStyle w:val="Titre3"/>
       </w:pPr>
       <w:r>
+        <w:t>Windows 8 – Locate the Registration Template</w:t>
+      </w:r>
+    </w:p>
+    <w:p>
+      <w:pPr>
+        <w:pStyle w:val="Corpsdetexte"/>
+        <w:numPr>
+          <w:ilvl w:val="0"/>
+          <w:numId w:val="44"/>
+        </w:numPr>
+        <w:rPr>
+          <w:lang w:val="en-CA"/>
+        </w:rPr>
+      </w:pPr>
+      <w:r>
+        <w:rPr>
+          <w:lang w:val="en-CA"/>
+        </w:rPr>
+        <w:t>On the Start screen, locate the tile for the application (typically to the right of the screen)</w:t>
+      </w:r>
+      <w:r>
+        <w:rPr>
+          <w:lang w:val="en-CA"/>
+        </w:rPr>
+        <w:br/>
+      </w:r>
+      <w:r>
+        <w:rPr>
+          <w:noProof/>
+          <w:lang w:eastAsia="fr-CA"/>
+        </w:rPr>
+        <w:drawing>
+          <wp:inline distT="0" distB="0" distL="0" distR="0" wp14:anchorId="54F3603A" wp14:editId="28A87976">
+            <wp:extent cx="2486025" cy="2314575"/>
+            <wp:effectExtent l="0" t="0" r="9525" b="9525"/>
+            <wp:docPr id="1" name="Image 1"/>
+            <wp:cNvGraphicFramePr>
+              <a:graphicFrameLocks xmlns:a="http://schemas.openxmlformats.org/drawingml/2006/main" noChangeAspect="1"/>
+            </wp:cNvGraphicFramePr>
+            <a:graphic xmlns:a="http://schemas.openxmlformats.org/drawingml/2006/main">
+              <a:graphicData uri="http://schemas.openxmlformats.org/drawingml/2006/picture">
+                <pic:pic xmlns:pic="http://schemas.openxmlformats.org/drawingml/2006/picture">
+                  <pic:nvPicPr>
+                    <pic:cNvPr id="0" name=""/>
+                    <pic:cNvPicPr/>
+                  </pic:nvPicPr>
+                  <pic:blipFill>
+                    <a:blip r:embed="rId16"/>
+                    <a:stretch>
+                      <a:fillRect/>
+                    </a:stretch>
+                  </pic:blipFill>
+                  <pic:spPr>
+                    <a:xfrm>
+                      <a:off x="0" y="0"/>
+                      <a:ext cx="2486025" cy="2314575"/>
+                    </a:xfrm>
+                    <a:prstGeom prst="rect">
+                      <a:avLst/>
+                    </a:prstGeom>
+                  </pic:spPr>
+                </pic:pic>
+              </a:graphicData>
+            </a:graphic>
+          </wp:inline>
+        </w:drawing>
+      </w:r>
+    </w:p>
+    <w:p>
+      <w:pPr>
+        <w:pStyle w:val="Corpsdetexte"/>
+        <w:numPr>
+          <w:ilvl w:val="0"/>
+          <w:numId w:val="44"/>
+        </w:numPr>
+        <w:rPr>
+          <w:lang w:val="en-CA"/>
+        </w:rPr>
+      </w:pPr>
+      <w:r>
+        <w:rPr>
+          <w:lang w:val="en-CA"/>
+        </w:rPr>
+        <w:t>Right-click on the tile, and a toolbar will appear at the bottom of the screen.  Click on “Open File Location”</w:t>
+      </w:r>
+      <w:r>
+        <w:rPr>
+          <w:lang w:val="en-CA"/>
+        </w:rPr>
+        <w:br/>
+      </w:r>
+      <w:r>
+        <w:rPr>
+          <w:noProof/>
+          <w:lang w:eastAsia="fr-CA"/>
+        </w:rPr>
+        <w:drawing>
+          <wp:inline distT="0" distB="0" distL="0" distR="0" wp14:anchorId="594B870C" wp14:editId="34955C9B">
+            <wp:extent cx="5895975" cy="942975"/>
+            <wp:effectExtent l="0" t="0" r="9525" b="9525"/>
+            <wp:docPr id="2" name="Image 2"/>
+            <wp:cNvGraphicFramePr>
+              <a:graphicFrameLocks xmlns:a="http://schemas.openxmlformats.org/drawingml/2006/main" noChangeAspect="1"/>
+            </wp:cNvGraphicFramePr>
+            <a:graphic xmlns:a="http://schemas.openxmlformats.org/drawingml/2006/main">
+              <a:graphicData uri="http://schemas.openxmlformats.org/drawingml/2006/picture">
+                <pic:pic xmlns:pic="http://schemas.openxmlformats.org/drawingml/2006/picture">
+                  <pic:nvPicPr>
+                    <pic:cNvPr id="0" name=""/>
+                    <pic:cNvPicPr/>
+                  </pic:nvPicPr>
+                  <pic:blipFill>
+                    <a:blip r:embed="rId17"/>
+                    <a:stretch>
+                      <a:fillRect/>
+                    </a:stretch>
+                  </pic:blipFill>
+                  <pic:spPr>
+                    <a:xfrm>
+                      <a:off x="0" y="0"/>
+                      <a:ext cx="5895975" cy="942975"/>
+                    </a:xfrm>
+                    <a:prstGeom prst="rect">
+                      <a:avLst/>
+                    </a:prstGeom>
+                  </pic:spPr>
+                </pic:pic>
+              </a:graphicData>
+            </a:graphic>
+          </wp:inline>
+        </w:drawing>
+      </w:r>
+    </w:p>
+    <w:p>
+      <w:pPr>
+        <w:pStyle w:val="Corpsdetexte"/>
+        <w:numPr>
+          <w:ilvl w:val="0"/>
+          <w:numId w:val="44"/>
+        </w:numPr>
+        <w:rPr>
+          <w:lang w:val="en-CA"/>
+        </w:rPr>
+      </w:pPr>
+      <w:r>
+        <w:rPr>
+          <w:lang w:val="en-CA"/>
+        </w:rPr>
+        <w:t>This will open the Folder where the applications shortcuts are found.   Click on the Documentation link to locate the RegistrationTemplate.xlsx file.</w:t>
+      </w:r>
+      <w:r>
+        <w:rPr>
+          <w:lang w:val="en-CA"/>
+        </w:rPr>
+        <w:br/>
+      </w:r>
+      <w:r>
+        <w:rPr>
+          <w:noProof/>
+          <w:lang w:eastAsia="fr-CA"/>
+        </w:rPr>
+        <w:drawing>
+          <wp:inline distT="0" distB="0" distL="0" distR="0" wp14:anchorId="3192518E" wp14:editId="074C37B2">
+            <wp:extent cx="5943600" cy="1577340"/>
+            <wp:effectExtent l="0" t="0" r="0" b="3810"/>
+            <wp:docPr id="4" name="Image 4"/>
+            <wp:cNvGraphicFramePr>
+              <a:graphicFrameLocks xmlns:a="http://schemas.openxmlformats.org/drawingml/2006/main" noChangeAspect="1"/>
+            </wp:cNvGraphicFramePr>
+            <a:graphic xmlns:a="http://schemas.openxmlformats.org/drawingml/2006/main">
+              <a:graphicData uri="http://schemas.openxmlformats.org/drawingml/2006/picture">
+                <pic:pic xmlns:pic="http://schemas.openxmlformats.org/drawingml/2006/picture">
+                  <pic:nvPicPr>
+                    <pic:cNvPr id="0" name=""/>
+                    <pic:cNvPicPr/>
+                  </pic:nvPicPr>
+                  <pic:blipFill>
+                    <a:blip r:embed="rId18"/>
+                    <a:stretch>
+                      <a:fillRect/>
+                    </a:stretch>
+                  </pic:blipFill>
+                  <pic:spPr>
+                    <a:xfrm>
+                      <a:off x="0" y="0"/>
+                      <a:ext cx="5943600" cy="1577340"/>
+                    </a:xfrm>
+                    <a:prstGeom prst="rect">
+                      <a:avLst/>
+                    </a:prstGeom>
+                  </pic:spPr>
+                </pic:pic>
+              </a:graphicData>
+            </a:graphic>
+          </wp:inline>
+        </w:drawing>
+      </w:r>
+    </w:p>
+    <w:p>
+      <w:pPr>
+        <w:pStyle w:val="Titre3"/>
+        <w:rPr>
+          <w:lang w:val="en-CA"/>
+        </w:rPr>
+      </w:pPr>
+      <w:r>
+        <w:rPr>
+          <w:lang w:val="en-CA"/>
+        </w:rPr>
+        <w:lastRenderedPageBreak/>
         <w:t>Update</w:t>
       </w:r>
       <w:r>
+        <w:rPr>
+          <w:lang w:val="en-CA"/>
+        </w:rPr>
         <w:t xml:space="preserve"> Administrative Information</w:t>
       </w:r>
     </w:p>
@@ -1803,7 +1955,7 @@
       <w:r>
         <w:rPr>
           <w:noProof/>
-          <w:lang w:val="fr-FR" w:eastAsia="fr-FR"/>
+          <w:lang w:eastAsia="fr-CA"/>
         </w:rPr>
         <w:drawing>
           <wp:inline distT="0" distB="0" distL="0" distR="0">
@@ -1823,7 +1975,7 @@
                     </pic:cNvPicPr>
                   </pic:nvPicPr>
                   <pic:blipFill>
-                    <a:blip r:embed="rId15" cstate="print"/>
+                    <a:blip r:embed="rId19" cstate="print"/>
                     <a:srcRect b="56307"/>
                     <a:stretch>
                       <a:fillRect/>
@@ -1913,7 +2065,13 @@
         <w:rPr>
           <w:lang w:val="en-CA"/>
         </w:rPr>
-        <w:t xml:space="preserve"> 2013-01-02 is January 2</w:t>
+        <w:t xml:space="preserve"> 2013-01-02 means</w:t>
+      </w:r>
+      <w:r>
+        <w:rPr>
+          <w:lang w:val="en-CA"/>
+        </w:rPr>
+        <w:t xml:space="preserve"> January 2</w:t>
       </w:r>
       <w:r>
         <w:rPr>
@@ -2071,7 +2229,25 @@
         <w:rPr>
           <w:lang w:val="en-CA"/>
         </w:rPr>
-        <w:t>The birth column is currently used for the Year-of-birth only.  4 digits are expected.</w:t>
+        <w:t xml:space="preserve">The </w:t>
+      </w:r>
+      <w:r>
+        <w:rPr>
+          <w:lang w:val="en-CA"/>
+        </w:rPr>
+        <w:t>birth date</w:t>
+      </w:r>
+      <w:r>
+        <w:rPr>
+          <w:lang w:val="en-CA"/>
+        </w:rPr>
+        <w:t xml:space="preserve"> column </w:t>
+      </w:r>
+      <w:r>
+        <w:rPr>
+          <w:lang w:val="en-CA"/>
+        </w:rPr>
+        <w:t>is for the athlete’s birth date.  This column should be formatted in the Excel “Short Date” format, and be understood by Excel as a date.   We do suggest you use the ISO8601 year-month-day format, for consistency with how the application displays dates.</w:t>
       </w:r>
     </w:p>
     <w:p>
@@ -2114,87 +2290,87 @@
         <w:rPr>
           <w:lang w:val="en-CA"/>
         </w:rPr>
+        <w:t>The</w:t>
+      </w:r>
+      <w:r>
+        <w:rPr>
+          <w:lang w:val="en-CA"/>
+        </w:rPr>
+        <w:t xml:space="preserve"> Registration Category</w:t>
+      </w:r>
+      <w:r>
+        <w:rPr>
+          <w:lang w:val="en-CA"/>
+        </w:rPr>
+        <w:t xml:space="preserve"> string, if used, must match the list that appears in the “Administration” – “Categories” screen.  </w:t>
+      </w:r>
+      <w:r>
+        <w:rPr>
+          <w:lang w:val="en-CA"/>
+        </w:rPr>
+        <w:t>Beware that “</w:t>
+      </w:r>
+      <w:r>
+        <w:rPr>
+          <w:lang w:val="en-CA"/>
+        </w:rPr>
+        <w:t>over 105 men</w:t>
+      </w:r>
+      <w:r>
+        <w:rPr>
+          <w:lang w:val="en-CA"/>
+        </w:rPr>
+        <w:t>”</w:t>
+      </w:r>
+      <w:r>
+        <w:rPr>
+          <w:lang w:val="en-CA"/>
+        </w:rPr>
+        <w:t xml:space="preserve"> is written as m&gt;105 and </w:t>
+      </w:r>
+      <w:r>
+        <w:rPr>
+          <w:lang w:val="en-CA"/>
+        </w:rPr>
+        <w:t>“</w:t>
+      </w:r>
+      <w:r>
+        <w:rPr>
+          <w:lang w:val="en-CA"/>
+        </w:rPr>
+        <w:t>over 75 women</w:t>
+      </w:r>
+      <w:r>
+        <w:rPr>
+          <w:lang w:val="en-CA"/>
+        </w:rPr>
+        <w:t>”</w:t>
+      </w:r>
+      <w:r>
+        <w:rPr>
+          <w:lang w:val="en-CA"/>
+        </w:rPr>
+        <w:t xml:space="preserve"> is written as f&gt;75</w:t>
+      </w:r>
+      <w:r>
+        <w:rPr>
+          <w:lang w:val="en-CA"/>
+        </w:rPr>
+        <w:t>.</w:t>
+      </w:r>
+    </w:p>
+    <w:p>
+      <w:pPr>
+        <w:pStyle w:val="Puce"/>
+        <w:rPr>
+          <w:lang w:val="en-CA"/>
+        </w:rPr>
+      </w:pPr>
+      <w:r>
+        <w:rPr>
+          <w:lang w:val="en-CA"/>
+        </w:rPr>
         <w:lastRenderedPageBreak/>
-        <w:t>The</w:t>
-      </w:r>
-      <w:r>
-        <w:rPr>
-          <w:lang w:val="en-CA"/>
-        </w:rPr>
-        <w:t xml:space="preserve"> Registration Category</w:t>
-      </w:r>
-      <w:r>
-        <w:rPr>
-          <w:lang w:val="en-CA"/>
-        </w:rPr>
-        <w:t xml:space="preserve"> string, if used, must match the list that appears in the “Administration” – “Categories” screen.  </w:t>
-      </w:r>
-      <w:r>
-        <w:rPr>
-          <w:lang w:val="en-CA"/>
-        </w:rPr>
-        <w:t>Beware that “</w:t>
-      </w:r>
-      <w:r>
-        <w:rPr>
-          <w:lang w:val="en-CA"/>
-        </w:rPr>
-        <w:t>over 105 men</w:t>
-      </w:r>
-      <w:r>
-        <w:rPr>
-          <w:lang w:val="en-CA"/>
-        </w:rPr>
-        <w:t>”</w:t>
-      </w:r>
-      <w:r>
-        <w:rPr>
-          <w:lang w:val="en-CA"/>
-        </w:rPr>
-        <w:t xml:space="preserve"> is written as m&gt;105 and </w:t>
-      </w:r>
-      <w:r>
-        <w:rPr>
-          <w:lang w:val="en-CA"/>
-        </w:rPr>
-        <w:t>“</w:t>
-      </w:r>
-      <w:r>
-        <w:rPr>
-          <w:lang w:val="en-CA"/>
-        </w:rPr>
-        <w:t>over 75 women</w:t>
-      </w:r>
-      <w:r>
-        <w:rPr>
-          <w:lang w:val="en-CA"/>
-        </w:rPr>
-        <w:t>”</w:t>
-      </w:r>
-      <w:r>
-        <w:rPr>
-          <w:lang w:val="en-CA"/>
-        </w:rPr>
-        <w:t xml:space="preserve"> is written as f&gt;75</w:t>
-      </w:r>
-      <w:r>
-        <w:rPr>
-          <w:lang w:val="en-CA"/>
-        </w:rPr>
-        <w:t>.</w:t>
-      </w:r>
-    </w:p>
-    <w:p>
-      <w:pPr>
-        <w:pStyle w:val="Puce"/>
-        <w:rPr>
-          <w:lang w:val="en-CA"/>
-        </w:rPr>
-      </w:pPr>
-      <w:r>
-        <w:rPr>
-          <w:lang w:val="en-CA"/>
-        </w:rPr>
         <w:t xml:space="preserve">A sample </w:t>
       </w:r>
       <w:r>
@@ -2212,7 +2388,7 @@
       <w:r>
         <w:rPr>
           <w:noProof/>
-          <w:lang w:val="fr-FR" w:eastAsia="fr-FR"/>
+          <w:lang w:eastAsia="fr-CA"/>
         </w:rPr>
         <w:drawing>
           <wp:inline distT="0" distB="0" distL="0" distR="0">
@@ -2232,7 +2408,7 @@
                     </pic:cNvPicPr>
                   </pic:nvPicPr>
                   <pic:blipFill>
-                    <a:blip r:embed="rId16" cstate="print"/>
+                    <a:blip r:embed="rId20" cstate="print"/>
                     <a:srcRect r="27928" b="30562"/>
                     <a:stretch>
                       <a:fillRect/>
@@ -2337,7 +2513,7 @@
       <w:r>
         <w:rPr>
           <w:noProof/>
-          <w:lang w:val="fr-FR" w:eastAsia="fr-FR"/>
+          <w:lang w:eastAsia="fr-CA"/>
         </w:rPr>
         <w:drawing>
           <wp:inline distT="0" distB="0" distL="0" distR="0">
@@ -2357,7 +2533,7 @@
                     </pic:cNvPicPr>
                   </pic:nvPicPr>
                   <pic:blipFill>
-                    <a:blip r:embed="rId17" cstate="print"/>
+                    <a:blip r:embed="rId21" cstate="print"/>
                     <a:srcRect/>
                     <a:stretch>
                       <a:fillRect/>
@@ -2417,7 +2593,7 @@
       <w:r>
         <w:rPr>
           <w:noProof/>
-          <w:lang w:val="fr-FR" w:eastAsia="fr-FR"/>
+          <w:lang w:eastAsia="fr-CA"/>
         </w:rPr>
         <w:drawing>
           <wp:inline distT="0" distB="0" distL="0" distR="0">
@@ -2437,7 +2613,7 @@
                     </pic:cNvPicPr>
                   </pic:nvPicPr>
                   <pic:blipFill>
-                    <a:blip r:embed="rId18" cstate="print"/>
+                    <a:blip r:embed="rId22" cstate="print"/>
                     <a:srcRect/>
                     <a:stretch>
                       <a:fillRect/>
@@ -2492,7 +2668,6 @@
           <w:noProof/>
           <w:lang w:val="en-CA" w:eastAsia="en-CA"/>
         </w:rPr>
-        <w:lastRenderedPageBreak/>
         <w:pict>
           <v:oval id="_x0000_s1034" style="position:absolute;left:0;text-align:left;margin-left:364.35pt;margin-top:114.2pt;width:20.2pt;height:46.7pt;z-index:251666432" filled="f" strokecolor="#ffc000" strokeweight="1.5pt"/>
         </w:pict>
@@ -2543,7 +2718,14 @@
         <w:rPr>
           <w:lang w:val="en-CA"/>
         </w:rPr>
-        <w:t xml:space="preserve"> how to fix this in sections </w:t>
+        <w:t xml:space="preserve"> how to fix this in </w:t>
+      </w:r>
+      <w:r>
+        <w:rPr>
+          <w:lang w:val="en-CA"/>
+        </w:rPr>
+        <w:lastRenderedPageBreak/>
+        <w:t xml:space="preserve">sections </w:t>
       </w:r>
       <w:r>
         <w:rPr>
@@ -2636,7 +2818,7 @@
       <w:r>
         <w:rPr>
           <w:noProof/>
-          <w:lang w:val="fr-FR" w:eastAsia="fr-FR"/>
+          <w:lang w:eastAsia="fr-CA"/>
         </w:rPr>
         <w:drawing>
           <wp:inline distT="0" distB="0" distL="0" distR="0">
@@ -2656,7 +2838,7 @@
                     </pic:cNvPicPr>
                   </pic:nvPicPr>
                   <pic:blipFill>
-                    <a:blip r:embed="rId19" cstate="print"/>
+                    <a:blip r:embed="rId23" cstate="print"/>
                     <a:srcRect b="33966"/>
                     <a:stretch>
                       <a:fillRect/>
@@ -2690,21 +2872,8 @@
         <w:pStyle w:val="Titre1"/>
         <w:pageBreakBefore w:val="0"/>
       </w:pPr>
-      <w:proofErr w:type="spellStart"/>
-      <w:r>
-        <w:t>Edit</w:t>
-      </w:r>
-      <w:proofErr w:type="spellEnd"/>
-      <w:r>
-        <w:t xml:space="preserve"> </w:t>
-      </w:r>
-      <w:proofErr w:type="spellStart"/>
-      <w:r>
-        <w:t>Competition</w:t>
-      </w:r>
-      <w:proofErr w:type="spellEnd"/>
-      <w:r>
-        <w:t xml:space="preserve"> Information</w:t>
+      <w:r>
+        <w:t>Edit Competition Information</w:t>
       </w:r>
     </w:p>
     <w:p>
@@ -2781,7 +2950,7 @@
       <w:r>
         <w:rPr>
           <w:noProof/>
-          <w:lang w:val="fr-FR"/>
+          <w:lang w:eastAsia="fr-CA"/>
         </w:rPr>
         <w:drawing>
           <wp:inline distT="0" distB="0" distL="0" distR="0">
@@ -2801,7 +2970,7 @@
                     </pic:cNvPicPr>
                   </pic:nvPicPr>
                   <pic:blipFill>
-                    <a:blip r:embed="rId20" cstate="print"/>
+                    <a:blip r:embed="rId24" cstate="print"/>
                     <a:srcRect/>
                     <a:stretch>
                       <a:fillRect/>
@@ -3116,7 +3285,6 @@
         <w:rPr>
           <w:lang w:val="en-CA"/>
         </w:rPr>
-        <w:lastRenderedPageBreak/>
         <w:t>Enable instead the m&gt;94 category.  Double-check that the maximum is 999.0.</w:t>
       </w:r>
       <w:r>
@@ -3161,6 +3329,7 @@
         <w:rPr>
           <w:lang w:val="en-CA"/>
         </w:rPr>
+        <w:lastRenderedPageBreak/>
         <w:t>Check that all used categories are active</w:t>
       </w:r>
     </w:p>
@@ -3406,9 +3575,10 @@
       <w:r>
         <w:rPr>
           <w:rFonts w:ascii="Courier New" w:hAnsi="Courier New" w:cs="Courier New"/>
+          <w:noProof/>
           <w:sz w:val="18"/>
           <w:szCs w:val="18"/>
-          <w:lang w:val="en-CA"/>
+          <w:lang w:eastAsia="fr-CA"/>
         </w:rPr>
         <w:drawing>
           <wp:inline distT="0" distB="0" distL="0" distR="0">
@@ -3428,7 +3598,7 @@
                     </pic:cNvPicPr>
                   </pic:nvPicPr>
                   <pic:blipFill>
-                    <a:blip r:embed="rId21" cstate="print"/>
+                    <a:blip r:embed="rId25" cstate="print"/>
                     <a:srcRect/>
                     <a:stretch>
                       <a:fillRect/>
@@ -3637,7 +3807,7 @@
       <w:r>
         <w:rPr>
           <w:noProof/>
-          <w:lang w:val="fr-FR" w:eastAsia="fr-FR"/>
+          <w:lang w:eastAsia="fr-CA"/>
         </w:rPr>
         <w:drawing>
           <wp:inline distT="0" distB="0" distL="0" distR="0">
@@ -3657,7 +3827,7 @@
                     </pic:cNvPicPr>
                   </pic:nvPicPr>
                   <pic:blipFill>
-                    <a:blip r:embed="rId22" cstate="print"/>
+                    <a:blip r:embed="rId26" cstate="print"/>
                     <a:srcRect/>
                     <a:stretch>
                       <a:fillRect/>
@@ -3860,7 +4030,7 @@
       <w:r>
         <w:rPr>
           <w:noProof/>
-          <w:lang w:val="fr-FR"/>
+          <w:lang w:eastAsia="fr-CA"/>
         </w:rPr>
         <w:drawing>
           <wp:inline distT="0" distB="0" distL="0" distR="0">
@@ -3880,7 +4050,7 @@
                     </pic:cNvPicPr>
                   </pic:nvPicPr>
                   <pic:blipFill>
-                    <a:blip r:embed="rId23" cstate="print"/>
+                    <a:blip r:embed="rId27" cstate="print"/>
                     <a:srcRect b="38898"/>
                     <a:stretch>
                       <a:fillRect/>
@@ -4005,7 +4175,7 @@
       <w:r>
         <w:rPr>
           <w:noProof/>
-          <w:lang w:val="fr-FR" w:eastAsia="fr-FR"/>
+          <w:lang w:eastAsia="fr-CA"/>
         </w:rPr>
         <w:drawing>
           <wp:inline distT="0" distB="0" distL="0" distR="0">
@@ -4025,7 +4195,7 @@
                     </pic:cNvPicPr>
                   </pic:nvPicPr>
                   <pic:blipFill>
-                    <a:blip r:embed="rId24" cstate="print"/>
+                    <a:blip r:embed="rId28" cstate="print"/>
                     <a:srcRect r="25213" b="-115"/>
                     <a:stretch>
                       <a:fillRect/>
@@ -4070,19 +4240,19 @@
           <w:lang w:val="en-CA"/>
         </w:rPr>
         <w:lastRenderedPageBreak/>
-        <w:t xml:space="preserve">Likewise, the “Cards” feature will produce the lifter cards.  Note that you will get a security warning about the content. </w:t>
-      </w:r>
-      <w:r>
-        <w:rPr>
-          <w:lang w:val="en-CA"/>
-        </w:rPr>
-        <w:t>Please</w:t>
-      </w:r>
-      <w:r>
-        <w:rPr>
-          <w:lang w:val="en-CA"/>
-        </w:rPr>
-        <w:t xml:space="preserve"> allow the macros to run in order to get proper page breaks.</w:t>
+        <w:t xml:space="preserve">Likewise, the “Cards” feature </w:t>
+      </w:r>
+      <w:r>
+        <w:rPr>
+          <w:lang w:val="en-CA"/>
+        </w:rPr>
+        <w:t>will produce the lifter cards</w:t>
+      </w:r>
+      <w:r>
+        <w:rPr>
+          <w:lang w:val="en-CA"/>
+        </w:rPr>
+        <w:t>.</w:t>
       </w:r>
       <w:r>
         <w:rPr>
@@ -4093,7 +4263,7 @@
       <w:r>
         <w:rPr>
           <w:noProof/>
-          <w:lang w:val="fr-FR" w:eastAsia="fr-FR"/>
+          <w:lang w:eastAsia="fr-CA"/>
         </w:rPr>
         <w:drawing>
           <wp:inline distT="0" distB="0" distL="0" distR="0">
@@ -4113,7 +4283,7 @@
                     </pic:cNvPicPr>
                   </pic:nvPicPr>
                   <pic:blipFill>
-                    <a:blip r:embed="rId25" cstate="print"/>
+                    <a:blip r:embed="rId29" cstate="print"/>
                     <a:srcRect r="25336" b="1454"/>
                     <a:stretch>
                       <a:fillRect/>
@@ -4265,7 +4435,7 @@
       <w:r>
         <w:rPr>
           <w:noProof/>
-          <w:lang w:val="fr-FR" w:eastAsia="fr-FR"/>
+          <w:lang w:eastAsia="fr-CA"/>
         </w:rPr>
         <w:drawing>
           <wp:inline distT="0" distB="0" distL="0" distR="0">
@@ -4285,7 +4455,7 @@
                     </pic:cNvPicPr>
                   </pic:nvPicPr>
                   <pic:blipFill>
-                    <a:blip r:embed="rId26" cstate="print"/>
+                    <a:blip r:embed="rId30" cstate="print"/>
                     <a:srcRect b="53248"/>
                     <a:stretch>
                       <a:fillRect/>
@@ -4341,7 +4511,7 @@
       <w:r>
         <w:rPr>
           <w:noProof/>
-          <w:lang w:val="fr-FR" w:eastAsia="fr-FR"/>
+          <w:lang w:eastAsia="fr-CA"/>
         </w:rPr>
         <w:drawing>
           <wp:inline distT="0" distB="0" distL="0" distR="0">
@@ -4361,7 +4531,7 @@
                     </pic:cNvPicPr>
                   </pic:nvPicPr>
                   <pic:blipFill>
-                    <a:blip r:embed="rId27" cstate="print"/>
+                    <a:blip r:embed="rId31" cstate="print"/>
                     <a:srcRect/>
                     <a:stretch>
                       <a:fillRect/>
@@ -4417,7 +4587,6 @@
           <w:lang w:val="en-CA"/>
         </w:rPr>
       </w:pPr>
-      <w:proofErr w:type="gramStart"/>
       <w:r>
         <w:rPr>
           <w:lang w:val="en-CA"/>
@@ -4425,7 +4594,6 @@
         <w:lastRenderedPageBreak/>
         <w:t>Category Changes, Group Changes and Withdrawals.</w:t>
       </w:r>
-      <w:proofErr w:type="gramEnd"/>
     </w:p>
     <w:p>
       <w:pPr>
@@ -4519,7 +4687,15 @@
         <w:rPr>
           <w:lang w:val="en-CA"/>
         </w:rPr>
-        <w:t>should</w:t>
+        <w:t xml:space="preserve">you </w:t>
+      </w:r>
+      <w:r>
+        <w:rPr>
+          <w:i/>
+          <w:u w:val="single"/>
+          <w:lang w:val="en-CA"/>
+        </w:rPr>
+        <w:t>must</w:t>
       </w:r>
       <w:r>
         <w:rPr>
@@ -4572,7 +4748,20 @@
         <w:rPr>
           <w:lang w:val="en-CA"/>
         </w:rPr>
-        <w:t xml:space="preserve">  If this takes place after the announcer has already loaded the group, then the announcer should use the “Reload” button on his screen.</w:t>
+        <w:t xml:space="preserve">  If this takes place after the announcer has already loaded the group, then the announcer </w:t>
+      </w:r>
+      <w:r>
+        <w:rPr>
+          <w:u w:val="single"/>
+          <w:lang w:val="en-CA"/>
+        </w:rPr>
+        <w:t>must</w:t>
+      </w:r>
+      <w:r>
+        <w:rPr>
+          <w:lang w:val="en-CA"/>
+        </w:rPr>
+        <w:t xml:space="preserve"> use the “Reload” button on his screen.</w:t>
       </w:r>
     </w:p>
     <w:p>
@@ -4677,21 +4866,107 @@
         <w:rPr>
           <w:lang w:val="en-CA"/>
         </w:rPr>
-        <w:t xml:space="preserve">Weigh-ins </w:t>
-      </w:r>
-      <w:proofErr w:type="gramStart"/>
-      <w:r>
-        <w:rPr>
-          <w:lang w:val="en-CA"/>
-        </w:rPr>
-        <w:t>are</w:t>
-      </w:r>
-      <w:proofErr w:type="gramEnd"/>
-      <w:r>
-        <w:rPr>
-          <w:lang w:val="en-CA"/>
-        </w:rPr>
-        <w:t xml:space="preserve"> normally done one session at a time; there is a drop-down at the top of the page to select which session is being weighed.</w:t>
+        <w:t>Weigh-ins are normally done one session at a time; there is a drop-down at the top of the page to select which session is being weighed.</w:t>
+      </w:r>
+    </w:p>
+    <w:p>
+      <w:pPr>
+        <w:pStyle w:val="Titre2"/>
+        <w:rPr>
+          <w:lang w:val="en-CA"/>
+        </w:rPr>
+      </w:pPr>
+      <w:r>
+        <w:rPr>
+          <w:lang w:val="en-CA"/>
+        </w:rPr>
+        <w:t>Assignment of Start Numbers</w:t>
+      </w:r>
+      <w:r>
+        <w:rPr>
+          <w:lang w:val="en-CA"/>
+        </w:rPr>
+        <w:t xml:space="preserve"> and Starting Weights Sheets</w:t>
+      </w:r>
+    </w:p>
+    <w:p>
+      <w:pPr>
+        <w:pStyle w:val="Corpsdetexte"/>
+        <w:numPr>
+          <w:ilvl w:val="0"/>
+          <w:numId w:val="43"/>
+        </w:numPr>
+        <w:rPr>
+          <w:lang w:val="en-CA"/>
+        </w:rPr>
+      </w:pPr>
+      <w:r>
+        <w:rPr>
+          <w:lang w:val="en-CA"/>
+        </w:rPr>
+        <w:t>IWF rules as revised in 2013 state explicitly that the start number is used to determine lifting order.</w:t>
+      </w:r>
+    </w:p>
+    <w:p>
+      <w:pPr>
+        <w:pStyle w:val="Corpsdetexte"/>
+        <w:numPr>
+          <w:ilvl w:val="0"/>
+          <w:numId w:val="43"/>
+        </w:numPr>
+        <w:rPr>
+          <w:lang w:val="en-CA"/>
+        </w:rPr>
+      </w:pPr>
+      <w:r>
+        <w:rPr>
+          <w:lang w:val="en-CA"/>
+        </w:rPr>
+        <w:t>At the end of the weigh-in session, the “Start Numbers” button should be used to assign start numbers.</w:t>
+      </w:r>
+    </w:p>
+    <w:p>
+      <w:pPr>
+        <w:pStyle w:val="Corpsdetexte"/>
+        <w:numPr>
+          <w:ilvl w:val="0"/>
+          <w:numId w:val="43"/>
+        </w:numPr>
+        <w:rPr>
+          <w:lang w:val="en-CA"/>
+        </w:rPr>
+      </w:pPr>
+      <w:r>
+        <w:rPr>
+          <w:lang w:val="en-CA"/>
+        </w:rPr>
+        <w:t>If you printed the lifter cards as suggested in this manual, the start number is empty. The competition secretary should print a Starting Weights  sheet using the button at the top of the page, and double check that the information is correct relative to the lifter cards.  At the same time, the start number is written down on the lifter card.</w:t>
+      </w:r>
+    </w:p>
+    <w:p>
+      <w:pPr>
+        <w:pStyle w:val="Corpsdetexte"/>
+        <w:numPr>
+          <w:ilvl w:val="0"/>
+          <w:numId w:val="43"/>
+        </w:numPr>
+        <w:rPr>
+          <w:lang w:val="en-CA"/>
+        </w:rPr>
+      </w:pPr>
+      <w:r>
+        <w:rPr>
+          <w:lang w:val="en-CA"/>
+        </w:rPr>
+        <w:t>The requisite number of starting weights sheets is then printed (the starting weights sheet is the same as a protocol sheet, except that the weights declared at weigh-in are printed</w:t>
+      </w:r>
+      <w:bookmarkStart w:id="3" w:name="_GoBack"/>
+      <w:bookmarkEnd w:id="3"/>
+      <w:r>
+        <w:rPr>
+          <w:lang w:val="en-CA"/>
+        </w:rPr>
+        <w:t>).</w:t>
       </w:r>
     </w:p>
     <w:p>
@@ -4813,30 +5088,16 @@
         <w:rPr>
           <w:lang w:val="en-CA"/>
         </w:rPr>
-        <w:t xml:space="preserve">The system is capable of handling Masters </w:t>
-      </w:r>
-      <w:proofErr w:type="gramStart"/>
-      <w:r>
-        <w:rPr>
-          <w:lang w:val="en-CA"/>
-        </w:rPr>
-        <w:t>championships</w:t>
-      </w:r>
-      <w:proofErr w:type="gramEnd"/>
-      <w:r>
-        <w:rPr>
-          <w:lang w:val="en-CA"/>
-        </w:rPr>
-        <w:t>. This is enabled on the Competition editing page.  However, these features are used less frequently, and tested less strenuously.  If you intend to run a Masters championship with the program, kindly let the author know so a spot check can be done.</w:t>
+        <w:t>The system is capable of handling Masters championships. This is enabled on the Competition editing page.  However, these features are used less frequently, and tested less strenuously.  If you intend to run a Masters championship with the program, kindly let the author know so a spot check can be done.</w:t>
       </w:r>
     </w:p>
     <w:sectPr>
-      <w:headerReference w:type="even" r:id="rId28"/>
-      <w:headerReference w:type="default" r:id="rId29"/>
-      <w:footerReference w:type="even" r:id="rId30"/>
-      <w:footerReference w:type="default" r:id="rId31"/>
-      <w:headerReference w:type="first" r:id="rId32"/>
-      <w:footerReference w:type="first" r:id="rId33"/>
+      <w:headerReference w:type="even" r:id="rId32"/>
+      <w:headerReference w:type="default" r:id="rId33"/>
+      <w:footerReference w:type="even" r:id="rId34"/>
+      <w:footerReference w:type="default" r:id="rId35"/>
+      <w:headerReference w:type="first" r:id="rId36"/>
+      <w:footerReference w:type="first" r:id="rId37"/>
       <w:pgSz w:w="12240" w:h="15840"/>
       <w:pgMar w:top="1417" w:right="1417" w:bottom="1417" w:left="1417" w:header="708" w:footer="708" w:gutter="0"/>
       <w:cols w:space="708"/>
@@ -4848,7 +5109,7 @@
 </file>
 
 <file path=word/endnotes.xml><?xml version="1.0" encoding="utf-8"?>
-<w:endnotes xmlns:ve="http://schemas.openxmlformats.org/markup-compatibility/2006" xmlns:o="urn:schemas-microsoft-com:office:office" xmlns:r="http://schemas.openxmlformats.org/officeDocument/2006/relationships" xmlns:m="http://schemas.openxmlformats.org/officeDocument/2006/math" xmlns:v="urn:schemas-microsoft-com:vml" xmlns:wp="http://schemas.openxmlformats.org/drawingml/2006/wordprocessingDrawing" xmlns:w10="urn:schemas-microsoft-com:office:word" xmlns:w="http://schemas.openxmlformats.org/wordprocessingml/2006/main" xmlns:wne="http://schemas.microsoft.com/office/word/2006/wordml">
+<w:endnotes xmlns:wpc="http://schemas.microsoft.com/office/word/2010/wordprocessingCanvas" xmlns:mc="http://schemas.openxmlformats.org/markup-compatibility/2006" xmlns:o="urn:schemas-microsoft-com:office:office" xmlns:r="http://schemas.openxmlformats.org/officeDocument/2006/relationships" xmlns:m="http://schemas.openxmlformats.org/officeDocument/2006/math" xmlns:v="urn:schemas-microsoft-com:vml" xmlns:wp14="http://schemas.microsoft.com/office/word/2010/wordprocessingDrawing" xmlns:wp="http://schemas.openxmlformats.org/drawingml/2006/wordprocessingDrawing" xmlns:w10="urn:schemas-microsoft-com:office:word" xmlns:w="http://schemas.openxmlformats.org/wordprocessingml/2006/main" xmlns:w14="http://schemas.microsoft.com/office/word/2010/wordml" xmlns:wpg="http://schemas.microsoft.com/office/word/2010/wordprocessingGroup" xmlns:wpi="http://schemas.microsoft.com/office/word/2010/wordprocessingInk" xmlns:wne="http://schemas.microsoft.com/office/word/2006/wordml" xmlns:wps="http://schemas.microsoft.com/office/word/2010/wordprocessingShape" mc:Ignorable="w14 wp14">
   <w:endnote w:type="separator" w:id="-1">
     <w:p>
       <w:r>
@@ -4867,7 +5128,7 @@
 </file>
 
 <file path=word/footer1.xml><?xml version="1.0" encoding="utf-8"?>
-<w:ftr xmlns:ve="http://schemas.openxmlformats.org/markup-compatibility/2006" xmlns:o="urn:schemas-microsoft-com:office:office" xmlns:r="http://schemas.openxmlformats.org/officeDocument/2006/relationships" xmlns:m="http://schemas.openxmlformats.org/officeDocument/2006/math" xmlns:v="urn:schemas-microsoft-com:vml" xmlns:wp="http://schemas.openxmlformats.org/drawingml/2006/wordprocessingDrawing" xmlns:w10="urn:schemas-microsoft-com:office:word" xmlns:w="http://schemas.openxmlformats.org/wordprocessingml/2006/main" xmlns:wne="http://schemas.microsoft.com/office/word/2006/wordml">
+<w:ftr xmlns:wpc="http://schemas.microsoft.com/office/word/2010/wordprocessingCanvas" xmlns:mc="http://schemas.openxmlformats.org/markup-compatibility/2006" xmlns:o="urn:schemas-microsoft-com:office:office" xmlns:r="http://schemas.openxmlformats.org/officeDocument/2006/relationships" xmlns:m="http://schemas.openxmlformats.org/officeDocument/2006/math" xmlns:v="urn:schemas-microsoft-com:vml" xmlns:wp14="http://schemas.microsoft.com/office/word/2010/wordprocessingDrawing" xmlns:wp="http://schemas.openxmlformats.org/drawingml/2006/wordprocessingDrawing" xmlns:w10="urn:schemas-microsoft-com:office:word" xmlns:w="http://schemas.openxmlformats.org/wordprocessingml/2006/main" xmlns:w14="http://schemas.microsoft.com/office/word/2010/wordml" xmlns:wpg="http://schemas.microsoft.com/office/word/2010/wordprocessingGroup" xmlns:wpi="http://schemas.microsoft.com/office/word/2010/wordprocessingInk" xmlns:wne="http://schemas.microsoft.com/office/word/2006/wordml" xmlns:wps="http://schemas.microsoft.com/office/word/2010/wordprocessingShape" mc:Ignorable="w14 wp14">
   <w:p>
     <w:pPr>
       <w:pStyle w:val="Pieddepage"/>
@@ -4877,7 +5138,7 @@
 </file>
 
 <file path=word/footer2.xml><?xml version="1.0" encoding="utf-8"?>
-<w:ftr xmlns:ve="http://schemas.openxmlformats.org/markup-compatibility/2006" xmlns:o="urn:schemas-microsoft-com:office:office" xmlns:r="http://schemas.openxmlformats.org/officeDocument/2006/relationships" xmlns:m="http://schemas.openxmlformats.org/officeDocument/2006/math" xmlns:v="urn:schemas-microsoft-com:vml" xmlns:wp="http://schemas.openxmlformats.org/drawingml/2006/wordprocessingDrawing" xmlns:w10="urn:schemas-microsoft-com:office:word" xmlns:w="http://schemas.openxmlformats.org/wordprocessingml/2006/main" xmlns:wne="http://schemas.microsoft.com/office/word/2006/wordml">
+<w:ftr xmlns:wpc="http://schemas.microsoft.com/office/word/2010/wordprocessingCanvas" xmlns:mc="http://schemas.openxmlformats.org/markup-compatibility/2006" xmlns:o="urn:schemas-microsoft-com:office:office" xmlns:r="http://schemas.openxmlformats.org/officeDocument/2006/relationships" xmlns:m="http://schemas.openxmlformats.org/officeDocument/2006/math" xmlns:v="urn:schemas-microsoft-com:vml" xmlns:wp14="http://schemas.microsoft.com/office/word/2010/wordprocessingDrawing" xmlns:wp="http://schemas.openxmlformats.org/drawingml/2006/wordprocessingDrawing" xmlns:w10="urn:schemas-microsoft-com:office:word" xmlns:w="http://schemas.openxmlformats.org/wordprocessingml/2006/main" xmlns:w14="http://schemas.microsoft.com/office/word/2010/wordml" xmlns:wpg="http://schemas.microsoft.com/office/word/2010/wordprocessingGroup" xmlns:wpi="http://schemas.microsoft.com/office/word/2010/wordprocessingInk" xmlns:wne="http://schemas.microsoft.com/office/word/2006/wordml" xmlns:wps="http://schemas.microsoft.com/office/word/2010/wordprocessingShape" mc:Ignorable="w14 wp14">
   <w:sdt>
     <w:sdtPr>
       <w:id w:val="515952247"/>
@@ -4886,20 +5147,34 @@
         <w:docPartUnique/>
       </w:docPartObj>
     </w:sdtPr>
+    <w:sdtEndPr/>
     <w:sdtContent>
       <w:p>
         <w:pPr>
           <w:pStyle w:val="Pieddepage"/>
           <w:jc w:val="center"/>
         </w:pPr>
-        <w:fldSimple w:instr=" PAGE   \* MERGEFORMAT ">
-          <w:r>
-            <w:rPr>
-              <w:noProof/>
-            </w:rPr>
-            <w:t>13</w:t>
-          </w:r>
-        </w:fldSimple>
+        <w:r>
+          <w:fldChar w:fldCharType="begin"/>
+        </w:r>
+        <w:r>
+          <w:instrText xml:space="preserve"> PAGE   \* MERGEFORMAT </w:instrText>
+        </w:r>
+        <w:r>
+          <w:fldChar w:fldCharType="separate"/>
+        </w:r>
+        <w:r>
+          <w:rPr>
+            <w:noProof/>
+          </w:rPr>
+          <w:t>14</w:t>
+        </w:r>
+        <w:r>
+          <w:rPr>
+            <w:noProof/>
+          </w:rPr>
+          <w:fldChar w:fldCharType="end"/>
+        </w:r>
       </w:p>
     </w:sdtContent>
   </w:sdt>
@@ -4912,7 +5187,7 @@
 </file>
 
 <file path=word/footer3.xml><?xml version="1.0" encoding="utf-8"?>
-<w:ftr xmlns:ve="http://schemas.openxmlformats.org/markup-compatibility/2006" xmlns:o="urn:schemas-microsoft-com:office:office" xmlns:r="http://schemas.openxmlformats.org/officeDocument/2006/relationships" xmlns:m="http://schemas.openxmlformats.org/officeDocument/2006/math" xmlns:v="urn:schemas-microsoft-com:vml" xmlns:wp="http://schemas.openxmlformats.org/drawingml/2006/wordprocessingDrawing" xmlns:w10="urn:schemas-microsoft-com:office:word" xmlns:w="http://schemas.openxmlformats.org/wordprocessingml/2006/main" xmlns:wne="http://schemas.microsoft.com/office/word/2006/wordml">
+<w:ftr xmlns:wpc="http://schemas.microsoft.com/office/word/2010/wordprocessingCanvas" xmlns:mc="http://schemas.openxmlformats.org/markup-compatibility/2006" xmlns:o="urn:schemas-microsoft-com:office:office" xmlns:r="http://schemas.openxmlformats.org/officeDocument/2006/relationships" xmlns:m="http://schemas.openxmlformats.org/officeDocument/2006/math" xmlns:v="urn:schemas-microsoft-com:vml" xmlns:wp14="http://schemas.microsoft.com/office/word/2010/wordprocessingDrawing" xmlns:wp="http://schemas.openxmlformats.org/drawingml/2006/wordprocessingDrawing" xmlns:w10="urn:schemas-microsoft-com:office:word" xmlns:w="http://schemas.openxmlformats.org/wordprocessingml/2006/main" xmlns:w14="http://schemas.microsoft.com/office/word/2010/wordml" xmlns:wpg="http://schemas.microsoft.com/office/word/2010/wordprocessingGroup" xmlns:wpi="http://schemas.microsoft.com/office/word/2010/wordprocessingInk" xmlns:wne="http://schemas.microsoft.com/office/word/2006/wordml" xmlns:wps="http://schemas.microsoft.com/office/word/2010/wordprocessingShape" mc:Ignorable="w14 wp14">
   <w:p>
     <w:pPr>
       <w:pStyle w:val="Pieddepage"/>
@@ -4922,7 +5197,7 @@
 </file>
 
 <file path=word/footnotes.xml><?xml version="1.0" encoding="utf-8"?>
-<w:footnotes xmlns:ve="http://schemas.openxmlformats.org/markup-compatibility/2006" xmlns:o="urn:schemas-microsoft-com:office:office" xmlns:r="http://schemas.openxmlformats.org/officeDocument/2006/relationships" xmlns:m="http://schemas.openxmlformats.org/officeDocument/2006/math" xmlns:v="urn:schemas-microsoft-com:vml" xmlns:wp="http://schemas.openxmlformats.org/drawingml/2006/wordprocessingDrawing" xmlns:w10="urn:schemas-microsoft-com:office:word" xmlns:w="http://schemas.openxmlformats.org/wordprocessingml/2006/main" xmlns:wne="http://schemas.microsoft.com/office/word/2006/wordml">
+<w:footnotes xmlns:wpc="http://schemas.microsoft.com/office/word/2010/wordprocessingCanvas" xmlns:mc="http://schemas.openxmlformats.org/markup-compatibility/2006" xmlns:o="urn:schemas-microsoft-com:office:office" xmlns:r="http://schemas.openxmlformats.org/officeDocument/2006/relationships" xmlns:m="http://schemas.openxmlformats.org/officeDocument/2006/math" xmlns:v="urn:schemas-microsoft-com:vml" xmlns:wp14="http://schemas.microsoft.com/office/word/2010/wordprocessingDrawing" xmlns:wp="http://schemas.openxmlformats.org/drawingml/2006/wordprocessingDrawing" xmlns:w10="urn:schemas-microsoft-com:office:word" xmlns:w="http://schemas.openxmlformats.org/wordprocessingml/2006/main" xmlns:w14="http://schemas.microsoft.com/office/word/2010/wordml" xmlns:wpg="http://schemas.microsoft.com/office/word/2010/wordprocessingGroup" xmlns:wpi="http://schemas.microsoft.com/office/word/2010/wordprocessingInk" xmlns:wne="http://schemas.microsoft.com/office/word/2006/wordml" xmlns:wps="http://schemas.microsoft.com/office/word/2010/wordprocessingShape" mc:Ignorable="w14 wp14">
   <w:footnote w:type="separator" w:id="-1">
     <w:p>
       <w:r>
@@ -4941,7 +5216,7 @@
 </file>
 
 <file path=word/header1.xml><?xml version="1.0" encoding="utf-8"?>
-<w:hdr xmlns:ve="http://schemas.openxmlformats.org/markup-compatibility/2006" xmlns:o="urn:schemas-microsoft-com:office:office" xmlns:r="http://schemas.openxmlformats.org/officeDocument/2006/relationships" xmlns:m="http://schemas.openxmlformats.org/officeDocument/2006/math" xmlns:v="urn:schemas-microsoft-com:vml" xmlns:wp="http://schemas.openxmlformats.org/drawingml/2006/wordprocessingDrawing" xmlns:w10="urn:schemas-microsoft-com:office:word" xmlns:w="http://schemas.openxmlformats.org/wordprocessingml/2006/main" xmlns:wne="http://schemas.microsoft.com/office/word/2006/wordml">
+<w:hdr xmlns:wpc="http://schemas.microsoft.com/office/word/2010/wordprocessingCanvas" xmlns:mc="http://schemas.openxmlformats.org/markup-compatibility/2006" xmlns:o="urn:schemas-microsoft-com:office:office" xmlns:r="http://schemas.openxmlformats.org/officeDocument/2006/relationships" xmlns:m="http://schemas.openxmlformats.org/officeDocument/2006/math" xmlns:v="urn:schemas-microsoft-com:vml" xmlns:wp14="http://schemas.microsoft.com/office/word/2010/wordprocessingDrawing" xmlns:wp="http://schemas.openxmlformats.org/drawingml/2006/wordprocessingDrawing" xmlns:w10="urn:schemas-microsoft-com:office:word" xmlns:w="http://schemas.openxmlformats.org/wordprocessingml/2006/main" xmlns:w14="http://schemas.microsoft.com/office/word/2010/wordml" xmlns:wpg="http://schemas.microsoft.com/office/word/2010/wordprocessingGroup" xmlns:wpi="http://schemas.microsoft.com/office/word/2010/wordprocessingInk" xmlns:wne="http://schemas.microsoft.com/office/word/2006/wordml" xmlns:wps="http://schemas.microsoft.com/office/word/2010/wordprocessingShape" mc:Ignorable="w14 wp14">
   <w:p>
     <w:pPr>
       <w:pStyle w:val="En-tte"/>
@@ -4951,7 +5226,7 @@
 </file>
 
 <file path=word/header2.xml><?xml version="1.0" encoding="utf-8"?>
-<w:hdr xmlns:ve="http://schemas.openxmlformats.org/markup-compatibility/2006" xmlns:o="urn:schemas-microsoft-com:office:office" xmlns:r="http://schemas.openxmlformats.org/officeDocument/2006/relationships" xmlns:m="http://schemas.openxmlformats.org/officeDocument/2006/math" xmlns:v="urn:schemas-microsoft-com:vml" xmlns:wp="http://schemas.openxmlformats.org/drawingml/2006/wordprocessingDrawing" xmlns:w10="urn:schemas-microsoft-com:office:word" xmlns:w="http://schemas.openxmlformats.org/wordprocessingml/2006/main" xmlns:wne="http://schemas.microsoft.com/office/word/2006/wordml">
+<w:hdr xmlns:wpc="http://schemas.microsoft.com/office/word/2010/wordprocessingCanvas" xmlns:mc="http://schemas.openxmlformats.org/markup-compatibility/2006" xmlns:o="urn:schemas-microsoft-com:office:office" xmlns:r="http://schemas.openxmlformats.org/officeDocument/2006/relationships" xmlns:m="http://schemas.openxmlformats.org/officeDocument/2006/math" xmlns:v="urn:schemas-microsoft-com:vml" xmlns:wp14="http://schemas.microsoft.com/office/word/2010/wordprocessingDrawing" xmlns:wp="http://schemas.openxmlformats.org/drawingml/2006/wordprocessingDrawing" xmlns:w10="urn:schemas-microsoft-com:office:word" xmlns:w="http://schemas.openxmlformats.org/wordprocessingml/2006/main" xmlns:w14="http://schemas.microsoft.com/office/word/2010/wordml" xmlns:wpg="http://schemas.microsoft.com/office/word/2010/wordprocessingGroup" xmlns:wpi="http://schemas.microsoft.com/office/word/2010/wordprocessingInk" xmlns:wne="http://schemas.microsoft.com/office/word/2006/wordml" xmlns:wps="http://schemas.microsoft.com/office/word/2010/wordprocessingShape" mc:Ignorable="w14 wp14">
   <w:p>
     <w:pPr>
       <w:pStyle w:val="En-tte"/>
@@ -4961,7 +5236,7 @@
 </file>
 
 <file path=word/header3.xml><?xml version="1.0" encoding="utf-8"?>
-<w:hdr xmlns:ve="http://schemas.openxmlformats.org/markup-compatibility/2006" xmlns:o="urn:schemas-microsoft-com:office:office" xmlns:r="http://schemas.openxmlformats.org/officeDocument/2006/relationships" xmlns:m="http://schemas.openxmlformats.org/officeDocument/2006/math" xmlns:v="urn:schemas-microsoft-com:vml" xmlns:wp="http://schemas.openxmlformats.org/drawingml/2006/wordprocessingDrawing" xmlns:w10="urn:schemas-microsoft-com:office:word" xmlns:w="http://schemas.openxmlformats.org/wordprocessingml/2006/main" xmlns:wne="http://schemas.microsoft.com/office/word/2006/wordml">
+<w:hdr xmlns:wpc="http://schemas.microsoft.com/office/word/2010/wordprocessingCanvas" xmlns:mc="http://schemas.openxmlformats.org/markup-compatibility/2006" xmlns:o="urn:schemas-microsoft-com:office:office" xmlns:r="http://schemas.openxmlformats.org/officeDocument/2006/relationships" xmlns:m="http://schemas.openxmlformats.org/officeDocument/2006/math" xmlns:v="urn:schemas-microsoft-com:vml" xmlns:wp14="http://schemas.microsoft.com/office/word/2010/wordprocessingDrawing" xmlns:wp="http://schemas.openxmlformats.org/drawingml/2006/wordprocessingDrawing" xmlns:w10="urn:schemas-microsoft-com:office:word" xmlns:w="http://schemas.openxmlformats.org/wordprocessingml/2006/main" xmlns:w14="http://schemas.microsoft.com/office/word/2010/wordml" xmlns:wpg="http://schemas.microsoft.com/office/word/2010/wordprocessingGroup" xmlns:wpi="http://schemas.microsoft.com/office/word/2010/wordprocessingInk" xmlns:wne="http://schemas.microsoft.com/office/word/2006/wordml" xmlns:wps="http://schemas.microsoft.com/office/word/2010/wordprocessingShape" mc:Ignorable="w14 wp14">
   <w:p>
     <w:pPr>
       <w:pStyle w:val="En-tte"/>
@@ -4971,7 +5246,7 @@
 </file>
 
 <file path=word/numbering.xml><?xml version="1.0" encoding="utf-8"?>
-<w:numbering xmlns:ve="http://schemas.openxmlformats.org/markup-compatibility/2006" xmlns:o="urn:schemas-microsoft-com:office:office" xmlns:r="http://schemas.openxmlformats.org/officeDocument/2006/relationships" xmlns:m="http://schemas.openxmlformats.org/officeDocument/2006/math" xmlns:v="urn:schemas-microsoft-com:vml" xmlns:wp="http://schemas.openxmlformats.org/drawingml/2006/wordprocessingDrawing" xmlns:w10="urn:schemas-microsoft-com:office:word" xmlns:w="http://schemas.openxmlformats.org/wordprocessingml/2006/main" xmlns:wne="http://schemas.microsoft.com/office/word/2006/wordml">
+<w:numbering xmlns:wpc="http://schemas.microsoft.com/office/word/2010/wordprocessingCanvas" xmlns:mc="http://schemas.openxmlformats.org/markup-compatibility/2006" xmlns:o="urn:schemas-microsoft-com:office:office" xmlns:r="http://schemas.openxmlformats.org/officeDocument/2006/relationships" xmlns:m="http://schemas.openxmlformats.org/officeDocument/2006/math" xmlns:v="urn:schemas-microsoft-com:vml" xmlns:wp14="http://schemas.microsoft.com/office/word/2010/wordprocessingDrawing" xmlns:wp="http://schemas.openxmlformats.org/drawingml/2006/wordprocessingDrawing" xmlns:w10="urn:schemas-microsoft-com:office:word" xmlns:w="http://schemas.openxmlformats.org/wordprocessingml/2006/main" xmlns:w14="http://schemas.microsoft.com/office/word/2010/wordml" xmlns:wpg="http://schemas.microsoft.com/office/word/2010/wordprocessingGroup" xmlns:wpi="http://schemas.microsoft.com/office/word/2010/wordprocessingInk" xmlns:wne="http://schemas.microsoft.com/office/word/2006/wordml" xmlns:wps="http://schemas.microsoft.com/office/word/2010/wordprocessingShape" mc:Ignorable="w14 wp14">
   <w:abstractNum w:abstractNumId="0">
     <w:nsid w:val="FFFFFFFB"/>
     <w:multiLevelType w:val="multilevel"/>
@@ -6065,6 +6340,119 @@
     </w:lvl>
   </w:abstractNum>
   <w:abstractNum w:abstractNumId="10">
+    <w:nsid w:val="327D1D1D"/>
+    <w:multiLevelType w:val="hybridMultilevel"/>
+    <w:tmpl w:val="18747554"/>
+    <w:lvl w:ilvl="0" w:tplc="0C0C0001">
+      <w:start w:val="1"/>
+      <w:numFmt w:val="bullet"/>
+      <w:lvlText w:val=""/>
+      <w:lvlJc w:val="left"/>
+      <w:pPr>
+        <w:ind w:left="720" w:hanging="360"/>
+      </w:pPr>
+      <w:rPr>
+        <w:rFonts w:ascii="Symbol" w:hAnsi="Symbol" w:hint="default"/>
+      </w:rPr>
+    </w:lvl>
+    <w:lvl w:ilvl="1" w:tplc="0C0C0003" w:tentative="1">
+      <w:start w:val="1"/>
+      <w:numFmt w:val="bullet"/>
+      <w:lvlText w:val="o"/>
+      <w:lvlJc w:val="left"/>
+      <w:pPr>
+        <w:ind w:left="1440" w:hanging="360"/>
+      </w:pPr>
+      <w:rPr>
+        <w:rFonts w:ascii="Courier New" w:hAnsi="Courier New" w:cs="Courier New" w:hint="default"/>
+      </w:rPr>
+    </w:lvl>
+    <w:lvl w:ilvl="2" w:tplc="0C0C0005" w:tentative="1">
+      <w:start w:val="1"/>
+      <w:numFmt w:val="bullet"/>
+      <w:lvlText w:val=""/>
+      <w:lvlJc w:val="left"/>
+      <w:pPr>
+        <w:ind w:left="2160" w:hanging="360"/>
+      </w:pPr>
+      <w:rPr>
+        <w:rFonts w:ascii="Wingdings" w:hAnsi="Wingdings" w:hint="default"/>
+      </w:rPr>
+    </w:lvl>
+    <w:lvl w:ilvl="3" w:tplc="0C0C0001" w:tentative="1">
+      <w:start w:val="1"/>
+      <w:numFmt w:val="bullet"/>
+      <w:lvlText w:val=""/>
+      <w:lvlJc w:val="left"/>
+      <w:pPr>
+        <w:ind w:left="2880" w:hanging="360"/>
+      </w:pPr>
+      <w:rPr>
+        <w:rFonts w:ascii="Symbol" w:hAnsi="Symbol" w:hint="default"/>
+      </w:rPr>
+    </w:lvl>
+    <w:lvl w:ilvl="4" w:tplc="0C0C0003" w:tentative="1">
+      <w:start w:val="1"/>
+      <w:numFmt w:val="bullet"/>
+      <w:lvlText w:val="o"/>
+      <w:lvlJc w:val="left"/>
+      <w:pPr>
+        <w:ind w:left="3600" w:hanging="360"/>
+      </w:pPr>
+      <w:rPr>
+        <w:rFonts w:ascii="Courier New" w:hAnsi="Courier New" w:cs="Courier New" w:hint="default"/>
+      </w:rPr>
+    </w:lvl>
+    <w:lvl w:ilvl="5" w:tplc="0C0C0005" w:tentative="1">
+      <w:start w:val="1"/>
+      <w:numFmt w:val="bullet"/>
+      <w:lvlText w:val=""/>
+      <w:lvlJc w:val="left"/>
+      <w:pPr>
+        <w:ind w:left="4320" w:hanging="360"/>
+      </w:pPr>
+      <w:rPr>
+        <w:rFonts w:ascii="Wingdings" w:hAnsi="Wingdings" w:hint="default"/>
+      </w:rPr>
+    </w:lvl>
+    <w:lvl w:ilvl="6" w:tplc="0C0C0001" w:tentative="1">
+      <w:start w:val="1"/>
+      <w:numFmt w:val="bullet"/>
+      <w:lvlText w:val=""/>
+      <w:lvlJc w:val="left"/>
+      <w:pPr>
+        <w:ind w:left="5040" w:hanging="360"/>
+      </w:pPr>
+      <w:rPr>
+        <w:rFonts w:ascii="Symbol" w:hAnsi="Symbol" w:hint="default"/>
+      </w:rPr>
+    </w:lvl>
+    <w:lvl w:ilvl="7" w:tplc="0C0C0003" w:tentative="1">
+      <w:start w:val="1"/>
+      <w:numFmt w:val="bullet"/>
+      <w:lvlText w:val="o"/>
+      <w:lvlJc w:val="left"/>
+      <w:pPr>
+        <w:ind w:left="5760" w:hanging="360"/>
+      </w:pPr>
+      <w:rPr>
+        <w:rFonts w:ascii="Courier New" w:hAnsi="Courier New" w:cs="Courier New" w:hint="default"/>
+      </w:rPr>
+    </w:lvl>
+    <w:lvl w:ilvl="8" w:tplc="0C0C0005" w:tentative="1">
+      <w:start w:val="1"/>
+      <w:numFmt w:val="bullet"/>
+      <w:lvlText w:val=""/>
+      <w:lvlJc w:val="left"/>
+      <w:pPr>
+        <w:ind w:left="6480" w:hanging="360"/>
+      </w:pPr>
+      <w:rPr>
+        <w:rFonts w:ascii="Wingdings" w:hAnsi="Wingdings" w:hint="default"/>
+      </w:rPr>
+    </w:lvl>
+  </w:abstractNum>
+  <w:abstractNum w:abstractNumId="11">
     <w:nsid w:val="3832209F"/>
     <w:multiLevelType w:val="hybridMultilevel"/>
     <w:tmpl w:val="74AEB822"/>
@@ -6177,7 +6565,120 @@
       </w:rPr>
     </w:lvl>
   </w:abstractNum>
-  <w:abstractNum w:abstractNumId="11">
+  <w:abstractNum w:abstractNumId="12">
+    <w:nsid w:val="39356C0F"/>
+    <w:multiLevelType w:val="hybridMultilevel"/>
+    <w:tmpl w:val="B7A47C52"/>
+    <w:lvl w:ilvl="0" w:tplc="0C0C0001">
+      <w:start w:val="1"/>
+      <w:numFmt w:val="bullet"/>
+      <w:lvlText w:val=""/>
+      <w:lvlJc w:val="left"/>
+      <w:pPr>
+        <w:ind w:left="720" w:hanging="360"/>
+      </w:pPr>
+      <w:rPr>
+        <w:rFonts w:ascii="Symbol" w:hAnsi="Symbol" w:hint="default"/>
+      </w:rPr>
+    </w:lvl>
+    <w:lvl w:ilvl="1" w:tplc="0C0C0003" w:tentative="1">
+      <w:start w:val="1"/>
+      <w:numFmt w:val="bullet"/>
+      <w:lvlText w:val="o"/>
+      <w:lvlJc w:val="left"/>
+      <w:pPr>
+        <w:ind w:left="1440" w:hanging="360"/>
+      </w:pPr>
+      <w:rPr>
+        <w:rFonts w:ascii="Courier New" w:hAnsi="Courier New" w:cs="Courier New" w:hint="default"/>
+      </w:rPr>
+    </w:lvl>
+    <w:lvl w:ilvl="2" w:tplc="0C0C0005" w:tentative="1">
+      <w:start w:val="1"/>
+      <w:numFmt w:val="bullet"/>
+      <w:lvlText w:val=""/>
+      <w:lvlJc w:val="left"/>
+      <w:pPr>
+        <w:ind w:left="2160" w:hanging="360"/>
+      </w:pPr>
+      <w:rPr>
+        <w:rFonts w:ascii="Wingdings" w:hAnsi="Wingdings" w:hint="default"/>
+      </w:rPr>
+    </w:lvl>
+    <w:lvl w:ilvl="3" w:tplc="0C0C0001" w:tentative="1">
+      <w:start w:val="1"/>
+      <w:numFmt w:val="bullet"/>
+      <w:lvlText w:val=""/>
+      <w:lvlJc w:val="left"/>
+      <w:pPr>
+        <w:ind w:left="2880" w:hanging="360"/>
+      </w:pPr>
+      <w:rPr>
+        <w:rFonts w:ascii="Symbol" w:hAnsi="Symbol" w:hint="default"/>
+      </w:rPr>
+    </w:lvl>
+    <w:lvl w:ilvl="4" w:tplc="0C0C0003" w:tentative="1">
+      <w:start w:val="1"/>
+      <w:numFmt w:val="bullet"/>
+      <w:lvlText w:val="o"/>
+      <w:lvlJc w:val="left"/>
+      <w:pPr>
+        <w:ind w:left="3600" w:hanging="360"/>
+      </w:pPr>
+      <w:rPr>
+        <w:rFonts w:ascii="Courier New" w:hAnsi="Courier New" w:cs="Courier New" w:hint="default"/>
+      </w:rPr>
+    </w:lvl>
+    <w:lvl w:ilvl="5" w:tplc="0C0C0005" w:tentative="1">
+      <w:start w:val="1"/>
+      <w:numFmt w:val="bullet"/>
+      <w:lvlText w:val=""/>
+      <w:lvlJc w:val="left"/>
+      <w:pPr>
+        <w:ind w:left="4320" w:hanging="360"/>
+      </w:pPr>
+      <w:rPr>
+        <w:rFonts w:ascii="Wingdings" w:hAnsi="Wingdings" w:hint="default"/>
+      </w:rPr>
+    </w:lvl>
+    <w:lvl w:ilvl="6" w:tplc="0C0C0001" w:tentative="1">
+      <w:start w:val="1"/>
+      <w:numFmt w:val="bullet"/>
+      <w:lvlText w:val=""/>
+      <w:lvlJc w:val="left"/>
+      <w:pPr>
+        <w:ind w:left="5040" w:hanging="360"/>
+      </w:pPr>
+      <w:rPr>
+        <w:rFonts w:ascii="Symbol" w:hAnsi="Symbol" w:hint="default"/>
+      </w:rPr>
+    </w:lvl>
+    <w:lvl w:ilvl="7" w:tplc="0C0C0003" w:tentative="1">
+      <w:start w:val="1"/>
+      <w:numFmt w:val="bullet"/>
+      <w:lvlText w:val="o"/>
+      <w:lvlJc w:val="left"/>
+      <w:pPr>
+        <w:ind w:left="5760" w:hanging="360"/>
+      </w:pPr>
+      <w:rPr>
+        <w:rFonts w:ascii="Courier New" w:hAnsi="Courier New" w:cs="Courier New" w:hint="default"/>
+      </w:rPr>
+    </w:lvl>
+    <w:lvl w:ilvl="8" w:tplc="0C0C0005" w:tentative="1">
+      <w:start w:val="1"/>
+      <w:numFmt w:val="bullet"/>
+      <w:lvlText w:val=""/>
+      <w:lvlJc w:val="left"/>
+      <w:pPr>
+        <w:ind w:left="6480" w:hanging="360"/>
+      </w:pPr>
+      <w:rPr>
+        <w:rFonts w:ascii="Wingdings" w:hAnsi="Wingdings" w:hint="default"/>
+      </w:rPr>
+    </w:lvl>
+  </w:abstractNum>
+  <w:abstractNum w:abstractNumId="13">
     <w:nsid w:val="418E139F"/>
     <w:multiLevelType w:val="hybridMultilevel"/>
     <w:tmpl w:val="BA9452A4"/>
@@ -6290,7 +6791,7 @@
       </w:rPr>
     </w:lvl>
   </w:abstractNum>
-  <w:abstractNum w:abstractNumId="12">
+  <w:abstractNum w:abstractNumId="14">
     <w:nsid w:val="48D60CE5"/>
     <w:multiLevelType w:val="hybridMultilevel"/>
     <w:tmpl w:val="9CD07E1A"/>
@@ -6403,7 +6904,7 @@
       </w:rPr>
     </w:lvl>
   </w:abstractNum>
-  <w:abstractNum w:abstractNumId="13">
+  <w:abstractNum w:abstractNumId="15">
     <w:nsid w:val="5BAA4CF1"/>
     <w:multiLevelType w:val="hybridMultilevel"/>
     <w:tmpl w:val="E60844C8"/>
@@ -6516,7 +7017,7 @@
       </w:rPr>
     </w:lvl>
   </w:abstractNum>
-  <w:abstractNum w:abstractNumId="14">
+  <w:abstractNum w:abstractNumId="16">
     <w:nsid w:val="66C974AB"/>
     <w:multiLevelType w:val="hybridMultilevel"/>
     <w:tmpl w:val="2060668C"/>
@@ -6629,7 +7130,7 @@
       </w:rPr>
     </w:lvl>
   </w:abstractNum>
-  <w:abstractNum w:abstractNumId="15">
+  <w:abstractNum w:abstractNumId="17">
     <w:nsid w:val="70F542EE"/>
     <w:multiLevelType w:val="hybridMultilevel"/>
     <w:tmpl w:val="E9EE0C06"/>
@@ -6773,10 +7274,10 @@
     <w:abstractNumId w:val="7"/>
   </w:num>
   <w:num w:numId="11">
-    <w:abstractNumId w:val="12"/>
+    <w:abstractNumId w:val="14"/>
   </w:num>
   <w:num w:numId="12">
-    <w:abstractNumId w:val="11"/>
+    <w:abstractNumId w:val="13"/>
   </w:num>
   <w:num w:numId="13">
     <w:abstractNumId w:val="5"/>
@@ -6854,22 +7355,22 @@
     <w:abstractNumId w:val="3"/>
   </w:num>
   <w:num w:numId="29">
-    <w:abstractNumId w:val="13"/>
+    <w:abstractNumId w:val="15"/>
   </w:num>
   <w:num w:numId="30">
     <w:abstractNumId w:val="1"/>
   </w:num>
   <w:num w:numId="31">
-    <w:abstractNumId w:val="14"/>
+    <w:abstractNumId w:val="16"/>
   </w:num>
   <w:num w:numId="32">
     <w:abstractNumId w:val="6"/>
   </w:num>
   <w:num w:numId="33">
-    <w:abstractNumId w:val="15"/>
+    <w:abstractNumId w:val="17"/>
   </w:num>
   <w:num w:numId="34">
-    <w:abstractNumId w:val="10"/>
+    <w:abstractNumId w:val="11"/>
   </w:num>
   <w:num w:numId="35">
     <w:abstractNumId w:val="8"/>
@@ -6892,11 +7393,20 @@
   <w:num w:numId="41">
     <w:abstractNumId w:val="9"/>
   </w:num>
+  <w:num w:numId="42">
+    <w:abstractNumId w:val="0"/>
+  </w:num>
+  <w:num w:numId="43">
+    <w:abstractNumId w:val="12"/>
+  </w:num>
+  <w:num w:numId="44">
+    <w:abstractNumId w:val="10"/>
+  </w:num>
 </w:numbering>
 </file>
 
 <file path=word/styles.xml><?xml version="1.0" encoding="utf-8"?>
-<w:styles xmlns:r="http://schemas.openxmlformats.org/officeDocument/2006/relationships" xmlns:w="http://schemas.openxmlformats.org/wordprocessingml/2006/main">
+<w:styles xmlns:mc="http://schemas.openxmlformats.org/markup-compatibility/2006" xmlns:r="http://schemas.openxmlformats.org/officeDocument/2006/relationships" xmlns:w="http://schemas.openxmlformats.org/wordprocessingml/2006/main" xmlns:w14="http://schemas.microsoft.com/office/word/2010/wordml" mc:Ignorable="w14">
   <w:docDefaults>
     <w:rPrDefault>
       <w:rPr>
@@ -7258,7 +7768,6 @@
     <w:uiPriority w:val="99"/>
     <w:semiHidden/>
     <w:unhideWhenUsed/>
-    <w:qFormat/>
     <w:tblPr>
       <w:tblInd w:w="0" w:type="dxa"/>
       <w:tblCellMar>
@@ -7680,6 +8189,196 @@
 </w:styles>
 </file>
 
+<file path=word/stylesWithEffects.xml><?xml version="1.0" encoding="utf-8"?>
+<w:styles xmlns:wpc="http://schemas.microsoft.com/office/word/2010/wordprocessingCanvas" xmlns:mc="http://schemas.openxmlformats.org/markup-compatibility/2006" xmlns:o="urn:schemas-microsoft-com:office:office" xmlns:r="http://schemas.openxmlformats.org/officeDocument/2006/relationships" xmlns:m="http://schemas.openxmlformats.org/officeDocument/2006/math" xmlns:v="urn:schemas-microsoft-com:vml" xmlns:wp14="http://schemas.microsoft.com/office/word/2010/wordprocessingDrawing" xmlns:wp="http://schemas.openxmlformats.org/drawingml/2006/wordprocessingDrawing" xmlns:w10="urn:schemas-microsoft-com:office:word" xmlns:w="http://schemas.openxmlformats.org/wordprocessingml/2006/main" xmlns:w14="http://schemas.microsoft.com/office/word/2010/wordml" xmlns:wpg="http://schemas.microsoft.com/office/word/2010/wordprocessingGroup" xmlns:wpi="http://schemas.microsoft.com/office/word/2010/wordprocessingInk" xmlns:wne="http://schemas.microsoft.com/office/word/2006/wordml" xmlns:wps="http://schemas.microsoft.com/office/word/2010/wordprocessingShape" mc:Ignorable="w14 wp14">
+  <w:docDefaults>
+    <w:rPrDefault>
+      <w:rPr>
+        <w:rFonts w:asciiTheme="minorHAnsi" w:eastAsiaTheme="minorEastAsia" w:hAnsiTheme="minorHAnsi" w:cstheme="minorBidi"/>
+        <w:sz w:val="22"/>
+        <w:szCs w:val="22"/>
+        <w:lang w:val="fr-CA" w:eastAsia="fr-CA" w:bidi="ar-SA"/>
+      </w:rPr>
+    </w:rPrDefault>
+    <w:pPrDefault>
+      <w:pPr>
+        <w:spacing w:after="200" w:line="276" w:lineRule="auto"/>
+      </w:pPr>
+    </w:pPrDefault>
+  </w:docDefaults>
+  <w:latentStyles w:defLockedState="0" w:defUIPriority="99" w:defSemiHidden="1" w:defUnhideWhenUsed="1" w:defQFormat="0" w:count="267">
+    <w:lsdException w:name="Normal" w:semiHidden="0" w:uiPriority="0" w:unhideWhenUsed="0" w:qFormat="1"/>
+    <w:lsdException w:name="heading 1" w:semiHidden="0" w:uiPriority="9" w:unhideWhenUsed="0" w:qFormat="1"/>
+    <w:lsdException w:name="heading 2" w:uiPriority="9" w:qFormat="1"/>
+    <w:lsdException w:name="heading 3" w:uiPriority="9" w:qFormat="1"/>
+    <w:lsdException w:name="heading 4" w:uiPriority="9" w:qFormat="1"/>
+    <w:lsdException w:name="heading 5" w:uiPriority="9" w:qFormat="1"/>
+    <w:lsdException w:name="heading 6" w:uiPriority="9" w:qFormat="1"/>
+    <w:lsdException w:name="heading 7" w:uiPriority="9" w:qFormat="1"/>
+    <w:lsdException w:name="heading 8" w:uiPriority="9" w:qFormat="1"/>
+    <w:lsdException w:name="heading 9" w:uiPriority="9" w:qFormat="1"/>
+    <w:lsdException w:name="toc 1" w:uiPriority="39"/>
+    <w:lsdException w:name="toc 2" w:uiPriority="39"/>
+    <w:lsdException w:name="toc 3" w:uiPriority="39"/>
+    <w:lsdException w:name="toc 4" w:uiPriority="39"/>
+    <w:lsdException w:name="toc 5" w:uiPriority="39"/>
+    <w:lsdException w:name="toc 6" w:uiPriority="39"/>
+    <w:lsdException w:name="toc 7" w:uiPriority="39"/>
+    <w:lsdException w:name="toc 8" w:uiPriority="39"/>
+    <w:lsdException w:name="toc 9" w:uiPriority="39"/>
+    <w:lsdException w:name="caption" w:uiPriority="35" w:qFormat="1"/>
+    <w:lsdException w:name="Title" w:semiHidden="0" w:uiPriority="10" w:unhideWhenUsed="0" w:qFormat="1"/>
+    <w:lsdException w:name="Default Paragraph Font" w:uiPriority="1"/>
+    <w:lsdException w:name="Subtitle" w:semiHidden="0" w:uiPriority="11" w:unhideWhenUsed="0" w:qFormat="1"/>
+    <w:lsdException w:name="Strong" w:semiHidden="0" w:uiPriority="22" w:unhideWhenUsed="0" w:qFormat="1"/>
+    <w:lsdException w:name="Emphasis" w:semiHidden="0" w:uiPriority="20" w:unhideWhenUsed="0" w:qFormat="1"/>
+    <w:lsdException w:name="Table Grid" w:semiHidden="0" w:uiPriority="59" w:unhideWhenUsed="0"/>
+    <w:lsdException w:name="Placeholder Text" w:unhideWhenUsed="0"/>
+    <w:lsdException w:name="No Spacing" w:semiHidden="0" w:uiPriority="1" w:unhideWhenUsed="0" w:qFormat="1"/>
+    <w:lsdException w:name="Light Shading" w:semiHidden="0" w:uiPriority="60" w:unhideWhenUsed="0"/>
+    <w:lsdException w:name="Light List" w:semiHidden="0" w:uiPriority="61" w:unhideWhenUsed="0"/>
+    <w:lsdException w:name="Light Grid" w:semiHidden="0" w:uiPriority="62" w:unhideWhenUsed="0"/>
+    <w:lsdException w:name="Medium Shading 1" w:semiHidden="0" w:uiPriority="63" w:unhideWhenUsed="0"/>
+    <w:lsdException w:name="Medium Shading 2" w:semiHidden="0" w:uiPriority="64" w:unhideWhenUsed="0"/>
+    <w:lsdException w:name="Medium List 1" w:semiHidden="0" w:uiPriority="65" w:unhideWhenUsed="0"/>
+    <w:lsdException w:name="Medium List 2" w:semiHidden="0" w:uiPriority="66" w:unhideWhenUsed="0"/>
+    <w:lsdException w:name="Medium Grid 1" w:semiHidden="0" w:uiPriority="67" w:unhideWhenUsed="0"/>
+    <w:lsdException w:name="Medium Grid 2" w:semiHidden="0" w:uiPriority="68" w:unhideWhenUsed="0"/>
+    <w:lsdException w:name="Medium Grid 3" w:semiHidden="0" w:uiPriority="69" w:unhideWhenUsed="0"/>
+    <w:lsdException w:name="Dark List" w:semiHidden="0" w:uiPriority="70" w:unhideWhenUsed="0"/>
+    <w:lsdException w:name="Colorful Shading" w:semiHidden="0" w:uiPriority="71" w:unhideWhenUsed="0"/>
+    <w:lsdException w:name="Colorful List" w:semiHidden="0" w:uiPriority="72" w:unhideWhenUsed="0"/>
+    <w:lsdException w:name="Colorful Grid" w:semiHidden="0" w:uiPriority="73" w:unhideWhenUsed="0"/>
+    <w:lsdException w:name="Light Shading Accent 1" w:semiHidden="0" w:uiPriority="60" w:unhideWhenUsed="0"/>
+    <w:lsdException w:name="Light List Accent 1" w:semiHidden="0" w:uiPriority="61" w:unhideWhenUsed="0"/>
+    <w:lsdException w:name="Light Grid Accent 1" w:semiHidden="0" w:uiPriority="62" w:unhideWhenUsed="0"/>
+    <w:lsdException w:name="Medium Shading 1 Accent 1" w:semiHidden="0" w:uiPriority="63" w:unhideWhenUsed="0"/>
+    <w:lsdException w:name="Medium Shading 2 Accent 1" w:semiHidden="0" w:uiPriority="64" w:unhideWhenUsed="0"/>
+    <w:lsdException w:name="Medium List 1 Accent 1" w:semiHidden="0" w:uiPriority="65" w:unhideWhenUsed="0"/>
+    <w:lsdException w:name="Revision" w:unhideWhenUsed="0"/>
+    <w:lsdException w:name="List Paragraph" w:semiHidden="0" w:uiPriority="34" w:unhideWhenUsed="0" w:qFormat="1"/>
+    <w:lsdException w:name="Quote" w:semiHidden="0" w:uiPriority="29" w:unhideWhenUsed="0" w:qFormat="1"/>
+    <w:lsdException w:name="Intense Quote" w:semiHidden="0" w:uiPriority="30" w:unhideWhenUsed="0" w:qFormat="1"/>
+    <w:lsdException w:name="Medium List 2 Accent 1" w:semiHidden="0" w:uiPriority="66" w:unhideWhenUsed="0"/>
+    <w:lsdException w:name="Medium Grid 1 Accent 1" w:semiHidden="0" w:uiPriority="67" w:unhideWhenUsed="0"/>
+    <w:lsdException w:name="Medium Grid 2 Accent 1" w:semiHidden="0" w:uiPriority="68" w:unhideWhenUsed="0"/>
+    <w:lsdException w:name="Medium Grid 3 Accent 1" w:semiHidden="0" w:uiPriority="69" w:unhideWhenUsed="0"/>
+    <w:lsdException w:name="Dark List Accent 1" w:semiHidden="0" w:uiPriority="70" w:unhideWhenUsed="0"/>
+    <w:lsdException w:name="Colorful Shading Accent 1" w:semiHidden="0" w:uiPriority="71" w:unhideWhenUsed="0"/>
+    <w:lsdException w:name="Colorful List Accent 1" w:semiHidden="0" w:uiPriority="72" w:unhideWhenUsed="0"/>
+    <w:lsdException w:name="Colorful Grid Accent 1" w:semiHidden="0" w:uiPriority="73" w:unhideWhenUsed="0"/>
+    <w:lsdException w:name="Light Shading Accent 2" w:semiHidden="0" w:uiPriority="60" w:unhideWhenUsed="0"/>
+    <w:lsdException w:name="Light List Accent 2" w:semiHidden="0" w:uiPriority="61" w:unhideWhenUsed="0"/>
+    <w:lsdException w:name="Light Grid Accent 2" w:semiHidden="0" w:uiPriority="62" w:unhideWhenUsed="0"/>
+    <w:lsdException w:name="Medium Shading 1 Accent 2" w:semiHidden="0" w:uiPriority="63" w:unhideWhenUsed="0"/>
+    <w:lsdException w:name="Medium Shading 2 Accent 2" w:semiHidden="0" w:uiPriority="64" w:unhideWhenUsed="0"/>
+    <w:lsdException w:name="Medium List 1 Accent 2" w:semiHidden="0" w:uiPriority="65" w:unhideWhenUsed="0"/>
+    <w:lsdException w:name="Medium List 2 Accent 2" w:semiHidden="0" w:uiPriority="66" w:unhideWhenUsed="0"/>
+    <w:lsdException w:name="Medium Grid 1 Accent 2" w:semiHidden="0" w:uiPriority="67" w:unhideWhenUsed="0"/>
+    <w:lsdException w:name="Medium Grid 2 Accent 2" w:semiHidden="0" w:uiPriority="68" w:unhideWhenUsed="0"/>
+    <w:lsdException w:name="Medium Grid 3 Accent 2" w:semiHidden="0" w:uiPriority="69" w:unhideWhenUsed="0"/>
+    <w:lsdException w:name="Dark List Accent 2" w:semiHidden="0" w:uiPriority="70" w:unhideWhenUsed="0"/>
+    <w:lsdException w:name="Colorful Shading Accent 2" w:semiHidden="0" w:uiPriority="71" w:unhideWhenUsed="0"/>
+    <w:lsdException w:name="Colorful List Accent 2" w:semiHidden="0" w:uiPriority="72" w:unhideWhenUsed="0"/>
+    <w:lsdException w:name="Colorful Grid Accent 2" w:semiHidden="0" w:uiPriority="73" w:unhideWhenUsed="0"/>
+    <w:lsdException w:name="Light Shading Accent 3" w:semiHidden="0" w:uiPriority="60" w:unhideWhenUsed="0"/>
+    <w:lsdException w:name="Light List Accent 3" w:semiHidden="0" w:uiPriority="61" w:unhideWhenUsed="0"/>
+    <w:lsdException w:name="Light Grid Accent 3" w:semiHidden="0" w:uiPriority="62" w:unhideWhenUsed="0"/>
+    <w:lsdException w:name="Medium Shading 1 Accent 3" w:semiHidden="0" w:uiPriority="63" w:unhideWhenUsed="0"/>
+    <w:lsdException w:name="Medium Shading 2 Accent 3" w:semiHidden="0" w:uiPriority="64" w:unhideWhenUsed="0"/>
+    <w:lsdException w:name="Medium List 1 Accent 3" w:semiHidden="0" w:uiPriority="65" w:unhideWhenUsed="0"/>
+    <w:lsdException w:name="Medium List 2 Accent 3" w:semiHidden="0" w:uiPriority="66" w:unhideWhenUsed="0"/>
+    <w:lsdException w:name="Medium Grid 1 Accent 3" w:semiHidden="0" w:uiPriority="67" w:unhideWhenUsed="0"/>
+    <w:lsdException w:name="Medium Grid 2 Accent 3" w:semiHidden="0" w:uiPriority="68" w:unhideWhenUsed="0"/>
+    <w:lsdException w:name="Medium Grid 3 Accent 3" w:semiHidden="0" w:uiPriority="69" w:unhideWhenUsed="0"/>
+    <w:lsdException w:name="Dark List Accent 3" w:semiHidden="0" w:uiPriority="70" w:unhideWhenUsed="0"/>
+    <w:lsdException w:name="Colorful Shading Accent 3" w:semiHidden="0" w:uiPriority="71" w:unhideWhenUsed="0"/>
+    <w:lsdException w:name="Colorful List Accent 3" w:semiHidden="0" w:uiPriority="72" w:unhideWhenUsed="0"/>
+    <w:lsdException w:name="Colorful Grid Accent 3" w:semiHidden="0" w:uiPriority="73" w:unhideWhenUsed="0"/>
+    <w:lsdException w:name="Light Shading Accent 4" w:semiHidden="0" w:uiPriority="60" w:unhideWhenUsed="0"/>
+    <w:lsdException w:name="Light List Accent 4" w:semiHidden="0" w:uiPriority="61" w:unhideWhenUsed="0"/>
+    <w:lsdException w:name="Light Grid Accent 4" w:semiHidden="0" w:uiPriority="62" w:unhideWhenUsed="0"/>
+    <w:lsdException w:name="Medium Shading 1 Accent 4" w:semiHidden="0" w:uiPriority="63" w:unhideWhenUsed="0"/>
+    <w:lsdException w:name="Medium Shading 2 Accent 4" w:semiHidden="0" w:uiPriority="64" w:unhideWhenUsed="0"/>
+    <w:lsdException w:name="Medium List 1 Accent 4" w:semiHidden="0" w:uiPriority="65" w:unhideWhenUsed="0"/>
+    <w:lsdException w:name="Medium List 2 Accent 4" w:semiHidden="0" w:uiPriority="66" w:unhideWhenUsed="0"/>
+    <w:lsdException w:name="Medium Grid 1 Accent 4" w:semiHidden="0" w:uiPriority="67" w:unhideWhenUsed="0"/>
+    <w:lsdException w:name="Medium Grid 2 Accent 4" w:semiHidden="0" w:uiPriority="68" w:unhideWhenUsed="0"/>
+    <w:lsdException w:name="Medium Grid 3 Accent 4" w:semiHidden="0" w:uiPriority="69" w:unhideWhenUsed="0"/>
+    <w:lsdException w:name="Dark List Accent 4" w:semiHidden="0" w:uiPriority="70" w:unhideWhenUsed="0"/>
+    <w:lsdException w:name="Colorful Shading Accent 4" w:semiHidden="0" w:uiPriority="71" w:unhideWhenUsed="0"/>
+    <w:lsdException w:name="Colorful List Accent 4" w:semiHidden="0" w:uiPriority="72" w:unhideWhenUsed="0"/>
+    <w:lsdException w:name="Colorful Grid Accent 4" w:semiHidden="0" w:uiPriority="73" w:unhideWhenUsed="0"/>
+    <w:lsdException w:name="Light Shading Accent 5" w:semiHidden="0" w:uiPriority="60" w:unhideWhenUsed="0"/>
+    <w:lsdException w:name="Light List Accent 5" w:semiHidden="0" w:uiPriority="61" w:unhideWhenUsed="0"/>
+    <w:lsdException w:name="Light Grid Accent 5" w:semiHidden="0" w:uiPriority="62" w:unhideWhenUsed="0"/>
+    <w:lsdException w:name="Medium Shading 1 Accent 5" w:semiHidden="0" w:uiPriority="63" w:unhideWhenUsed="0"/>
+    <w:lsdException w:name="Medium Shading 2 Accent 5" w:semiHidden="0" w:uiPriority="64" w:unhideWhenUsed="0"/>
+    <w:lsdException w:name="Medium List 1 Accent 5" w:semiHidden="0" w:uiPriority="65" w:unhideWhenUsed="0"/>
+    <w:lsdException w:name="Medium List 2 Accent 5" w:semiHidden="0" w:uiPriority="66" w:unhideWhenUsed="0"/>
+    <w:lsdException w:name="Medium Grid 1 Accent 5" w:semiHidden="0" w:uiPriority="67" w:unhideWhenUsed="0"/>
+    <w:lsdException w:name="Medium Grid 2 Accent 5" w:semiHidden="0" w:uiPriority="68" w:unhideWhenUsed="0"/>
+    <w:lsdException w:name="Medium Grid 3 Accent 5" w:semiHidden="0" w:uiPriority="69" w:unhideWhenUsed="0"/>
+    <w:lsdException w:name="Dark List Accent 5" w:semiHidden="0" w:uiPriority="70" w:unhideWhenUsed="0"/>
+    <w:lsdException w:name="Colorful Shading Accent 5" w:semiHidden="0" w:uiPriority="71" w:unhideWhenUsed="0"/>
+    <w:lsdException w:name="Colorful List Accent 5" w:semiHidden="0" w:uiPriority="72" w:unhideWhenUsed="0"/>
+    <w:lsdException w:name="Colorful Grid Accent 5" w:semiHidden="0" w:uiPriority="73" w:unhideWhenUsed="0"/>
+    <w:lsdException w:name="Light Shading Accent 6" w:semiHidden="0" w:uiPriority="60" w:unhideWhenUsed="0"/>
+    <w:lsdException w:name="Light List Accent 6" w:semiHidden="0" w:uiPriority="61" w:unhideWhenUsed="0"/>
+    <w:lsdException w:name="Light Grid Accent 6" w:semiHidden="0" w:uiPriority="62" w:unhideWhenUsed="0"/>
+    <w:lsdException w:name="Medium Shading 1 Accent 6" w:semiHidden="0" w:uiPriority="63" w:unhideWhenUsed="0"/>
+    <w:lsdException w:name="Medium Shading 2 Accent 6" w:semiHidden="0" w:uiPriority="64" w:unhideWhenUsed="0"/>
+    <w:lsdException w:name="Medium List 1 Accent 6" w:semiHidden="0" w:uiPriority="65" w:unhideWhenUsed="0"/>
+    <w:lsdException w:name="Medium List 2 Accent 6" w:semiHidden="0" w:uiPriority="66" w:unhideWhenUsed="0"/>
+    <w:lsdException w:name="Medium Grid 1 Accent 6" w:semiHidden="0" w:uiPriority="67" w:unhideWhenUsed="0"/>
+    <w:lsdException w:name="Medium Grid 2 Accent 6" w:semiHidden="0" w:uiPriority="68" w:unhideWhenUsed="0"/>
+    <w:lsdException w:name="Medium Grid 3 Accent 6" w:semiHidden="0" w:uiPriority="69" w:unhideWhenUsed="0"/>
+    <w:lsdException w:name="Dark List Accent 6" w:semiHidden="0" w:uiPriority="70" w:unhideWhenUsed="0"/>
+    <w:lsdException w:name="Colorful Shading Accent 6" w:semiHidden="0" w:uiPriority="71" w:unhideWhenUsed="0"/>
+    <w:lsdException w:name="Colorful List Accent 6" w:semiHidden="0" w:uiPriority="72" w:unhideWhenUsed="0"/>
+    <w:lsdException w:name="Colorful Grid Accent 6" w:semiHidden="0" w:uiPriority="73" w:unhideWhenUsed="0"/>
+    <w:lsdException w:name="Subtle Emphasis" w:semiHidden="0" w:uiPriority="19" w:unhideWhenUsed="0" w:qFormat="1"/>
+    <w:lsdException w:name="Intense Emphasis" w:semiHidden="0" w:uiPriority="21" w:unhideWhenUsed="0" w:qFormat="1"/>
+    <w:lsdException w:name="Subtle Reference" w:semiHidden="0" w:uiPriority="31" w:unhideWhenUsed="0" w:qFormat="1"/>
+    <w:lsdException w:name="Intense Reference" w:semiHidden="0" w:uiPriority="32" w:unhideWhenUsed="0" w:qFormat="1"/>
+    <w:lsdException w:name="Book Title" w:semiHidden="0" w:uiPriority="33" w:unhideWhenUsed="0" w:qFormat="1"/>
+    <w:lsdException w:name="Bibliography" w:uiPriority="37"/>
+    <w:lsdException w:name="TOC Heading" w:uiPriority="39" w:qFormat="1"/>
+  </w:latentStyles>
+  <w:style w:type="paragraph" w:default="1" w:styleId="Normal">
+    <w:name w:val="Normal"/>
+    <w:qFormat/>
+  </w:style>
+  <w:style w:type="character" w:default="1" w:styleId="Policepardfaut">
+    <w:name w:val="Default Paragraph Font"/>
+    <w:uiPriority w:val="1"/>
+    <w:semiHidden/>
+    <w:unhideWhenUsed/>
+  </w:style>
+  <w:style w:type="table" w:default="1" w:styleId="TableauNormal">
+    <w:name w:val="Normal Table"/>
+    <w:uiPriority w:val="99"/>
+    <w:semiHidden/>
+    <w:unhideWhenUsed/>
+    <w:tblPr>
+      <w:tblInd w:w="0" w:type="dxa"/>
+      <w:tblCellMar>
+        <w:top w:w="0" w:type="dxa"/>
+        <w:left w:w="108" w:type="dxa"/>
+        <w:bottom w:w="0" w:type="dxa"/>
+        <w:right w:w="108" w:type="dxa"/>
+      </w:tblCellMar>
+    </w:tblPr>
+  </w:style>
+  <w:style w:type="numbering" w:default="1" w:styleId="Aucuneliste">
+    <w:name w:val="No List"/>
+    <w:uiPriority w:val="99"/>
+    <w:semiHidden/>
+    <w:unhideWhenUsed/>
+  </w:style>
+</w:styles>
+</file>
+
 <file path=word/theme/theme1.xml><?xml version="1.0" encoding="utf-8"?>
 <a:theme xmlns:a="http://schemas.openxmlformats.org/drawingml/2006/main" name="Thème Office">
   <a:themeElements>
@@ -7968,7 +8667,7 @@
 </file>
 
 <file path=customXml/itemProps1.xml><?xml version="1.0" encoding="utf-8"?>
-<ds:datastoreItem xmlns:ds="http://schemas.openxmlformats.org/officeDocument/2006/customXml" ds:itemID="{64AB849A-E11D-4BAD-A918-CD10AE293CFA}">
+<ds:datastoreItem xmlns:ds="http://schemas.openxmlformats.org/officeDocument/2006/customXml" ds:itemID="{AC37561D-CC6A-4BE2-AF87-8C0BE38FCE24}">
   <ds:schemaRefs>
     <ds:schemaRef ds:uri="http://schemas.openxmlformats.org/officeDocument/2006/bibliography"/>
   </ds:schemaRefs>

</xml_diff>